<commit_message>
Validation Tables Updated, Username Validation Changed, and minor updates
account.html ids partially changes but the page is not yet fixed.
</commit_message>
<xml_diff>
--- a/Group4.4.docx
+++ b/Group4.4.docx
@@ -10,11 +10,13 @@
           <w:docPartUnique/>
         </w:docPartObj>
       </w:sdtPr>
+      <w:sdtEndPr/>
       <w:sdtContent>
         <w:p>
           <w:r>
             <w:rPr>
               <w:noProof/>
+              <w:lang w:eastAsia="en-CA"/>
             </w:rPr>
             <mc:AlternateContent>
               <mc:Choice Requires="wpg">
@@ -283,6 +285,7 @@
           <w:r>
             <w:rPr>
               <w:noProof/>
+              <w:lang w:eastAsia="en-CA"/>
             </w:rPr>
             <mc:AlternateContent>
               <mc:Choice Requires="wps">
@@ -397,6 +400,7 @@
                                   <w:dataBinding w:prefixMappings="xmlns:ns0='http://purl.org/dc/elements/1.1/' xmlns:ns1='http://schemas.openxmlformats.org/package/2006/metadata/core-properties' " w:xpath="/ns1:coreProperties[1]/ns0:subject[1]" w:storeItemID="{6C3C8BC8-F283-45AE-878A-BAB7291924A1}"/>
                                   <w:text/>
                                 </w:sdtPr>
+                                <w:sdtEndPr/>
                                 <w:sdtContent>
                                   <w:p>
                                     <w:pPr>
@@ -537,6 +541,7 @@
           <w:r>
             <w:rPr>
               <w:noProof/>
+              <w:lang w:eastAsia="en-CA"/>
             </w:rPr>
             <mc:AlternateContent>
               <mc:Choice Requires="wps">
@@ -841,20 +846,19 @@
     </w:sdt>
     <w:sdt>
       <w:sdtPr>
+        <w:rPr>
+          <w:rFonts w:asciiTheme="minorHAnsi" w:eastAsiaTheme="minorEastAsia" w:hAnsiTheme="minorHAnsi" w:cs="Times New Roman"/>
+          <w:color w:val="auto"/>
+          <w:sz w:val="22"/>
+          <w:szCs w:val="22"/>
+        </w:rPr>
         <w:id w:val="377908008"/>
         <w:docPartObj>
           <w:docPartGallery w:val="Table of Contents"/>
           <w:docPartUnique/>
         </w:docPartObj>
       </w:sdtPr>
-      <w:sdtEndPr>
-        <w:rPr>
-          <w:rFonts w:asciiTheme="minorHAnsi" w:eastAsiaTheme="minorEastAsia" w:hAnsiTheme="minorHAnsi" w:cs="Times New Roman"/>
-          <w:color w:val="auto"/>
-          <w:sz w:val="22"/>
-          <w:szCs w:val="22"/>
-        </w:rPr>
-      </w:sdtEndPr>
+      <w:sdtEndPr/>
       <w:sdtContent>
         <w:p>
           <w:pPr>
@@ -875,8 +879,6 @@
             </w:rPr>
             <w:t>Table of Contents</w:t>
           </w:r>
-          <w:bookmarkStart w:id="0" w:name="_GoBack"/>
-          <w:bookmarkEnd w:id="0"/>
           <w:r>
             <w:ptab w:relativeTo="margin" w:alignment="right" w:leader="dot"/>
           </w:r>
@@ -915,13 +917,8 @@
             <w:pStyle w:val="TOC2"/>
             <w:ind w:left="216"/>
           </w:pPr>
-          <w:proofErr w:type="spellStart"/>
           <w:r>
-            <w:t>Javascript</w:t>
-          </w:r>
-          <w:proofErr w:type="spellEnd"/>
-          <w:r>
-            <w:t xml:space="preserve"> Validation</w:t>
+            <w:t>Javascript Validation</w:t>
           </w:r>
           <w:r>
             <w:ptab w:relativeTo="margin" w:alignment="right" w:leader="dot"/>
@@ -944,6 +941,7 @@
               <w:temporary/>
               <w:showingPlcHdr/>
             </w:sdtPr>
+            <w:sdtEndPr/>
             <w:sdtContent>
               <w:r>
                 <w:t>Type chapter title (level 3)</w:t>
@@ -992,13 +990,8 @@
             <w:pStyle w:val="TOC2"/>
             <w:ind w:left="216"/>
           </w:pPr>
-          <w:proofErr w:type="spellStart"/>
           <w:r>
-            <w:t>Javascript</w:t>
-          </w:r>
-          <w:proofErr w:type="spellEnd"/>
-          <w:r>
-            <w:t xml:space="preserve"> Disabled Testing</w:t>
+            <w:t>Javascript Disabled Testing</w:t>
           </w:r>
           <w:r>
             <w:ptab w:relativeTo="margin" w:alignment="right" w:leader="dot"/>
@@ -1131,7 +1124,6 @@
           <w:u w:val="single"/>
         </w:rPr>
       </w:pPr>
-      <w:proofErr w:type="spellStart"/>
       <w:r>
         <w:rPr>
           <w:b/>
@@ -1139,17 +1131,7 @@
           <w:szCs w:val="24"/>
           <w:u w:val="single"/>
         </w:rPr>
-        <w:t>Javascript</w:t>
-      </w:r>
-      <w:proofErr w:type="spellEnd"/>
-      <w:r>
-        <w:rPr>
-          <w:b/>
-          <w:sz w:val="24"/>
-          <w:szCs w:val="24"/>
-          <w:u w:val="single"/>
-        </w:rPr>
-        <w:t xml:space="preserve"> Validation</w:t>
+        <w:t>Javascript Validation</w:t>
       </w:r>
     </w:p>
     <w:tbl>
@@ -1159,9 +1141,9 @@
         <w:tblLook w:val="04A0" w:firstRow="1" w:lastRow="0" w:firstColumn="1" w:lastColumn="0" w:noHBand="0" w:noVBand="1"/>
       </w:tblPr>
       <w:tblGrid>
-        <w:gridCol w:w="1555"/>
-        <w:gridCol w:w="2693"/>
-        <w:gridCol w:w="4771"/>
+        <w:gridCol w:w="1982"/>
+        <w:gridCol w:w="2574"/>
+        <w:gridCol w:w="4463"/>
       </w:tblGrid>
       <w:tr>
         <w:tc>
@@ -1179,13 +1161,16 @@
             <w:r>
               <w:t xml:space="preserve">: </w:t>
             </w:r>
+            <w:r>
+              <w:t>register.html</w:t>
+            </w:r>
           </w:p>
         </w:tc>
       </w:tr>
       <w:tr>
         <w:tc>
           <w:tcPr>
-            <w:tcW w:w="1555" w:type="dxa"/>
+            <w:tcW w:w="1982" w:type="dxa"/>
             <w:shd w:val="clear" w:color="auto" w:fill="DEEAF6" w:themeFill="accent1" w:themeFillTint="33"/>
           </w:tcPr>
           <w:p>
@@ -1196,23 +1181,18 @@
         </w:tc>
         <w:tc>
           <w:tcPr>
-            <w:tcW w:w="2693" w:type="dxa"/>
+            <w:tcW w:w="2574" w:type="dxa"/>
             <w:shd w:val="clear" w:color="auto" w:fill="DEEAF6" w:themeFill="accent1" w:themeFillTint="33"/>
           </w:tcPr>
           <w:p>
             <w:r>
-              <w:t xml:space="preserve">Data Format or </w:t>
+              <w:t>Data Format or RegExp</w:t>
             </w:r>
-            <w:proofErr w:type="spellStart"/>
-            <w:r>
-              <w:t>RegExp</w:t>
-            </w:r>
-            <w:proofErr w:type="spellEnd"/>
           </w:p>
         </w:tc>
         <w:tc>
           <w:tcPr>
-            <w:tcW w:w="4771" w:type="dxa"/>
+            <w:tcW w:w="4463" w:type="dxa"/>
             <w:shd w:val="clear" w:color="auto" w:fill="DEEAF6" w:themeFill="accent1" w:themeFillTint="33"/>
           </w:tcPr>
           <w:p>
@@ -1225,24 +1205,457 @@
       <w:tr>
         <w:tc>
           <w:tcPr>
-            <w:tcW w:w="1555" w:type="dxa"/>
+            <w:tcW w:w="1982" w:type="dxa"/>
           </w:tcPr>
-          <w:p/>
+          <w:p>
+            <w:r>
+              <w:t>register_email</w:t>
+            </w:r>
+          </w:p>
         </w:tc>
         <w:tc>
           <w:tcPr>
-            <w:tcW w:w="2693" w:type="dxa"/>
+            <w:tcW w:w="2574" w:type="dxa"/>
           </w:tcPr>
-          <w:p/>
+          <w:p>
+            <w:r>
+              <w:t>INCOMPLETE</w:t>
+            </w:r>
+          </w:p>
         </w:tc>
         <w:tc>
           <w:tcPr>
-            <w:tcW w:w="4771" w:type="dxa"/>
+            <w:tcW w:w="4463" w:type="dxa"/>
           </w:tcPr>
-          <w:p/>
+          <w:p>
+            <w:r>
+              <w:t>INCO</w:t>
+            </w:r>
+            <w:r>
+              <w:t>M</w:t>
+            </w:r>
+            <w:r>
+              <w:t>PLETE</w:t>
+            </w:r>
+          </w:p>
+        </w:tc>
+      </w:tr>
+      <w:tr>
+        <w:tc>
+          <w:tcPr>
+            <w:tcW w:w="1982" w:type="dxa"/>
+          </w:tcPr>
+          <w:p>
+            <w:r>
+              <w:t>register_username</w:t>
+            </w:r>
+          </w:p>
+        </w:tc>
+        <w:tc>
+          <w:tcPr>
+            <w:tcW w:w="2574" w:type="dxa"/>
+          </w:tcPr>
+          <w:p>
+            <w:r>
+              <w:t>The use</w:t>
+            </w:r>
+            <w:r>
+              <w:t xml:space="preserve">rname must contain one or more characters that are numbers or letters. </w:t>
+            </w:r>
+          </w:p>
+        </w:tc>
+        <w:tc>
+          <w:tcPr>
+            <w:tcW w:w="4463" w:type="dxa"/>
+          </w:tcPr>
+          <w:p>
+            <w:r>
+              <w:t xml:space="preserve">The user’s chosen username must not be blank and can only contain numbers or letters. </w:t>
+            </w:r>
+            <w:bookmarkStart w:id="0" w:name="_GoBack"/>
+            <w:bookmarkEnd w:id="0"/>
+          </w:p>
+        </w:tc>
+      </w:tr>
+      <w:tr>
+        <w:tc>
+          <w:tcPr>
+            <w:tcW w:w="1982" w:type="dxa"/>
+          </w:tcPr>
+          <w:p>
+            <w:r>
+              <w:t>register_password</w:t>
+            </w:r>
+          </w:p>
+        </w:tc>
+        <w:tc>
+          <w:tcPr>
+            <w:tcW w:w="2574" w:type="dxa"/>
+          </w:tcPr>
+          <w:p>
+            <w:r>
+              <w:t xml:space="preserve">8 or more </w:t>
+            </w:r>
+            <w:r>
+              <w:t xml:space="preserve">characters </w:t>
+            </w:r>
+            <w:r>
+              <w:t>that are letters, numbers, or the !, @, #, $, %, ^, &amp;, * symbols.</w:t>
+            </w:r>
+          </w:p>
+        </w:tc>
+        <w:tc>
+          <w:tcPr>
+            <w:tcW w:w="4463" w:type="dxa"/>
+          </w:tcPr>
+          <w:p>
+            <w:r>
+              <w:t xml:space="preserve">The user’s new password must be 8 </w:t>
+            </w:r>
+            <w:r>
+              <w:t xml:space="preserve">or more </w:t>
+            </w:r>
+            <w:r>
+              <w:t>characters that are letters, numbers, or the !, @, #, $, %, ^, &amp;, * symbols.</w:t>
+            </w:r>
+          </w:p>
+        </w:tc>
+      </w:tr>
+      <w:tr>
+        <w:tc>
+          <w:tcPr>
+            <w:tcW w:w="1982" w:type="dxa"/>
+          </w:tcPr>
+          <w:p>
+            <w:r>
+              <w:t>register_password2</w:t>
+            </w:r>
+          </w:p>
+        </w:tc>
+        <w:tc>
+          <w:tcPr>
+            <w:tcW w:w="2574" w:type="dxa"/>
+          </w:tcPr>
+          <w:p>
+            <w:r>
+              <w:t>Must be the same as register_password</w:t>
+            </w:r>
+          </w:p>
+        </w:tc>
+        <w:tc>
+          <w:tcPr>
+            <w:tcW w:w="4463" w:type="dxa"/>
+          </w:tcPr>
+          <w:p>
+            <w:r>
+              <w:t xml:space="preserve">The user must retype their password to ensure they know it. </w:t>
+            </w:r>
+          </w:p>
         </w:tc>
       </w:tr>
     </w:tbl>
+    <w:p/>
+    <w:tbl>
+      <w:tblPr>
+        <w:tblStyle w:val="TableGrid"/>
+        <w:tblW w:w="0" w:type="auto"/>
+        <w:tblLook w:val="04A0" w:firstRow="1" w:lastRow="0" w:firstColumn="1" w:lastColumn="0" w:noHBand="0" w:noVBand="1"/>
+      </w:tblPr>
+      <w:tblGrid>
+        <w:gridCol w:w="3237"/>
+        <w:gridCol w:w="2292"/>
+        <w:gridCol w:w="3490"/>
+      </w:tblGrid>
+      <w:tr>
+        <w:tc>
+          <w:tcPr>
+            <w:tcW w:w="9019" w:type="dxa"/>
+            <w:gridSpan w:val="3"/>
+          </w:tcPr>
+          <w:p>
+            <w:r>
+              <w:rPr>
+                <w:b/>
+              </w:rPr>
+              <w:t>FORM on page</w:t>
+            </w:r>
+            <w:r>
+              <w:t xml:space="preserve">: </w:t>
+            </w:r>
+            <w:r>
+              <w:t>account</w:t>
+            </w:r>
+            <w:r>
+              <w:t>.html</w:t>
+            </w:r>
+          </w:p>
+        </w:tc>
+      </w:tr>
+      <w:tr>
+        <w:tc>
+          <w:tcPr>
+            <w:tcW w:w="3237" w:type="dxa"/>
+            <w:shd w:val="clear" w:color="auto" w:fill="DEEAF6" w:themeFill="accent1" w:themeFillTint="33"/>
+          </w:tcPr>
+          <w:p>
+            <w:r>
+              <w:t>Field ID</w:t>
+            </w:r>
+          </w:p>
+        </w:tc>
+        <w:tc>
+          <w:tcPr>
+            <w:tcW w:w="2292" w:type="dxa"/>
+            <w:shd w:val="clear" w:color="auto" w:fill="DEEAF6" w:themeFill="accent1" w:themeFillTint="33"/>
+          </w:tcPr>
+          <w:p>
+            <w:r>
+              <w:t>Data Format or RegExp</w:t>
+            </w:r>
+          </w:p>
+        </w:tc>
+        <w:tc>
+          <w:tcPr>
+            <w:tcW w:w="3490" w:type="dxa"/>
+            <w:shd w:val="clear" w:color="auto" w:fill="DEEAF6" w:themeFill="accent1" w:themeFillTint="33"/>
+          </w:tcPr>
+          <w:p>
+            <w:r>
+              <w:t>Explanation</w:t>
+            </w:r>
+          </w:p>
+        </w:tc>
+      </w:tr>
+      <w:tr>
+        <w:tc>
+          <w:tcPr>
+            <w:tcW w:w="3237" w:type="dxa"/>
+          </w:tcPr>
+          <w:p>
+            <w:r>
+              <w:t>manage_new_image</w:t>
+            </w:r>
+          </w:p>
+        </w:tc>
+        <w:tc>
+          <w:tcPr>
+            <w:tcW w:w="2292" w:type="dxa"/>
+          </w:tcPr>
+          <w:p>
+            <w:r>
+              <w:t>.png, .jpg, .jpeg, or .gif file</w:t>
+            </w:r>
+          </w:p>
+        </w:tc>
+        <w:tc>
+          <w:tcPr>
+            <w:tcW w:w="3490" w:type="dxa"/>
+          </w:tcPr>
+          <w:p>
+            <w:r>
+              <w:t>The new avatar image must be an image file.</w:t>
+            </w:r>
+          </w:p>
+        </w:tc>
+      </w:tr>
+      <w:tr>
+        <w:tc>
+          <w:tcPr>
+            <w:tcW w:w="3237" w:type="dxa"/>
+          </w:tcPr>
+          <w:p>
+            <w:r>
+              <w:t>manage_new_email</w:t>
+            </w:r>
+          </w:p>
+        </w:tc>
+        <w:tc>
+          <w:tcPr>
+            <w:tcW w:w="2292" w:type="dxa"/>
+          </w:tcPr>
+          <w:p>
+            <w:r>
+              <w:t>INCOMPLETE</w:t>
+            </w:r>
+          </w:p>
+        </w:tc>
+        <w:tc>
+          <w:tcPr>
+            <w:tcW w:w="3490" w:type="dxa"/>
+          </w:tcPr>
+          <w:p>
+            <w:r>
+              <w:t>INCOMPLETE</w:t>
+            </w:r>
+          </w:p>
+        </w:tc>
+      </w:tr>
+      <w:tr>
+        <w:tc>
+          <w:tcPr>
+            <w:tcW w:w="3237" w:type="dxa"/>
+          </w:tcPr>
+          <w:p>
+            <w:r>
+              <w:t>manage_password_for_email</w:t>
+            </w:r>
+          </w:p>
+        </w:tc>
+        <w:tc>
+          <w:tcPr>
+            <w:tcW w:w="2292" w:type="dxa"/>
+          </w:tcPr>
+          <w:p>
+            <w:r>
+              <w:t>Must be the password for the account.</w:t>
+            </w:r>
+          </w:p>
+        </w:tc>
+        <w:tc>
+          <w:tcPr>
+            <w:tcW w:w="3490" w:type="dxa"/>
+          </w:tcPr>
+          <w:p>
+            <w:r>
+              <w:t>The user’s password must be provided to change the email address.</w:t>
+            </w:r>
+            <w:r>
+              <w:t xml:space="preserve"> </w:t>
+            </w:r>
+          </w:p>
+        </w:tc>
+      </w:tr>
+      <w:tr>
+        <w:tc>
+          <w:tcPr>
+            <w:tcW w:w="3237" w:type="dxa"/>
+          </w:tcPr>
+          <w:p>
+            <w:r>
+              <w:t>manage_new_password</w:t>
+            </w:r>
+          </w:p>
+        </w:tc>
+        <w:tc>
+          <w:tcPr>
+            <w:tcW w:w="2292" w:type="dxa"/>
+          </w:tcPr>
+          <w:p>
+            <w:r>
+              <w:t>8 or more characters that are letters, numbers, or the !, @, #, $, %, ^, &amp;, * symbols.</w:t>
+            </w:r>
+          </w:p>
+        </w:tc>
+        <w:tc>
+          <w:tcPr>
+            <w:tcW w:w="3490" w:type="dxa"/>
+          </w:tcPr>
+          <w:p>
+            <w:r>
+              <w:t>The user’s new passwor</w:t>
+            </w:r>
+            <w:r>
+              <w:t>d must be 8</w:t>
+            </w:r>
+            <w:r>
+              <w:t xml:space="preserve"> </w:t>
+            </w:r>
+            <w:r>
+              <w:t xml:space="preserve">or </w:t>
+            </w:r>
+            <w:r>
+              <w:t xml:space="preserve">more </w:t>
+            </w:r>
+            <w:r>
+              <w:t xml:space="preserve">characters </w:t>
+            </w:r>
+            <w:r>
+              <w:t xml:space="preserve">that are </w:t>
+            </w:r>
+            <w:r>
+              <w:t>letters, numbers, or the !, @, #, $, %, ^, &amp;, * symbols.</w:t>
+            </w:r>
+          </w:p>
+        </w:tc>
+      </w:tr>
+      <w:tr>
+        <w:tc>
+          <w:tcPr>
+            <w:tcW w:w="3237" w:type="dxa"/>
+          </w:tcPr>
+          <w:p>
+            <w:r>
+              <w:t>manage_password_for_password</w:t>
+            </w:r>
+          </w:p>
+        </w:tc>
+        <w:tc>
+          <w:tcPr>
+            <w:tcW w:w="2292" w:type="dxa"/>
+          </w:tcPr>
+          <w:p>
+            <w:r>
+              <w:t>Must be the password for the account.</w:t>
+            </w:r>
+          </w:p>
+        </w:tc>
+        <w:tc>
+          <w:tcPr>
+            <w:tcW w:w="3490" w:type="dxa"/>
+          </w:tcPr>
+          <w:p>
+            <w:r>
+              <w:t xml:space="preserve">The user’s </w:t>
+            </w:r>
+            <w:r>
+              <w:t xml:space="preserve">current </w:t>
+            </w:r>
+            <w:r>
+              <w:t>password must be provided</w:t>
+            </w:r>
+            <w:r>
+              <w:t xml:space="preserve"> to change the password</w:t>
+            </w:r>
+            <w:r>
+              <w:t>.</w:t>
+            </w:r>
+          </w:p>
+        </w:tc>
+      </w:tr>
+      <w:tr>
+        <w:tc>
+          <w:tcPr>
+            <w:tcW w:w="3237" w:type="dxa"/>
+          </w:tcPr>
+          <w:p>
+            <w:r>
+              <w:t>manage_deletion_password</w:t>
+            </w:r>
+          </w:p>
+        </w:tc>
+        <w:tc>
+          <w:tcPr>
+            <w:tcW w:w="2292" w:type="dxa"/>
+          </w:tcPr>
+          <w:p>
+            <w:r>
+              <w:t>Must be the password for the account.</w:t>
+            </w:r>
+          </w:p>
+        </w:tc>
+        <w:tc>
+          <w:tcPr>
+            <w:tcW w:w="3490" w:type="dxa"/>
+          </w:tcPr>
+          <w:p>
+            <w:r>
+              <w:t>The user’s password must be provided to delete their account.</w:t>
+            </w:r>
+          </w:p>
+        </w:tc>
+      </w:tr>
+    </w:tbl>
+    <w:p/>
     <w:p/>
     <w:p>
       <w:pPr>
@@ -1462,7 +1875,6 @@
           <w:u w:val="single"/>
         </w:rPr>
       </w:pPr>
-      <w:proofErr w:type="spellStart"/>
       <w:r>
         <w:rPr>
           <w:b/>
@@ -1470,83 +1882,74 @@
           <w:szCs w:val="24"/>
           <w:u w:val="single"/>
         </w:rPr>
-        <w:t>Javascript</w:t>
-      </w:r>
-      <w:proofErr w:type="spellEnd"/>
-      <w:r>
+        <w:lastRenderedPageBreak/>
+        <w:t>Javascript Disabled Testing</w:t>
+      </w:r>
+    </w:p>
+    <w:p>
+      <w:pPr>
         <w:rPr>
           <w:b/>
           <w:sz w:val="24"/>
           <w:szCs w:val="24"/>
           <w:u w:val="single"/>
         </w:rPr>
-        <w:t xml:space="preserve"> Disabled Testing</w:t>
-      </w:r>
-    </w:p>
-    <w:p>
-      <w:pPr>
+      </w:pPr>
+      <w:r>
         <w:rPr>
           <w:b/>
           <w:sz w:val="24"/>
           <w:szCs w:val="24"/>
           <w:u w:val="single"/>
         </w:rPr>
-      </w:pPr>
-      <w:r>
+        <w:t>Site Publication</w:t>
+      </w:r>
+    </w:p>
+    <w:p/>
+    <w:p/>
+    <w:p>
+      <w:r>
+        <w:br w:type="page"/>
+      </w:r>
+    </w:p>
+    <w:p>
+      <w:pPr>
+        <w:jc w:val="center"/>
+        <w:rPr>
+          <w:b/>
+          <w:sz w:val="32"/>
+          <w:szCs w:val="32"/>
+          <w:u w:val="single"/>
+        </w:rPr>
+      </w:pPr>
+      <w:r>
+        <w:rPr>
+          <w:b/>
+          <w:sz w:val="32"/>
+          <w:szCs w:val="32"/>
+          <w:u w:val="single"/>
+        </w:rPr>
+        <w:lastRenderedPageBreak/>
+        <w:t>Appendix A</w:t>
+      </w:r>
+    </w:p>
+    <w:p>
+      <w:pPr>
+        <w:jc w:val="center"/>
         <w:rPr>
           <w:b/>
           <w:sz w:val="24"/>
           <w:szCs w:val="24"/>
           <w:u w:val="single"/>
         </w:rPr>
-        <w:t>Site Publication</w:t>
-      </w:r>
-    </w:p>
-    <w:p/>
-    <w:p/>
-    <w:p>
-      <w:r>
-        <w:br w:type="page"/>
-      </w:r>
-    </w:p>
-    <w:p>
-      <w:pPr>
-        <w:jc w:val="center"/>
-        <w:rPr>
-          <w:b/>
-          <w:sz w:val="32"/>
-          <w:szCs w:val="32"/>
-          <w:u w:val="single"/>
-        </w:rPr>
-      </w:pPr>
-      <w:r>
-        <w:rPr>
-          <w:b/>
-          <w:sz w:val="32"/>
-          <w:szCs w:val="32"/>
-          <w:u w:val="single"/>
-        </w:rPr>
-        <w:lastRenderedPageBreak/>
-        <w:t>Appendix A</w:t>
-      </w:r>
-    </w:p>
-    <w:p>
-      <w:pPr>
-        <w:jc w:val="center"/>
+      </w:pPr>
+      <w:r>
         <w:rPr>
           <w:b/>
           <w:sz w:val="24"/>
           <w:szCs w:val="24"/>
           <w:u w:val="single"/>
         </w:rPr>
-      </w:pPr>
-      <w:r>
-        <w:rPr>
-          <w:b/>
-          <w:sz w:val="24"/>
-          <w:szCs w:val="24"/>
-          <w:u w:val="single"/>
-        </w:rPr>
         <w:t>Milestone 1</w:t>
       </w:r>
     </w:p>
@@ -1576,15 +1979,7 @@
     </w:p>
     <w:p>
       <w:r>
-        <w:t xml:space="preserve">As a public </w:t>
-      </w:r>
-      <w:proofErr w:type="gramStart"/>
-      <w:r>
-        <w:t>forum</w:t>
-      </w:r>
-      <w:proofErr w:type="gramEnd"/>
-      <w:r>
-        <w:t xml:space="preserve"> we will need a User login/verification system. This will allow users to submit posts or reviews about their favourite anime under an account. It will also allow posting to the discussion forum.</w:t>
+        <w:t>As a public forum we will need a User login/verification system. This will allow users to submit posts or reviews about their favourite anime under an account. It will also allow posting to the discussion forum.</w:t>
       </w:r>
     </w:p>
     <w:p/>
@@ -1596,21 +1991,7 @@
         <w:rPr>
           <w:highlight w:val="white"/>
         </w:rPr>
-        <w:t xml:space="preserve">A writing template will be available </w:t>
-      </w:r>
-      <w:proofErr w:type="gramStart"/>
-      <w:r>
-        <w:rPr>
-          <w:highlight w:val="white"/>
-        </w:rPr>
-        <w:t>as a means to</w:t>
-      </w:r>
-      <w:proofErr w:type="gramEnd"/>
-      <w:r>
-        <w:rPr>
-          <w:highlight w:val="white"/>
-        </w:rPr>
-        <w:t xml:space="preserve"> enhance the structural consistency between different reviews composed by users for a more pleasurable reading experience. Also, to attract more daily user visit, a schedule of the current anime season will be displayed on the front page, as well as a polling section that provides a chart of result as feedback once a user submits their vote.</w:t>
+        <w:t>A writing template will be available as a means to enhance the structural consistency between different reviews composed by users for a more pleasurable reading experience. Also, to attract more daily user visit, a schedule of the current anime season will be displayed on the front page, as well as a polling section that provides a chart of result as feedback once a user submits their vote.</w:t>
       </w:r>
     </w:p>
     <w:p/>
@@ -1775,13 +2156,8 @@
     </w:p>
     <w:p/>
     <w:p>
-      <w:proofErr w:type="spellStart"/>
-      <w:r>
-        <w:t>MyAnimeList</w:t>
-      </w:r>
-      <w:proofErr w:type="spellEnd"/>
-      <w:r>
-        <w:t xml:space="preserve"> - </w:t>
+      <w:r>
+        <w:t xml:space="preserve">MyAnimeList - </w:t>
       </w:r>
       <w:hyperlink r:id="rId10" w:history="1">
         <w:r>
@@ -1817,15 +2193,7 @@
     </w:p>
     <w:p>
       <w:r>
-        <w:t xml:space="preserve">The one limitation that maybe out of our hands as developers is that the site requires mods to oversee user content from the community. They would be responsible for continuing to police legal issues, mean people, off-topic discussion, </w:t>
-      </w:r>
-      <w:proofErr w:type="spellStart"/>
-      <w:r>
-        <w:t>spambots</w:t>
-      </w:r>
-      <w:proofErr w:type="spellEnd"/>
-      <w:r>
-        <w:t xml:space="preserve"> and generally keeping the content to a higher standard.</w:t>
+        <w:t>The one limitation that maybe out of our hands as developers is that the site requires mods to oversee user content from the community. They would be responsible for continuing to police legal issues, mean people, off-topic discussion, spambots and generally keeping the content to a higher standard.</w:t>
       </w:r>
     </w:p>
     <w:p/>
@@ -1893,6 +2261,7 @@
       <w:r>
         <w:rPr>
           <w:noProof/>
+          <w:lang w:eastAsia="en-CA"/>
         </w:rPr>
         <w:drawing>
           <wp:inline distT="0" distB="0" distL="0" distR="0" wp14:anchorId="62CD3954" wp14:editId="761D396F">
@@ -1916,27 +2285,14 @@
       <w:r>
         <w:t xml:space="preserve">Figure </w:t>
       </w:r>
-      <w:r>
-        <w:fldChar w:fldCharType="begin"/>
-      </w:r>
-      <w:r>
-        <w:instrText xml:space="preserve"> SEQ Figure \* ARABIC </w:instrText>
-      </w:r>
-      <w:r>
-        <w:fldChar w:fldCharType="separate"/>
-      </w:r>
-      <w:r>
-        <w:rPr>
-          <w:noProof/>
-        </w:rPr>
-        <w:t>1</w:t>
-      </w:r>
-      <w:r>
-        <w:rPr>
-          <w:noProof/>
-        </w:rPr>
-        <w:fldChar w:fldCharType="end"/>
-      </w:r>
+      <w:fldSimple w:instr=" SEQ Figure \* ARABIC ">
+        <w:r>
+          <w:rPr>
+            <w:noProof/>
+          </w:rPr>
+          <w:t>1</w:t>
+        </w:r>
+      </w:fldSimple>
       <w:r>
         <w:t xml:space="preserve"> Anime Forum Site Map</w:t>
       </w:r>
@@ -1964,6 +2320,7 @@
       <w:r>
         <w:rPr>
           <w:noProof/>
+          <w:lang w:eastAsia="en-CA"/>
         </w:rPr>
         <w:lastRenderedPageBreak/>
         <w:drawing>
@@ -2023,38 +2380,26 @@
       <w:r>
         <w:t xml:space="preserve">Figure </w:t>
       </w:r>
-      <w:r>
-        <w:fldChar w:fldCharType="begin"/>
-      </w:r>
-      <w:r>
-        <w:instrText xml:space="preserve"> SEQ Figure \* ARABIC </w:instrText>
-      </w:r>
-      <w:r>
-        <w:fldChar w:fldCharType="separate"/>
-      </w:r>
+      <w:fldSimple w:instr=" SEQ Figure \* ARABIC ">
+        <w:r>
+          <w:rPr>
+            <w:noProof/>
+          </w:rPr>
+          <w:t>2</w:t>
+        </w:r>
+      </w:fldSimple>
+      <w:r>
+        <w:t xml:space="preserve"> Home Page Wireframe</w:t>
+      </w:r>
+    </w:p>
+    <w:p>
+      <w:pPr>
+        <w:keepNext/>
+      </w:pPr>
       <w:r>
         <w:rPr>
           <w:noProof/>
-        </w:rPr>
-        <w:t>2</w:t>
-      </w:r>
-      <w:r>
-        <w:rPr>
-          <w:noProof/>
-        </w:rPr>
-        <w:fldChar w:fldCharType="end"/>
-      </w:r>
-      <w:r>
-        <w:t xml:space="preserve"> Home Page Wireframe</w:t>
-      </w:r>
-    </w:p>
-    <w:p>
-      <w:pPr>
-        <w:keepNext/>
-      </w:pPr>
-      <w:r>
-        <w:rPr>
-          <w:noProof/>
+          <w:lang w:eastAsia="en-CA"/>
         </w:rPr>
         <w:drawing>
           <wp:inline distT="0" distB="0" distL="0" distR="0" wp14:anchorId="72231004" wp14:editId="462A6A68">
@@ -2113,39 +2458,27 @@
       <w:r>
         <w:t xml:space="preserve">Figure </w:t>
       </w:r>
-      <w:r>
-        <w:fldChar w:fldCharType="begin"/>
-      </w:r>
-      <w:r>
-        <w:instrText xml:space="preserve"> SEQ Figure \* ARABIC </w:instrText>
-      </w:r>
-      <w:r>
-        <w:fldChar w:fldCharType="separate"/>
-      </w:r>
+      <w:fldSimple w:instr=" SEQ Figure \* ARABIC ">
+        <w:r>
+          <w:rPr>
+            <w:noProof/>
+          </w:rPr>
+          <w:t>3</w:t>
+        </w:r>
+      </w:fldSimple>
+      <w:r>
+        <w:t xml:space="preserve"> User logged in wireframe</w:t>
+      </w:r>
+    </w:p>
+    <w:p/>
+    <w:p>
+      <w:pPr>
+        <w:keepNext/>
+      </w:pPr>
       <w:r>
         <w:rPr>
           <w:noProof/>
-        </w:rPr>
-        <w:t>3</w:t>
-      </w:r>
-      <w:r>
-        <w:rPr>
-          <w:noProof/>
-        </w:rPr>
-        <w:fldChar w:fldCharType="end"/>
-      </w:r>
-      <w:r>
-        <w:t xml:space="preserve"> User logged in wireframe</w:t>
-      </w:r>
-    </w:p>
-    <w:p/>
-    <w:p>
-      <w:pPr>
-        <w:keepNext/>
-      </w:pPr>
-      <w:r>
-        <w:rPr>
-          <w:noProof/>
+          <w:lang w:eastAsia="en-CA"/>
         </w:rPr>
         <w:drawing>
           <wp:inline distT="0" distB="0" distL="0" distR="0" wp14:anchorId="6440E27C" wp14:editId="283D8C8F">
@@ -2204,38 +2537,26 @@
       <w:r>
         <w:t xml:space="preserve">Figure </w:t>
       </w:r>
-      <w:r>
-        <w:fldChar w:fldCharType="begin"/>
-      </w:r>
-      <w:r>
-        <w:instrText xml:space="preserve"> SEQ Figure \* ARABIC </w:instrText>
-      </w:r>
-      <w:r>
-        <w:fldChar w:fldCharType="separate"/>
-      </w:r>
+      <w:fldSimple w:instr=" SEQ Figure \* ARABIC ">
+        <w:r>
+          <w:rPr>
+            <w:noProof/>
+          </w:rPr>
+          <w:t>4</w:t>
+        </w:r>
+      </w:fldSimple>
+      <w:r>
+        <w:t xml:space="preserve"> Post thread wireframe</w:t>
+      </w:r>
+    </w:p>
+    <w:p>
+      <w:pPr>
+        <w:keepNext/>
+      </w:pPr>
       <w:r>
         <w:rPr>
           <w:noProof/>
-        </w:rPr>
-        <w:t>4</w:t>
-      </w:r>
-      <w:r>
-        <w:rPr>
-          <w:noProof/>
-        </w:rPr>
-        <w:fldChar w:fldCharType="end"/>
-      </w:r>
-      <w:r>
-        <w:t xml:space="preserve"> Post thread wireframe</w:t>
-      </w:r>
-    </w:p>
-    <w:p>
-      <w:pPr>
-        <w:keepNext/>
-      </w:pPr>
-      <w:r>
-        <w:rPr>
-          <w:noProof/>
+          <w:lang w:eastAsia="en-CA"/>
         </w:rPr>
         <w:drawing>
           <wp:inline distT="0" distB="0" distL="0" distR="0" wp14:anchorId="29F59DFC" wp14:editId="4EBA8E42">
@@ -2294,39 +2615,27 @@
       <w:r>
         <w:t xml:space="preserve">Figure </w:t>
       </w:r>
-      <w:r>
-        <w:fldChar w:fldCharType="begin"/>
-      </w:r>
-      <w:r>
-        <w:instrText xml:space="preserve"> SEQ Figure \* ARABIC </w:instrText>
-      </w:r>
-      <w:r>
-        <w:fldChar w:fldCharType="separate"/>
-      </w:r>
+      <w:fldSimple w:instr=" SEQ Figure \* ARABIC ">
+        <w:r>
+          <w:rPr>
+            <w:noProof/>
+          </w:rPr>
+          <w:t>5</w:t>
+        </w:r>
+      </w:fldSimple>
+      <w:r>
+        <w:t xml:space="preserve"> User view post</w:t>
+      </w:r>
+    </w:p>
+    <w:p/>
+    <w:p>
+      <w:pPr>
+        <w:keepNext/>
+      </w:pPr>
       <w:r>
         <w:rPr>
           <w:noProof/>
-        </w:rPr>
-        <w:t>5</w:t>
-      </w:r>
-      <w:r>
-        <w:rPr>
-          <w:noProof/>
-        </w:rPr>
-        <w:fldChar w:fldCharType="end"/>
-      </w:r>
-      <w:r>
-        <w:t xml:space="preserve"> User view post</w:t>
-      </w:r>
-    </w:p>
-    <w:p/>
-    <w:p>
-      <w:pPr>
-        <w:keepNext/>
-      </w:pPr>
-      <w:r>
-        <w:rPr>
-          <w:noProof/>
+          <w:lang w:eastAsia="en-CA"/>
         </w:rPr>
         <w:drawing>
           <wp:inline distT="0" distB="0" distL="0" distR="0" wp14:anchorId="65F05F47" wp14:editId="518416CF">
@@ -2388,47 +2697,35 @@
       <w:r>
         <w:t xml:space="preserve">Figure </w:t>
       </w:r>
-      <w:r>
-        <w:fldChar w:fldCharType="begin"/>
-      </w:r>
-      <w:r>
-        <w:instrText xml:space="preserve"> SEQ Figure \* ARABIC </w:instrText>
-      </w:r>
-      <w:r>
-        <w:fldChar w:fldCharType="separate"/>
+      <w:fldSimple w:instr=" SEQ Figure \* ARABIC ">
+        <w:r>
+          <w:rPr>
+            <w:noProof/>
+          </w:rPr>
+          <w:t>6</w:t>
+        </w:r>
+      </w:fldSimple>
+      <w:r>
+        <w:t xml:space="preserve"> A</w:t>
+      </w:r>
+      <w:r>
+        <w:t>nonymous</w:t>
       </w:r>
       <w:r>
         <w:rPr>
           <w:noProof/>
         </w:rPr>
-        <w:t>6</w:t>
-      </w:r>
+        <w:t xml:space="preserve"> view post</w:t>
+      </w:r>
+    </w:p>
+    <w:p>
+      <w:pPr>
+        <w:keepNext/>
+      </w:pPr>
       <w:r>
         <w:rPr>
           <w:noProof/>
-        </w:rPr>
-        <w:fldChar w:fldCharType="end"/>
-      </w:r>
-      <w:r>
-        <w:t xml:space="preserve"> A</w:t>
-      </w:r>
-      <w:r>
-        <w:t>nonymous</w:t>
-      </w:r>
-      <w:r>
-        <w:rPr>
-          <w:noProof/>
-        </w:rPr>
-        <w:t xml:space="preserve"> view post</w:t>
-      </w:r>
-    </w:p>
-    <w:p>
-      <w:pPr>
-        <w:keepNext/>
-      </w:pPr>
-      <w:r>
-        <w:rPr>
-          <w:noProof/>
+          <w:lang w:eastAsia="en-CA"/>
         </w:rPr>
         <w:drawing>
           <wp:inline distT="0" distB="0" distL="0" distR="0" wp14:anchorId="7C028AC8" wp14:editId="0893062F">
@@ -2487,38 +2784,26 @@
       <w:r>
         <w:t xml:space="preserve">Figure </w:t>
       </w:r>
-      <w:r>
-        <w:fldChar w:fldCharType="begin"/>
-      </w:r>
-      <w:r>
-        <w:instrText xml:space="preserve"> SEQ Figure \* ARABIC </w:instrText>
-      </w:r>
-      <w:r>
-        <w:fldChar w:fldCharType="separate"/>
-      </w:r>
+      <w:fldSimple w:instr=" SEQ Figure \* ARABIC ">
+        <w:r>
+          <w:rPr>
+            <w:noProof/>
+          </w:rPr>
+          <w:t>8</w:t>
+        </w:r>
+      </w:fldSimple>
+      <w:r>
+        <w:t xml:space="preserve"> User logged in Terms and Conditions Wireframe</w:t>
+      </w:r>
+    </w:p>
+    <w:p>
+      <w:pPr>
+        <w:keepNext/>
+      </w:pPr>
       <w:r>
         <w:rPr>
           <w:noProof/>
-        </w:rPr>
-        <w:t>8</w:t>
-      </w:r>
-      <w:r>
-        <w:rPr>
-          <w:noProof/>
-        </w:rPr>
-        <w:fldChar w:fldCharType="end"/>
-      </w:r>
-      <w:r>
-        <w:t xml:space="preserve"> User logged in Terms and Conditions Wireframe</w:t>
-      </w:r>
-    </w:p>
-    <w:p>
-      <w:pPr>
-        <w:keepNext/>
-      </w:pPr>
-      <w:r>
-        <w:rPr>
-          <w:noProof/>
+          <w:lang w:eastAsia="en-CA"/>
         </w:rPr>
         <w:lastRenderedPageBreak/>
         <w:drawing>
@@ -2578,38 +2863,26 @@
       <w:r>
         <w:t xml:space="preserve">Figure </w:t>
       </w:r>
-      <w:r>
-        <w:fldChar w:fldCharType="begin"/>
-      </w:r>
-      <w:r>
-        <w:instrText xml:space="preserve"> SEQ Figure \* ARABIC </w:instrText>
-      </w:r>
-      <w:r>
-        <w:fldChar w:fldCharType="separate"/>
-      </w:r>
+      <w:fldSimple w:instr=" SEQ Figure \* ARABIC ">
+        <w:r>
+          <w:rPr>
+            <w:noProof/>
+          </w:rPr>
+          <w:t>9</w:t>
+        </w:r>
+      </w:fldSimple>
+      <w:r>
+        <w:t xml:space="preserve"> Privacy Policy Wireframe</w:t>
+      </w:r>
+    </w:p>
+    <w:p>
+      <w:pPr>
+        <w:keepNext/>
+      </w:pPr>
       <w:r>
         <w:rPr>
           <w:noProof/>
-        </w:rPr>
-        <w:t>9</w:t>
-      </w:r>
-      <w:r>
-        <w:rPr>
-          <w:noProof/>
-        </w:rPr>
-        <w:fldChar w:fldCharType="end"/>
-      </w:r>
-      <w:r>
-        <w:t xml:space="preserve"> Privacy Policy Wireframe</w:t>
-      </w:r>
-    </w:p>
-    <w:p>
-      <w:pPr>
-        <w:keepNext/>
-      </w:pPr>
-      <w:r>
-        <w:rPr>
-          <w:noProof/>
+          <w:lang w:eastAsia="en-CA"/>
         </w:rPr>
         <w:drawing>
           <wp:inline distT="0" distB="0" distL="0" distR="0" wp14:anchorId="2B7996FB" wp14:editId="72A1F53F">
@@ -2668,38 +2941,26 @@
       <w:r>
         <w:t xml:space="preserve">Figure </w:t>
       </w:r>
-      <w:r>
-        <w:fldChar w:fldCharType="begin"/>
-      </w:r>
-      <w:r>
-        <w:instrText xml:space="preserve"> SEQ Figure \* ARABIC </w:instrText>
-      </w:r>
-      <w:r>
-        <w:fldChar w:fldCharType="separate"/>
-      </w:r>
+      <w:fldSimple w:instr=" SEQ Figure \* ARABIC ">
+        <w:r>
+          <w:rPr>
+            <w:noProof/>
+          </w:rPr>
+          <w:t>10</w:t>
+        </w:r>
+      </w:fldSimple>
+      <w:r>
+        <w:t xml:space="preserve"> User logged in Privacy Policy Wireframe</w:t>
+      </w:r>
+    </w:p>
+    <w:p>
+      <w:pPr>
+        <w:keepNext/>
+      </w:pPr>
       <w:r>
         <w:rPr>
           <w:noProof/>
-        </w:rPr>
-        <w:t>10</w:t>
-      </w:r>
-      <w:r>
-        <w:rPr>
-          <w:noProof/>
-        </w:rPr>
-        <w:fldChar w:fldCharType="end"/>
-      </w:r>
-      <w:r>
-        <w:t xml:space="preserve"> User logged in Privacy Policy Wireframe</w:t>
-      </w:r>
-    </w:p>
-    <w:p>
-      <w:pPr>
-        <w:keepNext/>
-      </w:pPr>
-      <w:r>
-        <w:rPr>
-          <w:noProof/>
+          <w:lang w:eastAsia="en-CA"/>
         </w:rPr>
         <w:lastRenderedPageBreak/>
         <w:drawing>
@@ -2759,42 +3020,30 @@
       <w:r>
         <w:t xml:space="preserve">Figure </w:t>
       </w:r>
-      <w:r>
-        <w:fldChar w:fldCharType="begin"/>
-      </w:r>
-      <w:r>
-        <w:instrText xml:space="preserve"> SEQ Figure \* ARABIC </w:instrText>
-      </w:r>
-      <w:r>
-        <w:fldChar w:fldCharType="separate"/>
+      <w:fldSimple w:instr=" SEQ Figure \* ARABIC ">
+        <w:r>
+          <w:rPr>
+            <w:noProof/>
+          </w:rPr>
+          <w:t>11</w:t>
+        </w:r>
+      </w:fldSimple>
+      <w:r>
+        <w:t xml:space="preserve"> A</w:t>
+      </w:r>
+      <w:r>
+        <w:t>nonymous</w:t>
       </w:r>
       <w:r>
         <w:rPr>
           <w:noProof/>
         </w:rPr>
-        <w:t>11</w:t>
+        <w:t xml:space="preserve"> reviews</w:t>
       </w:r>
       <w:r>
         <w:rPr>
           <w:noProof/>
-        </w:rPr>
-        <w:fldChar w:fldCharType="end"/>
-      </w:r>
-      <w:r>
-        <w:t xml:space="preserve"> A</w:t>
-      </w:r>
-      <w:r>
-        <w:t>nonymous</w:t>
-      </w:r>
-      <w:r>
-        <w:rPr>
-          <w:noProof/>
-        </w:rPr>
-        <w:t xml:space="preserve"> reviews</w:t>
-      </w:r>
-      <w:r>
-        <w:rPr>
-          <w:noProof/>
+          <w:lang w:eastAsia="en-CA"/>
         </w:rPr>
         <w:drawing>
           <wp:inline distT="0" distB="0" distL="0" distR="0" wp14:anchorId="00B5EDAB" wp14:editId="5E6B6A92">
@@ -2861,6 +3110,7 @@
       <w:r>
         <w:rPr>
           <w:noProof/>
+          <w:lang w:eastAsia="en-CA"/>
         </w:rPr>
         <w:lastRenderedPageBreak/>
         <w:drawing>
@@ -2920,44 +3170,32 @@
       <w:r>
         <w:t xml:space="preserve">Figure </w:t>
       </w:r>
-      <w:r>
-        <w:fldChar w:fldCharType="begin"/>
-      </w:r>
-      <w:r>
-        <w:instrText xml:space="preserve"> SEQ Figure \* ARABIC </w:instrText>
-      </w:r>
-      <w:r>
-        <w:fldChar w:fldCharType="separate"/>
-      </w:r>
+      <w:fldSimple w:instr=" SEQ Figure \* ARABIC ">
+        <w:r>
+          <w:rPr>
+            <w:noProof/>
+          </w:rPr>
+          <w:t>12</w:t>
+        </w:r>
+      </w:fldSimple>
+      <w:r>
+        <w:t xml:space="preserve"> </w:t>
+      </w:r>
+      <w:r>
+        <w:t xml:space="preserve">Anonymous </w:t>
+      </w:r>
+      <w:r>
+        <w:t>Discussions</w:t>
+      </w:r>
+    </w:p>
+    <w:p>
+      <w:pPr>
+        <w:keepNext/>
+      </w:pPr>
       <w:r>
         <w:rPr>
           <w:noProof/>
-        </w:rPr>
-        <w:t>12</w:t>
-      </w:r>
-      <w:r>
-        <w:rPr>
-          <w:noProof/>
-        </w:rPr>
-        <w:fldChar w:fldCharType="end"/>
-      </w:r>
-      <w:r>
-        <w:t xml:space="preserve"> </w:t>
-      </w:r>
-      <w:r>
-        <w:t xml:space="preserve">Anonymous </w:t>
-      </w:r>
-      <w:r>
-        <w:t>Discussions</w:t>
-      </w:r>
-    </w:p>
-    <w:p>
-      <w:pPr>
-        <w:keepNext/>
-      </w:pPr>
-      <w:r>
-        <w:rPr>
-          <w:noProof/>
+          <w:lang w:eastAsia="en-CA"/>
         </w:rPr>
         <w:drawing>
           <wp:inline distT="0" distB="0" distL="0" distR="0" wp14:anchorId="5580769C" wp14:editId="3C531404">
@@ -3024,6 +3262,7 @@
       <w:r>
         <w:rPr>
           <w:noProof/>
+          <w:lang w:eastAsia="en-CA"/>
         </w:rPr>
         <w:lastRenderedPageBreak/>
         <w:drawing>
@@ -3083,38 +3322,26 @@
       <w:r>
         <w:t xml:space="preserve">Figure </w:t>
       </w:r>
-      <w:r>
-        <w:fldChar w:fldCharType="begin"/>
-      </w:r>
-      <w:r>
-        <w:instrText xml:space="preserve"> SEQ Figure \* ARABIC </w:instrText>
-      </w:r>
-      <w:r>
-        <w:fldChar w:fldCharType="separate"/>
-      </w:r>
+      <w:fldSimple w:instr=" SEQ Figure \* ARABIC ">
+        <w:r>
+          <w:rPr>
+            <w:noProof/>
+          </w:rPr>
+          <w:t>13</w:t>
+        </w:r>
+      </w:fldSimple>
+      <w:r>
+        <w:t xml:space="preserve"> User logged in First Impressions</w:t>
+      </w:r>
+    </w:p>
+    <w:p>
+      <w:pPr>
+        <w:pStyle w:val="Caption"/>
+      </w:pPr>
       <w:r>
         <w:rPr>
           <w:noProof/>
-        </w:rPr>
-        <w:t>13</w:t>
-      </w:r>
-      <w:r>
-        <w:rPr>
-          <w:noProof/>
-        </w:rPr>
-        <w:fldChar w:fldCharType="end"/>
-      </w:r>
-      <w:r>
-        <w:t xml:space="preserve"> User logged in First Impressions</w:t>
-      </w:r>
-    </w:p>
-    <w:p>
-      <w:pPr>
-        <w:pStyle w:val="Caption"/>
-      </w:pPr>
-      <w:r>
-        <w:rPr>
-          <w:noProof/>
+          <w:lang w:eastAsia="en-CA"/>
         </w:rPr>
         <w:drawing>
           <wp:inline distT="0" distB="0" distL="0" distR="0" wp14:anchorId="17DCE1FB" wp14:editId="0FD62437">
@@ -3184,6 +3411,7 @@
       <w:r>
         <w:rPr>
           <w:noProof/>
+          <w:lang w:eastAsia="en-CA"/>
         </w:rPr>
         <w:lastRenderedPageBreak/>
         <w:drawing>
@@ -3252,6 +3480,7 @@
       <w:r>
         <w:rPr>
           <w:noProof/>
+          <w:lang w:eastAsia="en-CA"/>
         </w:rPr>
         <w:drawing>
           <wp:inline distT="0" distB="0" distL="0" distR="0" wp14:anchorId="0D4FE601" wp14:editId="4D377F37">
@@ -3321,6 +3550,7 @@
       <w:r>
         <w:rPr>
           <w:noProof/>
+          <w:lang w:eastAsia="en-CA"/>
         </w:rPr>
         <w:lastRenderedPageBreak/>
         <w:drawing>
@@ -3380,41 +3610,29 @@
       <w:r>
         <w:t xml:space="preserve">Figure </w:t>
       </w:r>
-      <w:r>
-        <w:fldChar w:fldCharType="begin"/>
-      </w:r>
-      <w:r>
-        <w:instrText xml:space="preserve"> SEQ Figure \* ARABIC </w:instrText>
-      </w:r>
-      <w:r>
-        <w:fldChar w:fldCharType="separate"/>
-      </w:r>
+      <w:fldSimple w:instr=" SEQ Figure \* ARABIC ">
+        <w:r>
+          <w:rPr>
+            <w:noProof/>
+          </w:rPr>
+          <w:t>14</w:t>
+        </w:r>
+      </w:fldSimple>
+      <w:r>
+        <w:t xml:space="preserve"> Anonymous </w:t>
+      </w:r>
+      <w:r>
+        <w:t>About page</w:t>
+      </w:r>
+    </w:p>
+    <w:p>
+      <w:pPr>
+        <w:keepNext/>
+      </w:pPr>
       <w:r>
         <w:rPr>
           <w:noProof/>
-        </w:rPr>
-        <w:t>14</w:t>
-      </w:r>
-      <w:r>
-        <w:rPr>
-          <w:noProof/>
-        </w:rPr>
-        <w:fldChar w:fldCharType="end"/>
-      </w:r>
-      <w:r>
-        <w:t xml:space="preserve"> Anonymous </w:t>
-      </w:r>
-      <w:r>
-        <w:t>About page</w:t>
-      </w:r>
-    </w:p>
-    <w:p>
-      <w:pPr>
-        <w:keepNext/>
-      </w:pPr>
-      <w:r>
-        <w:rPr>
-          <w:noProof/>
+          <w:lang w:eastAsia="en-CA"/>
         </w:rPr>
         <w:drawing>
           <wp:inline distT="0" distB="0" distL="0" distR="0" wp14:anchorId="1E21CB21" wp14:editId="117A6B70">
@@ -3473,38 +3691,26 @@
       <w:r>
         <w:t xml:space="preserve">Figure </w:t>
       </w:r>
-      <w:r>
-        <w:fldChar w:fldCharType="begin"/>
-      </w:r>
-      <w:r>
-        <w:instrText xml:space="preserve"> SEQ Figure \* ARABIC </w:instrText>
-      </w:r>
-      <w:r>
-        <w:fldChar w:fldCharType="separate"/>
-      </w:r>
+      <w:fldSimple w:instr=" SEQ Figure \* ARABIC ">
+        <w:r>
+          <w:rPr>
+            <w:noProof/>
+          </w:rPr>
+          <w:t>15</w:t>
+        </w:r>
+      </w:fldSimple>
+      <w:r>
+        <w:t xml:space="preserve"> User logged in About page</w:t>
+      </w:r>
+    </w:p>
+    <w:p>
+      <w:pPr>
+        <w:keepNext/>
+      </w:pPr>
       <w:r>
         <w:rPr>
           <w:noProof/>
-        </w:rPr>
-        <w:t>15</w:t>
-      </w:r>
-      <w:r>
-        <w:rPr>
-          <w:noProof/>
-        </w:rPr>
-        <w:fldChar w:fldCharType="end"/>
-      </w:r>
-      <w:r>
-        <w:t xml:space="preserve"> User logged in About page</w:t>
-      </w:r>
-    </w:p>
-    <w:p>
-      <w:pPr>
-        <w:keepNext/>
-      </w:pPr>
-      <w:r>
-        <w:rPr>
-          <w:noProof/>
+          <w:lang w:eastAsia="en-CA"/>
         </w:rPr>
         <w:lastRenderedPageBreak/>
         <w:drawing>
@@ -3564,27 +3770,14 @@
       <w:r>
         <w:t xml:space="preserve">Figure </w:t>
       </w:r>
-      <w:r>
-        <w:fldChar w:fldCharType="begin"/>
-      </w:r>
-      <w:r>
-        <w:instrText xml:space="preserve"> SEQ Figure \* ARABIC </w:instrText>
-      </w:r>
-      <w:r>
-        <w:fldChar w:fldCharType="separate"/>
-      </w:r>
-      <w:r>
-        <w:rPr>
-          <w:noProof/>
-        </w:rPr>
-        <w:t>16</w:t>
-      </w:r>
-      <w:r>
-        <w:rPr>
-          <w:noProof/>
-        </w:rPr>
-        <w:fldChar w:fldCharType="end"/>
-      </w:r>
+      <w:fldSimple w:instr=" SEQ Figure \* ARABIC ">
+        <w:r>
+          <w:rPr>
+            <w:noProof/>
+          </w:rPr>
+          <w:t>16</w:t>
+        </w:r>
+      </w:fldSimple>
       <w:r>
         <w:t xml:space="preserve"> Account Management</w:t>
       </w:r>
@@ -4683,6 +4876,7 @@
           <w:sz w:val="20"/>
           <w:szCs w:val="20"/>
           <w:u w:val="single"/>
+          <w:lang w:eastAsia="en-CA"/>
         </w:rPr>
         <w:drawing>
           <wp:inline distT="0" distB="0" distL="0" distR="0" wp14:anchorId="53693719" wp14:editId="06738A56">
@@ -4766,6 +4960,7 @@
           <w:color w:val="FF0000"/>
           <w:sz w:val="20"/>
           <w:szCs w:val="20"/>
+          <w:lang w:eastAsia="en-CA"/>
         </w:rPr>
         <w:drawing>
           <wp:inline distT="0" distB="0" distL="0" distR="0" wp14:anchorId="198EA6F6" wp14:editId="10A7FB2B">
@@ -4904,6 +5099,7 @@
         <w:rPr>
           <w:noProof/>
           <w:u w:val="single"/>
+          <w:lang w:eastAsia="en-CA"/>
         </w:rPr>
         <w:drawing>
           <wp:inline distT="0" distB="0" distL="0" distR="0" wp14:anchorId="175B6542" wp14:editId="28485724">
@@ -4978,6 +5174,7 @@
           <w:sz w:val="20"/>
           <w:szCs w:val="20"/>
           <w:u w:val="single"/>
+          <w:lang w:eastAsia="en-CA"/>
         </w:rPr>
         <w:drawing>
           <wp:inline distT="0" distB="0" distL="0" distR="0" wp14:anchorId="7A43C276" wp14:editId="14882686">
@@ -5175,6 +5372,7 @@
           <w:sz w:val="20"/>
           <w:szCs w:val="20"/>
           <w:u w:val="single"/>
+          <w:lang w:eastAsia="en-CA"/>
         </w:rPr>
         <w:drawing>
           <wp:inline distT="0" distB="0" distL="0" distR="0" wp14:anchorId="463AADAF" wp14:editId="5425E598">
@@ -5410,6 +5608,7 @@
           <w:sz w:val="20"/>
           <w:szCs w:val="20"/>
           <w:u w:val="single"/>
+          <w:lang w:eastAsia="en-CA"/>
         </w:rPr>
         <mc:AlternateContent>
           <mc:Choice Requires="wps">
@@ -5505,6 +5704,7 @@
         <w:rPr>
           <w:rFonts w:hint="eastAsia"/>
           <w:noProof/>
+          <w:lang w:eastAsia="en-CA"/>
         </w:rPr>
         <w:lastRenderedPageBreak/>
         <w:drawing>
@@ -5656,6 +5856,7 @@
       <w:r>
         <w:rPr>
           <w:noProof/>
+          <w:lang w:eastAsia="en-CA"/>
         </w:rPr>
         <w:drawing>
           <wp:inline distT="0" distB="0" distL="0" distR="0" wp14:anchorId="7BC7E2A6" wp14:editId="3E4EF09E">
@@ -5741,6 +5942,7 @@
       <w:r>
         <w:rPr>
           <w:noProof/>
+          <w:lang w:eastAsia="en-CA"/>
         </w:rPr>
         <w:lastRenderedPageBreak/>
         <w:drawing>
@@ -5872,6 +6074,7 @@
       <w:r>
         <w:rPr>
           <w:noProof/>
+          <w:lang w:eastAsia="en-CA"/>
         </w:rPr>
         <w:drawing>
           <wp:inline distT="0" distB="0" distL="0" distR="0" wp14:anchorId="0D80BF6B" wp14:editId="1F3C2412">
@@ -5964,6 +6167,7 @@
       <w:r>
         <w:rPr>
           <w:noProof/>
+          <w:lang w:eastAsia="en-CA"/>
         </w:rPr>
         <w:drawing>
           <wp:inline distT="0" distB="0" distL="0" distR="0" wp14:anchorId="614082DB" wp14:editId="02E8EDDE">
@@ -6129,6 +6333,7 @@
           <w:sz w:val="20"/>
           <w:szCs w:val="20"/>
           <w:u w:val="single"/>
+          <w:lang w:eastAsia="en-CA"/>
         </w:rPr>
         <w:drawing>
           <wp:inline distT="0" distB="0" distL="0" distR="0" wp14:anchorId="3CFA1D1D" wp14:editId="623BB59B">
@@ -6216,6 +6421,7 @@
           <w:sz w:val="20"/>
           <w:szCs w:val="20"/>
           <w:u w:val="single"/>
+          <w:lang w:eastAsia="en-CA"/>
         </w:rPr>
         <w:drawing>
           <wp:inline distT="0" distB="0" distL="0" distR="0" wp14:anchorId="27B2E482" wp14:editId="14F529F8">
@@ -6365,6 +6571,7 @@
           <w:sz w:val="20"/>
           <w:szCs w:val="20"/>
           <w:u w:val="single"/>
+          <w:lang w:eastAsia="en-CA"/>
         </w:rPr>
         <w:drawing>
           <wp:inline distT="0" distB="0" distL="0" distR="0" wp14:anchorId="1C57C14C" wp14:editId="6D9F4EE8">
@@ -6549,7 +6756,7 @@
           <w:rPr>
             <w:noProof/>
           </w:rPr>
-          <w:t>1</w:t>
+          <w:t>2</w:t>
         </w:r>
         <w:r>
           <w:rPr>
@@ -7100,6 +7307,7 @@
     <w:lsdException w:name="HTML Sample" w:semiHidden="1" w:unhideWhenUsed="1"/>
     <w:lsdException w:name="HTML Typewriter" w:semiHidden="1" w:unhideWhenUsed="1"/>
     <w:lsdException w:name="HTML Variable" w:semiHidden="1" w:unhideWhenUsed="1"/>
+    <w:lsdException w:name="Normal Table" w:semiHidden="1" w:unhideWhenUsed="1"/>
     <w:lsdException w:name="annotation subject" w:semiHidden="1" w:unhideWhenUsed="1"/>
     <w:lsdException w:name="No List" w:semiHidden="1" w:unhideWhenUsed="1"/>
     <w:lsdException w:name="Outline List 1" w:semiHidden="1" w:unhideWhenUsed="1"/>
@@ -7144,6 +7352,7 @@
     <w:lsdException w:name="Table Professional" w:semiHidden="1" w:unhideWhenUsed="1"/>
     <w:lsdException w:name="Table Subtle 1" w:semiHidden="1" w:unhideWhenUsed="1"/>
     <w:lsdException w:name="Table Subtle 2" w:semiHidden="1" w:unhideWhenUsed="1"/>
+    <w:lsdException w:name="Table Web 1" w:semiHidden="1" w:unhideWhenUsed="1"/>
     <w:lsdException w:name="Table Web 2" w:semiHidden="1" w:unhideWhenUsed="1"/>
     <w:lsdException w:name="Table Web 3" w:semiHidden="1" w:unhideWhenUsed="1"/>
     <w:lsdException w:name="Balloon Text" w:semiHidden="1" w:unhideWhenUsed="1"/>
@@ -9689,78 +9898,78 @@
     </dgm:pt>
   </dgm:ptLst>
   <dgm:cxnLst>
+    <dgm:cxn modelId="{7B60F001-334C-4E71-AA80-065FF4E42E64}" type="presOf" srcId="{D4F13B89-EF0C-4C7A-A373-063144E9B69B}" destId="{754CFC0E-5B89-4F63-8024-FFD3FC1B4D15}" srcOrd="0" destOrd="0" presId="urn:microsoft.com/office/officeart/2005/8/layout/orgChart1"/>
+    <dgm:cxn modelId="{30A1A003-DA9C-42FC-9D54-DCDAC7421B33}" type="presOf" srcId="{0D8460EB-9E58-489A-BADB-CC918DCF33A1}" destId="{496B98C0-1C74-496D-82B8-751E4E986744}" srcOrd="1" destOrd="0" presId="urn:microsoft.com/office/officeart/2005/8/layout/orgChart1"/>
+    <dgm:cxn modelId="{5BA10904-64EE-4F38-A34A-AEF4F59E156C}" type="presOf" srcId="{C94FEAD1-6D24-4434-BE22-2B29865CC492}" destId="{CC94CAF4-3091-46B1-8772-DA63C3815EBD}" srcOrd="0" destOrd="0" presId="urn:microsoft.com/office/officeart/2005/8/layout/orgChart1"/>
+    <dgm:cxn modelId="{5767BD05-0EBB-47CB-B549-BC520B87130A}" srcId="{64AA86A1-CA2E-4DCF-B8E6-B70909B245AC}" destId="{907AF064-8338-42CA-A474-5599BD27419C}" srcOrd="2" destOrd="0" parTransId="{72C69376-1282-450E-A599-75BFFF506982}" sibTransId="{CFA07B81-D8BF-4504-993E-A723389E2126}"/>
+    <dgm:cxn modelId="{25BE4909-BCA6-47C7-BE84-03C8BC5332EA}" srcId="{AC534AB4-0B90-411B-8F99-6552A52414AA}" destId="{E9055521-1BBD-4C88-9960-CD7042FE8D1D}" srcOrd="1" destOrd="0" parTransId="{7F7D9F54-AE13-48E6-A25C-42D4782EA082}" sibTransId="{BBBCED65-C179-4B08-9FC7-75905BF9FF05}"/>
+    <dgm:cxn modelId="{27688B09-6765-4C16-A1E4-581F9F072194}" type="presOf" srcId="{D1490E61-01CF-4EC6-ACC4-C4EC0F4C7A0F}" destId="{42BEEC98-86AE-4EA1-8499-D1CE5237D167}" srcOrd="1" destOrd="0" presId="urn:microsoft.com/office/officeart/2005/8/layout/orgChart1"/>
+    <dgm:cxn modelId="{5A59A013-2B4A-4AF2-B89C-63522EB65002}" type="presOf" srcId="{82EDE043-F82F-4C4C-AE5B-6B15775401BB}" destId="{202A1A5C-0B0E-4005-9AAE-DBECD7EC31A6}" srcOrd="1" destOrd="0" presId="urn:microsoft.com/office/officeart/2005/8/layout/orgChart1"/>
+    <dgm:cxn modelId="{1D5DEA18-A889-49FC-9CF6-24C6F78CE1F4}" srcId="{AC534AB4-0B90-411B-8F99-6552A52414AA}" destId="{4136AAC5-EE51-4A06-A575-7199ECD6706E}" srcOrd="0" destOrd="0" parTransId="{E177A6D0-8876-4E5C-87C5-C020E11BF01A}" sibTransId="{D0E0D2CC-C6F6-4DCB-9723-4527100A345A}"/>
+    <dgm:cxn modelId="{C9538A1B-5DDF-452A-9C44-C997B35E50AF}" type="presOf" srcId="{2DF48B6A-D354-4B48-97E1-9D2A5DED0852}" destId="{11B5AE2C-47A1-4F55-8ADB-FDDA081A1679}" srcOrd="0" destOrd="0" presId="urn:microsoft.com/office/officeart/2005/8/layout/orgChart1"/>
+    <dgm:cxn modelId="{7071341F-326A-4B00-A61F-344A3D8CEA43}" type="presOf" srcId="{2FC6AA57-9FF7-4F89-8435-184128F76255}" destId="{089BA2D9-9B99-4080-B247-D5CA6EB179C4}" srcOrd="1" destOrd="0" presId="urn:microsoft.com/office/officeart/2005/8/layout/orgChart1"/>
+    <dgm:cxn modelId="{CF9A0925-2905-43FA-8DD8-78351D3CAFBB}" srcId="{B7E4058E-8345-4390-919D-0043B9ABD653}" destId="{D1490E61-01CF-4EC6-ACC4-C4EC0F4C7A0F}" srcOrd="0" destOrd="0" parTransId="{B328D4A4-197F-4BD3-AD3E-F6EAFB077527}" sibTransId="{12355BC9-1A9C-4C91-AB44-90A4E13225B8}"/>
+    <dgm:cxn modelId="{96391427-0BCE-4F1A-B1DE-3213C0654D5C}" srcId="{907AF064-8338-42CA-A474-5599BD27419C}" destId="{B2A24200-F313-458F-A07C-594642C17C92}" srcOrd="1" destOrd="0" parTransId="{ED8F14BC-BBBF-4F09-A6C6-098E61FA4310}" sibTransId="{7453A27E-0A2B-4EE8-9B62-EDF963FC7BB2}"/>
+    <dgm:cxn modelId="{A6678228-96DD-4769-BFA4-830E8454ED5C}" srcId="{2FC6AA57-9FF7-4F89-8435-184128F76255}" destId="{D4F13B89-EF0C-4C7A-A373-063144E9B69B}" srcOrd="1" destOrd="0" parTransId="{6BD95D82-E93A-495C-BA62-98B733B45775}" sibTransId="{DBF97225-FA44-4CB3-8020-C4982D22C6B7}"/>
+    <dgm:cxn modelId="{52CCAE32-9C2C-4FBF-A242-3A249A2F6D69}" type="presOf" srcId="{2FC6AA57-9FF7-4F89-8435-184128F76255}" destId="{DC2F8AE9-592C-4EA3-BB20-637CBA4CC8F2}" srcOrd="0" destOrd="0" presId="urn:microsoft.com/office/officeart/2005/8/layout/orgChart1"/>
+    <dgm:cxn modelId="{F2C39C39-35C3-4AF4-8387-1C3E4DE4BE3C}" type="presOf" srcId="{D1490E61-01CF-4EC6-ACC4-C4EC0F4C7A0F}" destId="{936739B2-C4DB-4416-9361-92F13DC5540E}" srcOrd="0" destOrd="0" presId="urn:microsoft.com/office/officeart/2005/8/layout/orgChart1"/>
+    <dgm:cxn modelId="{0839133D-2251-4E5B-A598-52228AA67BBD}" type="presOf" srcId="{B2A24200-F313-458F-A07C-594642C17C92}" destId="{E192093F-A417-4543-B359-E1EA5E00165A}" srcOrd="1" destOrd="0" presId="urn:microsoft.com/office/officeart/2005/8/layout/orgChart1"/>
+    <dgm:cxn modelId="{AEC3363E-73F9-4418-9EF3-EBEBEBB2BBDE}" type="presOf" srcId="{6BD95D82-E93A-495C-BA62-98B733B45775}" destId="{82A0AF0A-FFA0-4EBA-8551-63BB0CA712B2}" srcOrd="0" destOrd="0" presId="urn:microsoft.com/office/officeart/2005/8/layout/orgChart1"/>
+    <dgm:cxn modelId="{31CEDE3E-6C4B-43D8-A80E-1F3B7E7AE1BD}" type="presOf" srcId="{E9055521-1BBD-4C88-9960-CD7042FE8D1D}" destId="{DA612ED4-3048-4EF0-9E7F-F34814A5E57B}" srcOrd="0" destOrd="0" presId="urn:microsoft.com/office/officeart/2005/8/layout/orgChart1"/>
+    <dgm:cxn modelId="{248BB33F-1993-465F-A4CA-106C3DFE9903}" type="presOf" srcId="{6C781C94-0B24-46E6-A31B-AA211AE02ED8}" destId="{A6EF2B48-6CE4-4C90-A58C-5CBA76899CC7}" srcOrd="0" destOrd="0" presId="urn:microsoft.com/office/officeart/2005/8/layout/orgChart1"/>
+    <dgm:cxn modelId="{BFE0475D-E9D4-4521-A6E3-5D150D7150B4}" srcId="{E910E8E9-0329-4214-B9C4-42E166C08E9C}" destId="{80EB878D-1674-4807-AEFB-D1FAD553A172}" srcOrd="0" destOrd="0" parTransId="{22FCFB45-F381-4E3F-ADE7-B6716F61FF58}" sibTransId="{27CEB920-534C-4C8A-BDA9-9331F03E6695}"/>
+    <dgm:cxn modelId="{6AE7AA5F-BDC7-4224-ACBE-75BC4515BDC2}" type="presOf" srcId="{03C2A531-C711-4838-B4A3-2A8162CF9B81}" destId="{20CF85AC-9511-4048-B257-5451031AFD62}" srcOrd="0" destOrd="0" presId="urn:microsoft.com/office/officeart/2005/8/layout/orgChart1"/>
+    <dgm:cxn modelId="{6C010760-2B82-4DBD-883E-7D2C17F6D3A0}" type="presOf" srcId="{72C69376-1282-450E-A599-75BFFF506982}" destId="{F9E0E515-D5F4-4CA5-B14B-8B90F90C9282}" srcOrd="0" destOrd="0" presId="urn:microsoft.com/office/officeart/2005/8/layout/orgChart1"/>
+    <dgm:cxn modelId="{8C3E5343-4504-4DC3-9B14-72288B610E9F}" type="presOf" srcId="{E177A6D0-8876-4E5C-87C5-C020E11BF01A}" destId="{BCF29A0F-4AAF-47CD-B1FD-9ACEC726EF8E}" srcOrd="0" destOrd="0" presId="urn:microsoft.com/office/officeart/2005/8/layout/orgChart1"/>
+    <dgm:cxn modelId="{48E4D968-038D-40BB-B8A4-65FC8576F534}" type="presOf" srcId="{AC534AB4-0B90-411B-8F99-6552A52414AA}" destId="{E6964733-B484-496B-AF19-EB4909F5B6C1}" srcOrd="1" destOrd="0" presId="urn:microsoft.com/office/officeart/2005/8/layout/orgChart1"/>
+    <dgm:cxn modelId="{F5425869-588B-4DA1-96C7-3E842E464AB4}" type="presOf" srcId="{57E5DA06-008B-41AD-834F-200B8DCF4A04}" destId="{6CA400C1-9B64-4059-9132-09606AC138A8}" srcOrd="0" destOrd="0" presId="urn:microsoft.com/office/officeart/2005/8/layout/orgChart1"/>
+    <dgm:cxn modelId="{8CE0316A-895E-497D-9C25-5A0CCCE021AE}" type="presOf" srcId="{4136AAC5-EE51-4A06-A575-7199ECD6706E}" destId="{D54CBFE3-7E90-4E49-9B0A-E4A9BC0C2711}" srcOrd="0" destOrd="0" presId="urn:microsoft.com/office/officeart/2005/8/layout/orgChart1"/>
+    <dgm:cxn modelId="{1B532A4B-B235-487E-A806-447EC995CE4C}" type="presOf" srcId="{80EB878D-1674-4807-AEFB-D1FAD553A172}" destId="{FA546AEB-1023-4FC6-9E62-0AB4CA2A0835}" srcOrd="1" destOrd="0" presId="urn:microsoft.com/office/officeart/2005/8/layout/orgChart1"/>
+    <dgm:cxn modelId="{54A6786C-080B-4247-8717-C5FA38DE23C1}" type="presOf" srcId="{64AA86A1-CA2E-4DCF-B8E6-B70909B245AC}" destId="{23EDAC1D-C663-4431-8C1E-F36ED4536205}" srcOrd="1" destOrd="0" presId="urn:microsoft.com/office/officeart/2005/8/layout/orgChart1"/>
+    <dgm:cxn modelId="{45D5E86C-A3E4-4670-9645-5787FAA9E905}" type="presOf" srcId="{0D8460EB-9E58-489A-BADB-CC918DCF33A1}" destId="{50B952E1-8069-4198-B0FC-DD3ACA64071A}" srcOrd="0" destOrd="0" presId="urn:microsoft.com/office/officeart/2005/8/layout/orgChart1"/>
+    <dgm:cxn modelId="{D8E9CA6F-3947-4264-8A1B-CB62ABD26C8A}" srcId="{80EB878D-1674-4807-AEFB-D1FAD553A172}" destId="{B7E4058E-8345-4390-919D-0043B9ABD653}" srcOrd="0" destOrd="0" parTransId="{830E15F7-D819-469E-8AAF-ADE308FB22A3}" sibTransId="{3527CF08-94BD-4875-AEE6-8DCE3A18272B}"/>
+    <dgm:cxn modelId="{82B60072-9DD1-4BA3-8928-456FEA7DFFCB}" srcId="{4136AAC5-EE51-4A06-A575-7199ECD6706E}" destId="{82EDE043-F82F-4C4C-AE5B-6B15775401BB}" srcOrd="0" destOrd="0" parTransId="{AEC002D3-000D-48A9-A1E6-F4A2C7AEED29}" sibTransId="{D121E5C1-793E-4FAE-8C74-C10D3B345B65}"/>
+    <dgm:cxn modelId="{4B67B954-531C-4B4F-B43D-B0149D7F7760}" type="presOf" srcId="{E9055521-1BBD-4C88-9960-CD7042FE8D1D}" destId="{76C36A4D-68B0-4E52-BA34-AE64A1C0685E}" srcOrd="1" destOrd="0" presId="urn:microsoft.com/office/officeart/2005/8/layout/orgChart1"/>
+    <dgm:cxn modelId="{316CC674-401A-439E-AA2D-82658080BAC1}" type="presOf" srcId="{E910E8E9-0329-4214-B9C4-42E166C08E9C}" destId="{D6C4A994-C51D-4137-8DE6-96E7E123A5D8}" srcOrd="0" destOrd="0" presId="urn:microsoft.com/office/officeart/2005/8/layout/orgChart1"/>
+    <dgm:cxn modelId="{167F437A-7DE2-428C-B220-186AB5D42D9C}" type="presOf" srcId="{E910E8E9-0329-4214-B9C4-42E166C08E9C}" destId="{C53839D1-0DA6-4954-8997-DD2D1BE1764C}" srcOrd="1" destOrd="0" presId="urn:microsoft.com/office/officeart/2005/8/layout/orgChart1"/>
+    <dgm:cxn modelId="{FCD0815A-B9BD-4DF5-8D4C-9F59E691762C}" type="presOf" srcId="{7FAF9606-4D67-437E-BC76-7C42D87F0711}" destId="{558AB2C6-5E73-49C8-B79E-2F70BB20330C}" srcOrd="0" destOrd="0" presId="urn:microsoft.com/office/officeart/2005/8/layout/orgChart1"/>
+    <dgm:cxn modelId="{DCB77D7B-5FC7-4292-8CEA-4D2DDEE23FB5}" type="presOf" srcId="{7574DAF7-7530-429A-B9DC-A859B4E9D26D}" destId="{C888D789-0AB7-4683-BF19-E89B6E1A0F26}" srcOrd="0" destOrd="0" presId="urn:microsoft.com/office/officeart/2005/8/layout/orgChart1"/>
+    <dgm:cxn modelId="{E080927D-1E33-4C17-BC4E-99A1C0D013F9}" type="presOf" srcId="{82EDE043-F82F-4C4C-AE5B-6B15775401BB}" destId="{3DCA06A7-C2E4-4962-AF6E-5CE2FCD69425}" srcOrd="0" destOrd="0" presId="urn:microsoft.com/office/officeart/2005/8/layout/orgChart1"/>
     <dgm:cxn modelId="{27219A83-6E58-4405-849A-C76197B24935}" type="presOf" srcId="{B328D4A4-197F-4BD3-AD3E-F6EAFB077527}" destId="{22E70F08-B413-46F9-B4F1-84C751AAF726}" srcOrd="0" destOrd="0" presId="urn:microsoft.com/office/officeart/2005/8/layout/orgChart1"/>
-    <dgm:cxn modelId="{6ED4D4EC-E0F4-48DA-92C5-BB9063CEA5BA}" type="presOf" srcId="{830E15F7-D819-469E-8AAF-ADE308FB22A3}" destId="{507AD23B-3D1C-4B4C-A922-AEC49171F823}" srcOrd="0" destOrd="0" presId="urn:microsoft.com/office/officeart/2005/8/layout/orgChart1"/>
-    <dgm:cxn modelId="{AEC3363E-73F9-4418-9EF3-EBEBEBB2BBDE}" type="presOf" srcId="{6BD95D82-E93A-495C-BA62-98B733B45775}" destId="{82A0AF0A-FFA0-4EBA-8551-63BB0CA712B2}" srcOrd="0" destOrd="0" presId="urn:microsoft.com/office/officeart/2005/8/layout/orgChart1"/>
-    <dgm:cxn modelId="{577F61FF-E6A5-4D84-9464-A28D14A121DE}" srcId="{7574DAF7-7530-429A-B9DC-A859B4E9D26D}" destId="{0D8460EB-9E58-489A-BADB-CC918DCF33A1}" srcOrd="0" destOrd="0" parTransId="{57E5DA06-008B-41AD-834F-200B8DCF4A04}" sibTransId="{7FCF472C-B452-43B6-AA6E-BFB735733ABB}"/>
-    <dgm:cxn modelId="{1C1E3EC9-8893-4D27-970F-FE0929882096}" srcId="{2FC6AA57-9FF7-4F89-8435-184128F76255}" destId="{7574DAF7-7530-429A-B9DC-A859B4E9D26D}" srcOrd="0" destOrd="0" parTransId="{7FAF9606-4D67-437E-BC76-7C42D87F0711}" sibTransId="{F2DFFBC9-B4B2-4BD5-904C-2F772A4BF7FC}"/>
-    <dgm:cxn modelId="{F2C39C39-35C3-4AF4-8387-1C3E4DE4BE3C}" type="presOf" srcId="{D1490E61-01CF-4EC6-ACC4-C4EC0F4C7A0F}" destId="{936739B2-C4DB-4416-9361-92F13DC5540E}" srcOrd="0" destOrd="0" presId="urn:microsoft.com/office/officeart/2005/8/layout/orgChart1"/>
-    <dgm:cxn modelId="{1B532A4B-B235-487E-A806-447EC995CE4C}" type="presOf" srcId="{80EB878D-1674-4807-AEFB-D1FAD553A172}" destId="{FA546AEB-1023-4FC6-9E62-0AB4CA2A0835}" srcOrd="1" destOrd="0" presId="urn:microsoft.com/office/officeart/2005/8/layout/orgChart1"/>
-    <dgm:cxn modelId="{BF925EAD-C42E-4941-8F4F-F62E680AB0E3}" type="presOf" srcId="{B7E4058E-8345-4390-919D-0043B9ABD653}" destId="{E086DE6D-89F3-4027-B8B3-B4E461F200DD}" srcOrd="0" destOrd="0" presId="urn:microsoft.com/office/officeart/2005/8/layout/orgChart1"/>
-    <dgm:cxn modelId="{6C010760-2B82-4DBD-883E-7D2C17F6D3A0}" type="presOf" srcId="{72C69376-1282-450E-A599-75BFFF506982}" destId="{F9E0E515-D5F4-4CA5-B14B-8B90F90C9282}" srcOrd="0" destOrd="0" presId="urn:microsoft.com/office/officeart/2005/8/layout/orgChart1"/>
-    <dgm:cxn modelId="{028EBEFC-548B-4506-9812-B67D6F435BBD}" srcId="{03C2A531-C711-4838-B4A3-2A8162CF9B81}" destId="{64AA86A1-CA2E-4DCF-B8E6-B70909B245AC}" srcOrd="0" destOrd="0" parTransId="{7C7099DC-DBF6-4503-8E73-1F58EA4E48F8}" sibTransId="{D6B8342F-32C1-4597-8C5F-7DD703B080DF}"/>
-    <dgm:cxn modelId="{CF9A0925-2905-43FA-8DD8-78351D3CAFBB}" srcId="{B7E4058E-8345-4390-919D-0043B9ABD653}" destId="{D1490E61-01CF-4EC6-ACC4-C4EC0F4C7A0F}" srcOrd="0" destOrd="0" parTransId="{B328D4A4-197F-4BD3-AD3E-F6EAFB077527}" sibTransId="{12355BC9-1A9C-4C91-AB44-90A4E13225B8}"/>
-    <dgm:cxn modelId="{5A56C19E-D383-4D9A-AE05-4D1B79256DA6}" type="presOf" srcId="{896EC9AE-C2A4-4A7C-BFA1-4CD2B0DA1229}" destId="{859F1915-AB05-4550-A571-F28EFD469F0C}" srcOrd="0" destOrd="0" presId="urn:microsoft.com/office/officeart/2005/8/layout/orgChart1"/>
-    <dgm:cxn modelId="{3560C8DD-0BA0-4B0F-BCFA-9109FAABC03F}" type="presOf" srcId="{ED8F14BC-BBBF-4F09-A6C6-098E61FA4310}" destId="{A4FF38BB-7E24-4399-8CE6-4278594DC579}" srcOrd="0" destOrd="0" presId="urn:microsoft.com/office/officeart/2005/8/layout/orgChart1"/>
-    <dgm:cxn modelId="{89C9F897-D099-4FD4-B840-6D869203DAC5}" type="presOf" srcId="{7574DAF7-7530-429A-B9DC-A859B4E9D26D}" destId="{8B0F26AD-44B2-4608-BC7C-37891E65A976}" srcOrd="1" destOrd="0" presId="urn:microsoft.com/office/officeart/2005/8/layout/orgChart1"/>
-    <dgm:cxn modelId="{316CC674-401A-439E-AA2D-82658080BAC1}" type="presOf" srcId="{E910E8E9-0329-4214-B9C4-42E166C08E9C}" destId="{D6C4A994-C51D-4137-8DE6-96E7E123A5D8}" srcOrd="0" destOrd="0" presId="urn:microsoft.com/office/officeart/2005/8/layout/orgChart1"/>
-    <dgm:cxn modelId="{D865BBBA-8BEF-4F61-A319-4585E6CA36C5}" type="presOf" srcId="{B2A24200-F313-458F-A07C-594642C17C92}" destId="{CA299E91-7F9B-424E-A24E-DEAEB4D89FD8}" srcOrd="0" destOrd="0" presId="urn:microsoft.com/office/officeart/2005/8/layout/orgChart1"/>
-    <dgm:cxn modelId="{30A1A003-DA9C-42FC-9D54-DCDAC7421B33}" type="presOf" srcId="{0D8460EB-9E58-489A-BADB-CC918DCF33A1}" destId="{496B98C0-1C74-496D-82B8-751E4E986744}" srcOrd="1" destOrd="0" presId="urn:microsoft.com/office/officeart/2005/8/layout/orgChart1"/>
-    <dgm:cxn modelId="{0839133D-2251-4E5B-A598-52228AA67BBD}" type="presOf" srcId="{B2A24200-F313-458F-A07C-594642C17C92}" destId="{E192093F-A417-4543-B359-E1EA5E00165A}" srcOrd="1" destOrd="0" presId="urn:microsoft.com/office/officeart/2005/8/layout/orgChart1"/>
-    <dgm:cxn modelId="{38C50FC9-DAF0-407A-934D-4B66C207F8E6}" type="presOf" srcId="{D4F13B89-EF0C-4C7A-A373-063144E9B69B}" destId="{4F51F9C5-6FBB-4DDB-B7FF-12B4614C9A02}" srcOrd="1" destOrd="0" presId="urn:microsoft.com/office/officeart/2005/8/layout/orgChart1"/>
-    <dgm:cxn modelId="{31CEDE3E-6C4B-43D8-A80E-1F3B7E7AE1BD}" type="presOf" srcId="{E9055521-1BBD-4C88-9960-CD7042FE8D1D}" destId="{DA612ED4-3048-4EF0-9E7F-F34814A5E57B}" srcOrd="0" destOrd="0" presId="urn:microsoft.com/office/officeart/2005/8/layout/orgChart1"/>
-    <dgm:cxn modelId="{167F437A-7DE2-428C-B220-186AB5D42D9C}" type="presOf" srcId="{E910E8E9-0329-4214-B9C4-42E166C08E9C}" destId="{C53839D1-0DA6-4954-8997-DD2D1BE1764C}" srcOrd="1" destOrd="0" presId="urn:microsoft.com/office/officeart/2005/8/layout/orgChart1"/>
-    <dgm:cxn modelId="{45D5E86C-A3E4-4670-9645-5787FAA9E905}" type="presOf" srcId="{0D8460EB-9E58-489A-BADB-CC918DCF33A1}" destId="{50B952E1-8069-4198-B0FC-DD3ACA64071A}" srcOrd="0" destOrd="0" presId="urn:microsoft.com/office/officeart/2005/8/layout/orgChart1"/>
-    <dgm:cxn modelId="{F5425869-588B-4DA1-96C7-3E842E464AB4}" type="presOf" srcId="{57E5DA06-008B-41AD-834F-200B8DCF4A04}" destId="{6CA400C1-9B64-4059-9132-09606AC138A8}" srcOrd="0" destOrd="0" presId="urn:microsoft.com/office/officeart/2005/8/layout/orgChart1"/>
     <dgm:cxn modelId="{6324DB87-654A-4619-8749-D0A6C584C1BF}" type="presOf" srcId="{64AA86A1-CA2E-4DCF-B8E6-B70909B245AC}" destId="{F5D556BE-BB56-4D3F-96ED-3FE3E648C4DA}" srcOrd="0" destOrd="0" presId="urn:microsoft.com/office/officeart/2005/8/layout/orgChart1"/>
     <dgm:cxn modelId="{8A30708B-C868-46B5-B110-A7892B612B80}" type="presOf" srcId="{907AF064-8338-42CA-A474-5599BD27419C}" destId="{8F43FBAE-42A0-48F2-A61D-D37F6DA7CBC1}" srcOrd="1" destOrd="0" presId="urn:microsoft.com/office/officeart/2005/8/layout/orgChart1"/>
-    <dgm:cxn modelId="{25BE4909-BCA6-47C7-BE84-03C8BC5332EA}" srcId="{AC534AB4-0B90-411B-8F99-6552A52414AA}" destId="{E9055521-1BBD-4C88-9960-CD7042FE8D1D}" srcOrd="1" destOrd="0" parTransId="{7F7D9F54-AE13-48E6-A25C-42D4782EA082}" sibTransId="{BBBCED65-C179-4B08-9FC7-75905BF9FF05}"/>
-    <dgm:cxn modelId="{52CCAE32-9C2C-4FBF-A242-3A249A2F6D69}" type="presOf" srcId="{2FC6AA57-9FF7-4F89-8435-184128F76255}" destId="{DC2F8AE9-592C-4EA3-BB20-637CBA4CC8F2}" srcOrd="0" destOrd="0" presId="urn:microsoft.com/office/officeart/2005/8/layout/orgChart1"/>
-    <dgm:cxn modelId="{8C3E5343-4504-4DC3-9B14-72288B610E9F}" type="presOf" srcId="{E177A6D0-8876-4E5C-87C5-C020E11BF01A}" destId="{BCF29A0F-4AAF-47CD-B1FD-9ACEC726EF8E}" srcOrd="0" destOrd="0" presId="urn:microsoft.com/office/officeart/2005/8/layout/orgChart1"/>
+    <dgm:cxn modelId="{C01B5D91-175B-48D7-BD4B-BD19E19EA60B}" type="presOf" srcId="{0D728E31-661C-473F-87AD-DB3FDB5F8448}" destId="{6C940834-31F4-434B-B3EC-9BF00AA9D117}" srcOrd="0" destOrd="0" presId="urn:microsoft.com/office/officeart/2005/8/layout/orgChart1"/>
+    <dgm:cxn modelId="{DDCF3896-3DED-456C-B772-2EDAF67C9608}" type="presOf" srcId="{4136AAC5-EE51-4A06-A575-7199ECD6706E}" destId="{670DFAA4-A515-452E-9D7A-2C6AC9709A3A}" srcOrd="1" destOrd="0" presId="urn:microsoft.com/office/officeart/2005/8/layout/orgChart1"/>
+    <dgm:cxn modelId="{89C9F897-D099-4FD4-B840-6D869203DAC5}" type="presOf" srcId="{7574DAF7-7530-429A-B9DC-A859B4E9D26D}" destId="{8B0F26AD-44B2-4608-BC7C-37891E65A976}" srcOrd="1" destOrd="0" presId="urn:microsoft.com/office/officeart/2005/8/layout/orgChart1"/>
+    <dgm:cxn modelId="{E3576D9A-608B-4849-8D19-17FBE2BD5F98}" srcId="{64AA86A1-CA2E-4DCF-B8E6-B70909B245AC}" destId="{896EC9AE-C2A4-4A7C-BFA1-4CD2B0DA1229}" srcOrd="1" destOrd="0" parTransId="{0D728E31-661C-473F-87AD-DB3FDB5F8448}" sibTransId="{E6DC189D-A0B8-45DC-936E-FF393BB52A36}"/>
     <dgm:cxn modelId="{7BA3689D-E1AD-408C-A2A5-EADA07B2738B}" type="presOf" srcId="{B7E4058E-8345-4390-919D-0043B9ABD653}" destId="{DD19E88D-BBD2-4C51-BC7F-41EFE53B0D47}" srcOrd="1" destOrd="0" presId="urn:microsoft.com/office/officeart/2005/8/layout/orgChart1"/>
+    <dgm:cxn modelId="{5A56C19E-D383-4D9A-AE05-4D1B79256DA6}" type="presOf" srcId="{896EC9AE-C2A4-4A7C-BFA1-4CD2B0DA1229}" destId="{859F1915-AB05-4550-A571-F28EFD469F0C}" srcOrd="0" destOrd="0" presId="urn:microsoft.com/office/officeart/2005/8/layout/orgChart1"/>
     <dgm:cxn modelId="{C2009DAA-E722-4DA2-9F66-1758440270C1}" srcId="{E910E8E9-0329-4214-B9C4-42E166C08E9C}" destId="{AC534AB4-0B90-411B-8F99-6552A52414AA}" srcOrd="1" destOrd="0" parTransId="{FB11149C-1F4E-4245-B6FC-73955F4851E7}" sibTransId="{21675B4C-3A7A-4666-82F6-77183B6FFE1B}"/>
-    <dgm:cxn modelId="{54A6786C-080B-4247-8717-C5FA38DE23C1}" type="presOf" srcId="{64AA86A1-CA2E-4DCF-B8E6-B70909B245AC}" destId="{23EDAC1D-C663-4431-8C1E-F36ED4536205}" srcOrd="1" destOrd="0" presId="urn:microsoft.com/office/officeart/2005/8/layout/orgChart1"/>
+    <dgm:cxn modelId="{BF925EAD-C42E-4941-8F4F-F62E680AB0E3}" type="presOf" srcId="{B7E4058E-8345-4390-919D-0043B9ABD653}" destId="{E086DE6D-89F3-4027-B8B3-B4E461F200DD}" srcOrd="0" destOrd="0" presId="urn:microsoft.com/office/officeart/2005/8/layout/orgChart1"/>
+    <dgm:cxn modelId="{AABC23B8-7A67-4ADD-B0C6-F4EECF8A0074}" srcId="{80EB878D-1674-4807-AEFB-D1FAD553A172}" destId="{36C5C3FF-A249-4CB7-9A4F-A98015397971}" srcOrd="1" destOrd="0" parTransId="{26FB9AC4-1F9F-4689-9F86-9C7C6A9D6B1C}" sibTransId="{C58B1826-5031-46C6-8F97-6486E0D7BC60}"/>
+    <dgm:cxn modelId="{D865BBBA-8BEF-4F61-A319-4585E6CA36C5}" type="presOf" srcId="{B2A24200-F313-458F-A07C-594642C17C92}" destId="{CA299E91-7F9B-424E-A24E-DEAEB4D89FD8}" srcOrd="0" destOrd="0" presId="urn:microsoft.com/office/officeart/2005/8/layout/orgChart1"/>
+    <dgm:cxn modelId="{B5D175BB-1980-4D41-9E71-60406DE84A15}" type="presOf" srcId="{26FB9AC4-1F9F-4689-9F86-9C7C6A9D6B1C}" destId="{F817B6EE-8C88-4DEC-AAC1-0A4FAFF86311}" srcOrd="0" destOrd="0" presId="urn:microsoft.com/office/officeart/2005/8/layout/orgChart1"/>
+    <dgm:cxn modelId="{1A1665C0-8419-4BE6-B2BE-D1D33758486E}" srcId="{64AA86A1-CA2E-4DCF-B8E6-B70909B245AC}" destId="{E910E8E9-0329-4214-B9C4-42E166C08E9C}" srcOrd="0" destOrd="0" parTransId="{252EC222-05C2-46FA-AA09-748E46EF4749}" sibTransId="{FBB1831D-9F14-46D0-B74E-0FF2A295A454}"/>
+    <dgm:cxn modelId="{38C50FC9-DAF0-407A-934D-4B66C207F8E6}" type="presOf" srcId="{D4F13B89-EF0C-4C7A-A373-063144E9B69B}" destId="{4F51F9C5-6FBB-4DDB-B7FF-12B4614C9A02}" srcOrd="1" destOrd="0" presId="urn:microsoft.com/office/officeart/2005/8/layout/orgChart1"/>
+    <dgm:cxn modelId="{1C1E3EC9-8893-4D27-970F-FE0929882096}" srcId="{2FC6AA57-9FF7-4F89-8435-184128F76255}" destId="{7574DAF7-7530-429A-B9DC-A859B4E9D26D}" srcOrd="0" destOrd="0" parTransId="{7FAF9606-4D67-437E-BC76-7C42D87F0711}" sibTransId="{F2DFFBC9-B4B2-4BD5-904C-2F772A4BF7FC}"/>
+    <dgm:cxn modelId="{87BA0ACC-F1CB-4962-8917-32E06330F8F2}" type="presOf" srcId="{7F7D9F54-AE13-48E6-A25C-42D4782EA082}" destId="{E35A1C46-2C35-4F02-AC4B-CDCEFF2BBD8E}" srcOrd="0" destOrd="0" presId="urn:microsoft.com/office/officeart/2005/8/layout/orgChart1"/>
+    <dgm:cxn modelId="{FFDB05D3-68FE-414E-B40A-31A206753E04}" type="presOf" srcId="{AC534AB4-0B90-411B-8F99-6552A52414AA}" destId="{4CEBEEAE-A5C7-462C-8CD5-0E48174375DA}" srcOrd="0" destOrd="0" presId="urn:microsoft.com/office/officeart/2005/8/layout/orgChart1"/>
+    <dgm:cxn modelId="{505D3AD3-0B63-413F-B631-D5A69A44AE8F}" type="presOf" srcId="{AEC002D3-000D-48A9-A1E6-F4A2C7AEED29}" destId="{E8153BC4-0D36-4EB9-B120-1BB1C51597E2}" srcOrd="0" destOrd="0" presId="urn:microsoft.com/office/officeart/2005/8/layout/orgChart1"/>
+    <dgm:cxn modelId="{5B3132D4-AE0E-46DA-9244-4DC892C7B8F6}" type="presOf" srcId="{252EC222-05C2-46FA-AA09-748E46EF4749}" destId="{11818226-7A37-46E0-8519-2BC1C1FB8597}" srcOrd="0" destOrd="0" presId="urn:microsoft.com/office/officeart/2005/8/layout/orgChart1"/>
+    <dgm:cxn modelId="{3560C8DD-0BA0-4B0F-BCFA-9109FAABC03F}" type="presOf" srcId="{ED8F14BC-BBBF-4F09-A6C6-098E61FA4310}" destId="{A4FF38BB-7E24-4399-8CE6-4278594DC579}" srcOrd="0" destOrd="0" presId="urn:microsoft.com/office/officeart/2005/8/layout/orgChart1"/>
     <dgm:cxn modelId="{A3A741DE-CCD8-42D6-A557-583FE3507923}" type="presOf" srcId="{FB11149C-1F4E-4245-B6FC-73955F4851E7}" destId="{962FA64E-68F9-4929-B859-90F1866F8A7E}" srcOrd="0" destOrd="0" presId="urn:microsoft.com/office/officeart/2005/8/layout/orgChart1"/>
+    <dgm:cxn modelId="{699150DF-3E78-4D95-8CD2-A0CCE3E49840}" type="presOf" srcId="{22FCFB45-F381-4E3F-ADE7-B6716F61FF58}" destId="{0C1F9ED1-842D-4925-9DB0-24A16397F7AB}" srcOrd="0" destOrd="0" presId="urn:microsoft.com/office/officeart/2005/8/layout/orgChart1"/>
+    <dgm:cxn modelId="{78C1B9E5-0A40-4B65-B2DA-012D0708EC2C}" type="presOf" srcId="{36C5C3FF-A249-4CB7-9A4F-A98015397971}" destId="{33A893CE-8459-4CD6-AE78-ADCB0A1152FA}" srcOrd="0" destOrd="0" presId="urn:microsoft.com/office/officeart/2005/8/layout/orgChart1"/>
+    <dgm:cxn modelId="{6780B0E6-51DA-43DD-BCB9-5B74DC19B3FC}" type="presOf" srcId="{2DF48B6A-D354-4B48-97E1-9D2A5DED0852}" destId="{C400DDF1-7AC1-45D0-B5E7-B548F10D5A01}" srcOrd="1" destOrd="0" presId="urn:microsoft.com/office/officeart/2005/8/layout/orgChart1"/>
+    <dgm:cxn modelId="{6ED4D4EC-E0F4-48DA-92C5-BB9063CEA5BA}" type="presOf" srcId="{830E15F7-D819-469E-8AAF-ADE308FB22A3}" destId="{507AD23B-3D1C-4B4C-A922-AEC49171F823}" srcOrd="0" destOrd="0" presId="urn:microsoft.com/office/officeart/2005/8/layout/orgChart1"/>
+    <dgm:cxn modelId="{811BAAEE-EFCB-427B-AC11-E90C59A3EA54}" type="presOf" srcId="{36C5C3FF-A249-4CB7-9A4F-A98015397971}" destId="{AB437117-AAA8-440F-A89C-AB20665C8E9C}" srcOrd="1" destOrd="0" presId="urn:microsoft.com/office/officeart/2005/8/layout/orgChart1"/>
     <dgm:cxn modelId="{BFACB3F1-BCED-452C-80DE-EE45493BF165}" srcId="{E910E8E9-0329-4214-B9C4-42E166C08E9C}" destId="{2FC6AA57-9FF7-4F89-8435-184128F76255}" srcOrd="2" destOrd="0" parTransId="{C94FEAD1-6D24-4434-BE22-2B29865CC492}" sibTransId="{82BFF592-276D-4523-9758-5B347E3BAB29}"/>
-    <dgm:cxn modelId="{BFE0475D-E9D4-4521-A6E3-5D150D7150B4}" srcId="{E910E8E9-0329-4214-B9C4-42E166C08E9C}" destId="{80EB878D-1674-4807-AEFB-D1FAD553A172}" srcOrd="0" destOrd="0" parTransId="{22FCFB45-F381-4E3F-ADE7-B6716F61FF58}" sibTransId="{27CEB920-534C-4C8A-BDA9-9331F03E6695}"/>
-    <dgm:cxn modelId="{DDCF3896-3DED-456C-B772-2EDAF67C9608}" type="presOf" srcId="{4136AAC5-EE51-4A06-A575-7199ECD6706E}" destId="{670DFAA4-A515-452E-9D7A-2C6AC9709A3A}" srcOrd="1" destOrd="0" presId="urn:microsoft.com/office/officeart/2005/8/layout/orgChart1"/>
-    <dgm:cxn modelId="{E3576D9A-608B-4849-8D19-17FBE2BD5F98}" srcId="{64AA86A1-CA2E-4DCF-B8E6-B70909B245AC}" destId="{896EC9AE-C2A4-4A7C-BFA1-4CD2B0DA1229}" srcOrd="1" destOrd="0" parTransId="{0D728E31-661C-473F-87AD-DB3FDB5F8448}" sibTransId="{E6DC189D-A0B8-45DC-936E-FF393BB52A36}"/>
-    <dgm:cxn modelId="{5B3132D4-AE0E-46DA-9244-4DC892C7B8F6}" type="presOf" srcId="{252EC222-05C2-46FA-AA09-748E46EF4749}" destId="{11818226-7A37-46E0-8519-2BC1C1FB8597}" srcOrd="0" destOrd="0" presId="urn:microsoft.com/office/officeart/2005/8/layout/orgChart1"/>
-    <dgm:cxn modelId="{96391427-0BCE-4F1A-B1DE-3213C0654D5C}" srcId="{907AF064-8338-42CA-A474-5599BD27419C}" destId="{B2A24200-F313-458F-A07C-594642C17C92}" srcOrd="1" destOrd="0" parTransId="{ED8F14BC-BBBF-4F09-A6C6-098E61FA4310}" sibTransId="{7453A27E-0A2B-4EE8-9B62-EDF963FC7BB2}"/>
-    <dgm:cxn modelId="{5BA10904-64EE-4F38-A34A-AEF4F59E156C}" type="presOf" srcId="{C94FEAD1-6D24-4434-BE22-2B29865CC492}" destId="{CC94CAF4-3091-46B1-8772-DA63C3815EBD}" srcOrd="0" destOrd="0" presId="urn:microsoft.com/office/officeart/2005/8/layout/orgChart1"/>
-    <dgm:cxn modelId="{1D5DEA18-A889-49FC-9CF6-24C6F78CE1F4}" srcId="{AC534AB4-0B90-411B-8F99-6552A52414AA}" destId="{4136AAC5-EE51-4A06-A575-7199ECD6706E}" srcOrd="0" destOrd="0" parTransId="{E177A6D0-8876-4E5C-87C5-C020E11BF01A}" sibTransId="{D0E0D2CC-C6F6-4DCB-9723-4527100A345A}"/>
-    <dgm:cxn modelId="{A6678228-96DD-4769-BFA4-830E8454ED5C}" srcId="{2FC6AA57-9FF7-4F89-8435-184128F76255}" destId="{D4F13B89-EF0C-4C7A-A373-063144E9B69B}" srcOrd="1" destOrd="0" parTransId="{6BD95D82-E93A-495C-BA62-98B733B45775}" sibTransId="{DBF97225-FA44-4CB3-8020-C4982D22C6B7}"/>
     <dgm:cxn modelId="{D7E7C9F1-3BF2-47D4-BD65-FCC431AE55F0}" srcId="{907AF064-8338-42CA-A474-5599BD27419C}" destId="{2DF48B6A-D354-4B48-97E1-9D2A5DED0852}" srcOrd="0" destOrd="0" parTransId="{6C781C94-0B24-46E6-A31B-AA211AE02ED8}" sibTransId="{E0A454BF-70E3-4B14-A583-B403E45F848B}"/>
-    <dgm:cxn modelId="{4B67B954-531C-4B4F-B43D-B0149D7F7760}" type="presOf" srcId="{E9055521-1BBD-4C88-9960-CD7042FE8D1D}" destId="{76C36A4D-68B0-4E52-BA34-AE64A1C0685E}" srcOrd="1" destOrd="0" presId="urn:microsoft.com/office/officeart/2005/8/layout/orgChart1"/>
-    <dgm:cxn modelId="{5A59A013-2B4A-4AF2-B89C-63522EB65002}" type="presOf" srcId="{82EDE043-F82F-4C4C-AE5B-6B15775401BB}" destId="{202A1A5C-0B0E-4005-9AAE-DBECD7EC31A6}" srcOrd="1" destOrd="0" presId="urn:microsoft.com/office/officeart/2005/8/layout/orgChart1"/>
-    <dgm:cxn modelId="{5767BD05-0EBB-47CB-B549-BC520B87130A}" srcId="{64AA86A1-CA2E-4DCF-B8E6-B70909B245AC}" destId="{907AF064-8338-42CA-A474-5599BD27419C}" srcOrd="2" destOrd="0" parTransId="{72C69376-1282-450E-A599-75BFFF506982}" sibTransId="{CFA07B81-D8BF-4504-993E-A723389E2126}"/>
-    <dgm:cxn modelId="{78C1B9E5-0A40-4B65-B2DA-012D0708EC2C}" type="presOf" srcId="{36C5C3FF-A249-4CB7-9A4F-A98015397971}" destId="{33A893CE-8459-4CD6-AE78-ADCB0A1152FA}" srcOrd="0" destOrd="0" presId="urn:microsoft.com/office/officeart/2005/8/layout/orgChart1"/>
-    <dgm:cxn modelId="{AABC23B8-7A67-4ADD-B0C6-F4EECF8A0074}" srcId="{80EB878D-1674-4807-AEFB-D1FAD553A172}" destId="{36C5C3FF-A249-4CB7-9A4F-A98015397971}" srcOrd="1" destOrd="0" parTransId="{26FB9AC4-1F9F-4689-9F86-9C7C6A9D6B1C}" sibTransId="{C58B1826-5031-46C6-8F97-6486E0D7BC60}"/>
-    <dgm:cxn modelId="{27688B09-6765-4C16-A1E4-581F9F072194}" type="presOf" srcId="{D1490E61-01CF-4EC6-ACC4-C4EC0F4C7A0F}" destId="{42BEEC98-86AE-4EA1-8499-D1CE5237D167}" srcOrd="1" destOrd="0" presId="urn:microsoft.com/office/officeart/2005/8/layout/orgChart1"/>
-    <dgm:cxn modelId="{48E4D968-038D-40BB-B8A4-65FC8576F534}" type="presOf" srcId="{AC534AB4-0B90-411B-8F99-6552A52414AA}" destId="{E6964733-B484-496B-AF19-EB4909F5B6C1}" srcOrd="1" destOrd="0" presId="urn:microsoft.com/office/officeart/2005/8/layout/orgChart1"/>
-    <dgm:cxn modelId="{7B60F001-334C-4E71-AA80-065FF4E42E64}" type="presOf" srcId="{D4F13B89-EF0C-4C7A-A373-063144E9B69B}" destId="{754CFC0E-5B89-4F63-8024-FFD3FC1B4D15}" srcOrd="0" destOrd="0" presId="urn:microsoft.com/office/officeart/2005/8/layout/orgChart1"/>
-    <dgm:cxn modelId="{699150DF-3E78-4D95-8CD2-A0CCE3E49840}" type="presOf" srcId="{22FCFB45-F381-4E3F-ADE7-B6716F61FF58}" destId="{0C1F9ED1-842D-4925-9DB0-24A16397F7AB}" srcOrd="0" destOrd="0" presId="urn:microsoft.com/office/officeart/2005/8/layout/orgChart1"/>
-    <dgm:cxn modelId="{C9538A1B-5DDF-452A-9C44-C997B35E50AF}" type="presOf" srcId="{2DF48B6A-D354-4B48-97E1-9D2A5DED0852}" destId="{11B5AE2C-47A1-4F55-8ADB-FDDA081A1679}" srcOrd="0" destOrd="0" presId="urn:microsoft.com/office/officeart/2005/8/layout/orgChart1"/>
-    <dgm:cxn modelId="{8CE0316A-895E-497D-9C25-5A0CCCE021AE}" type="presOf" srcId="{4136AAC5-EE51-4A06-A575-7199ECD6706E}" destId="{D54CBFE3-7E90-4E49-9B0A-E4A9BC0C2711}" srcOrd="0" destOrd="0" presId="urn:microsoft.com/office/officeart/2005/8/layout/orgChart1"/>
+    <dgm:cxn modelId="{F0ABE2F6-3B1D-4BFD-95DC-053989F5B355}" type="presOf" srcId="{896EC9AE-C2A4-4A7C-BFA1-4CD2B0DA1229}" destId="{813331DD-6F67-4B7B-A672-20E45BEA5DFA}" srcOrd="1" destOrd="0" presId="urn:microsoft.com/office/officeart/2005/8/layout/orgChart1"/>
+    <dgm:cxn modelId="{028EBEFC-548B-4506-9812-B67D6F435BBD}" srcId="{03C2A531-C711-4838-B4A3-2A8162CF9B81}" destId="{64AA86A1-CA2E-4DCF-B8E6-B70909B245AC}" srcOrd="0" destOrd="0" parTransId="{7C7099DC-DBF6-4503-8E73-1F58EA4E48F8}" sibTransId="{D6B8342F-32C1-4597-8C5F-7DD703B080DF}"/>
+    <dgm:cxn modelId="{E086EEFD-6E54-45D6-8861-5645A97B75D8}" type="presOf" srcId="{907AF064-8338-42CA-A474-5599BD27419C}" destId="{74E2A31C-A275-45B5-A1C3-9E5F8EF6E99D}" srcOrd="0" destOrd="0" presId="urn:microsoft.com/office/officeart/2005/8/layout/orgChart1"/>
     <dgm:cxn modelId="{2B9F69FE-B743-498F-8E0F-3CD5301AE581}" type="presOf" srcId="{80EB878D-1674-4807-AEFB-D1FAD553A172}" destId="{996CB655-1F58-4AFA-B5FD-5BBD6DEED881}" srcOrd="0" destOrd="0" presId="urn:microsoft.com/office/officeart/2005/8/layout/orgChart1"/>
-    <dgm:cxn modelId="{DCB77D7B-5FC7-4292-8CEA-4D2DDEE23FB5}" type="presOf" srcId="{7574DAF7-7530-429A-B9DC-A859B4E9D26D}" destId="{C888D789-0AB7-4683-BF19-E89B6E1A0F26}" srcOrd="0" destOrd="0" presId="urn:microsoft.com/office/officeart/2005/8/layout/orgChart1"/>
-    <dgm:cxn modelId="{6AE7AA5F-BDC7-4224-ACBE-75BC4515BDC2}" type="presOf" srcId="{03C2A531-C711-4838-B4A3-2A8162CF9B81}" destId="{20CF85AC-9511-4048-B257-5451031AFD62}" srcOrd="0" destOrd="0" presId="urn:microsoft.com/office/officeart/2005/8/layout/orgChart1"/>
-    <dgm:cxn modelId="{D8E9CA6F-3947-4264-8A1B-CB62ABD26C8A}" srcId="{80EB878D-1674-4807-AEFB-D1FAD553A172}" destId="{B7E4058E-8345-4390-919D-0043B9ABD653}" srcOrd="0" destOrd="0" parTransId="{830E15F7-D819-469E-8AAF-ADE308FB22A3}" sibTransId="{3527CF08-94BD-4875-AEE6-8DCE3A18272B}"/>
-    <dgm:cxn modelId="{FFDB05D3-68FE-414E-B40A-31A206753E04}" type="presOf" srcId="{AC534AB4-0B90-411B-8F99-6552A52414AA}" destId="{4CEBEEAE-A5C7-462C-8CD5-0E48174375DA}" srcOrd="0" destOrd="0" presId="urn:microsoft.com/office/officeart/2005/8/layout/orgChart1"/>
-    <dgm:cxn modelId="{E086EEFD-6E54-45D6-8861-5645A97B75D8}" type="presOf" srcId="{907AF064-8338-42CA-A474-5599BD27419C}" destId="{74E2A31C-A275-45B5-A1C3-9E5F8EF6E99D}" srcOrd="0" destOrd="0" presId="urn:microsoft.com/office/officeart/2005/8/layout/orgChart1"/>
-    <dgm:cxn modelId="{C01B5D91-175B-48D7-BD4B-BD19E19EA60B}" type="presOf" srcId="{0D728E31-661C-473F-87AD-DB3FDB5F8448}" destId="{6C940834-31F4-434B-B3EC-9BF00AA9D117}" srcOrd="0" destOrd="0" presId="urn:microsoft.com/office/officeart/2005/8/layout/orgChart1"/>
-    <dgm:cxn modelId="{82B60072-9DD1-4BA3-8928-456FEA7DFFCB}" srcId="{4136AAC5-EE51-4A06-A575-7199ECD6706E}" destId="{82EDE043-F82F-4C4C-AE5B-6B15775401BB}" srcOrd="0" destOrd="0" parTransId="{AEC002D3-000D-48A9-A1E6-F4A2C7AEED29}" sibTransId="{D121E5C1-793E-4FAE-8C74-C10D3B345B65}"/>
-    <dgm:cxn modelId="{E080927D-1E33-4C17-BC4E-99A1C0D013F9}" type="presOf" srcId="{82EDE043-F82F-4C4C-AE5B-6B15775401BB}" destId="{3DCA06A7-C2E4-4962-AF6E-5CE2FCD69425}" srcOrd="0" destOrd="0" presId="urn:microsoft.com/office/officeart/2005/8/layout/orgChart1"/>
-    <dgm:cxn modelId="{6780B0E6-51DA-43DD-BCB9-5B74DC19B3FC}" type="presOf" srcId="{2DF48B6A-D354-4B48-97E1-9D2A5DED0852}" destId="{C400DDF1-7AC1-45D0-B5E7-B548F10D5A01}" srcOrd="1" destOrd="0" presId="urn:microsoft.com/office/officeart/2005/8/layout/orgChart1"/>
-    <dgm:cxn modelId="{F0ABE2F6-3B1D-4BFD-95DC-053989F5B355}" type="presOf" srcId="{896EC9AE-C2A4-4A7C-BFA1-4CD2B0DA1229}" destId="{813331DD-6F67-4B7B-A672-20E45BEA5DFA}" srcOrd="1" destOrd="0" presId="urn:microsoft.com/office/officeart/2005/8/layout/orgChart1"/>
-    <dgm:cxn modelId="{505D3AD3-0B63-413F-B631-D5A69A44AE8F}" type="presOf" srcId="{AEC002D3-000D-48A9-A1E6-F4A2C7AEED29}" destId="{E8153BC4-0D36-4EB9-B120-1BB1C51597E2}" srcOrd="0" destOrd="0" presId="urn:microsoft.com/office/officeart/2005/8/layout/orgChart1"/>
-    <dgm:cxn modelId="{811BAAEE-EFCB-427B-AC11-E90C59A3EA54}" type="presOf" srcId="{36C5C3FF-A249-4CB7-9A4F-A98015397971}" destId="{AB437117-AAA8-440F-A89C-AB20665C8E9C}" srcOrd="1" destOrd="0" presId="urn:microsoft.com/office/officeart/2005/8/layout/orgChart1"/>
-    <dgm:cxn modelId="{FCD0815A-B9BD-4DF5-8D4C-9F59E691762C}" type="presOf" srcId="{7FAF9606-4D67-437E-BC76-7C42D87F0711}" destId="{558AB2C6-5E73-49C8-B79E-2F70BB20330C}" srcOrd="0" destOrd="0" presId="urn:microsoft.com/office/officeart/2005/8/layout/orgChart1"/>
-    <dgm:cxn modelId="{1A1665C0-8419-4BE6-B2BE-D1D33758486E}" srcId="{64AA86A1-CA2E-4DCF-B8E6-B70909B245AC}" destId="{E910E8E9-0329-4214-B9C4-42E166C08E9C}" srcOrd="0" destOrd="0" parTransId="{252EC222-05C2-46FA-AA09-748E46EF4749}" sibTransId="{FBB1831D-9F14-46D0-B74E-0FF2A295A454}"/>
-    <dgm:cxn modelId="{248BB33F-1993-465F-A4CA-106C3DFE9903}" type="presOf" srcId="{6C781C94-0B24-46E6-A31B-AA211AE02ED8}" destId="{A6EF2B48-6CE4-4C90-A58C-5CBA76899CC7}" srcOrd="0" destOrd="0" presId="urn:microsoft.com/office/officeart/2005/8/layout/orgChart1"/>
-    <dgm:cxn modelId="{B5D175BB-1980-4D41-9E71-60406DE84A15}" type="presOf" srcId="{26FB9AC4-1F9F-4689-9F86-9C7C6A9D6B1C}" destId="{F817B6EE-8C88-4DEC-AAC1-0A4FAFF86311}" srcOrd="0" destOrd="0" presId="urn:microsoft.com/office/officeart/2005/8/layout/orgChart1"/>
-    <dgm:cxn modelId="{87BA0ACC-F1CB-4962-8917-32E06330F8F2}" type="presOf" srcId="{7F7D9F54-AE13-48E6-A25C-42D4782EA082}" destId="{E35A1C46-2C35-4F02-AC4B-CDCEFF2BBD8E}" srcOrd="0" destOrd="0" presId="urn:microsoft.com/office/officeart/2005/8/layout/orgChart1"/>
-    <dgm:cxn modelId="{7071341F-326A-4B00-A61F-344A3D8CEA43}" type="presOf" srcId="{2FC6AA57-9FF7-4F89-8435-184128F76255}" destId="{089BA2D9-9B99-4080-B247-D5CA6EB179C4}" srcOrd="1" destOrd="0" presId="urn:microsoft.com/office/officeart/2005/8/layout/orgChart1"/>
+    <dgm:cxn modelId="{577F61FF-E6A5-4D84-9464-A28D14A121DE}" srcId="{7574DAF7-7530-429A-B9DC-A859B4E9D26D}" destId="{0D8460EB-9E58-489A-BADB-CC918DCF33A1}" srcOrd="0" destOrd="0" parTransId="{57E5DA06-008B-41AD-834F-200B8DCF4A04}" sibTransId="{7FCF472C-B452-43B6-AA6E-BFB735733ABB}"/>
     <dgm:cxn modelId="{F10FC89E-B83F-4FD4-93B6-5DFD983E0150}" type="presParOf" srcId="{20CF85AC-9511-4048-B257-5451031AFD62}" destId="{5F3055E1-97A0-4D29-A724-15742A2B8944}" srcOrd="0" destOrd="0" presId="urn:microsoft.com/office/officeart/2005/8/layout/orgChart1"/>
     <dgm:cxn modelId="{90472A32-68F0-4432-AA71-BA86984421B9}" type="presParOf" srcId="{5F3055E1-97A0-4D29-A724-15742A2B8944}" destId="{44B87AD1-E22B-486D-A0E5-4B0B129FDDCA}" srcOrd="0" destOrd="0" presId="urn:microsoft.com/office/officeart/2005/8/layout/orgChart1"/>
     <dgm:cxn modelId="{F6FE663F-F732-40E6-A691-60E767C53B26}" type="presParOf" srcId="{44B87AD1-E22B-486D-A0E5-4B0B129FDDCA}" destId="{F5D556BE-BB56-4D3F-96ED-3FE3E648C4DA}" srcOrd="0" destOrd="0" presId="urn:microsoft.com/office/officeart/2005/8/layout/orgChart1"/>
@@ -14580,7 +14789,7 @@
     <w:charset w:val="00"/>
     <w:family w:val="swiss"/>
     <w:pitch w:val="variable"/>
-    <w:sig w:usb0="E00002FF" w:usb1="4000ACFF" w:usb2="00000001" w:usb3="00000000" w:csb0="0000019F" w:csb1="00000000"/>
+    <w:sig w:usb0="E0002AFF" w:usb1="4000ACFF" w:usb2="00000001" w:usb3="00000000" w:csb0="000001FF" w:csb1="00000000"/>
   </w:font>
   <w:font w:name="MS Mincho">
     <w:altName w:val="ＭＳ 明朝"/>
@@ -14595,7 +14804,7 @@
     <w:charset w:val="00"/>
     <w:family w:val="swiss"/>
     <w:pitch w:val="variable"/>
-    <w:sig w:usb0="A00002EF" w:usb1="4000207B" w:usb2="00000000" w:usb3="00000000" w:csb0="0000009F" w:csb1="00000000"/>
+    <w:sig w:usb0="A0002AEF" w:usb1="4000207B" w:usb2="00000000" w:usb3="00000000" w:csb0="000001FF" w:csb1="00000000"/>
   </w:font>
   <w:font w:name="MS Gothic">
     <w:altName w:val="ＭＳ ゴシック"/>
@@ -14613,7 +14822,7 @@
     <w:sig w:usb0="E0002AFF" w:usb1="C0007843" w:usb2="00000009" w:usb3="00000000" w:csb0="000001FF" w:csb1="00000000"/>
   </w:font>
   <w:font w:name="PMingLiU">
-    <w:altName w:val="Arial Unicode MS"/>
+    <w:altName w:val="新細明體"/>
     <w:panose1 w:val="02010601000101010101"/>
     <w:charset w:val="88"/>
     <w:family w:val="roman"/>
@@ -14629,7 +14838,6 @@
   </w:font>
   <w:font w:name="Yu Mincho">
     <w:altName w:val="游明朝"/>
-    <w:panose1 w:val="02020400000000000000"/>
     <w:charset w:val="80"/>
     <w:family w:val="roman"/>
     <w:pitch w:val="variable"/>
@@ -14661,6 +14869,8 @@
   </w:compat>
   <w:rsids>
     <w:rsidRoot w:val="00E303BD"/>
+    <w:rsid w:val="0018341F"/>
+    <w:rsid w:val="009F3626"/>
     <w:rsid w:val="00E303BD"/>
   </w:rsids>
   <m:mathPr>
@@ -15428,7 +15638,7 @@
 </file>
 
 <file path=customXml/itemProps1.xml><?xml version="1.0" encoding="utf-8"?>
-<ds:datastoreItem xmlns:ds="http://schemas.openxmlformats.org/officeDocument/2006/customXml" ds:itemID="{13E7A2AD-692F-4450-BC30-42F980DF8E0C}">
+<ds:datastoreItem xmlns:ds="http://schemas.openxmlformats.org/officeDocument/2006/customXml" ds:itemID="{93520038-F9AD-4FEA-80DC-8F1A60246D45}">
   <ds:schemaRefs>
     <ds:schemaRef ds:uri="http://schemas.openxmlformats.org/officeDocument/2006/bibliography"/>
   </ds:schemaRefs>

</xml_diff>

<commit_message>
Finished the validation table account.html and register.html
</commit_message>
<xml_diff>
--- a/Group4.4.docx
+++ b/Group4.4.docx
@@ -1142,8 +1142,8 @@
       </w:tblPr>
       <w:tblGrid>
         <w:gridCol w:w="1982"/>
-        <w:gridCol w:w="2574"/>
-        <w:gridCol w:w="4463"/>
+        <w:gridCol w:w="2841"/>
+        <w:gridCol w:w="4196"/>
       </w:tblGrid>
       <w:tr>
         <w:tc>
@@ -1219,7 +1219,10 @@
           </w:tcPr>
           <w:p>
             <w:r>
-              <w:t>INCOMPLETE</w:t>
+              <w:t>/^[\w!#$%&amp;’*+\-/=?\^`{|}~]+(\.[\w!#$%&amp;’*+\-/=?\^`{|}~]+)*@([a-zA-Z0-9-]+\.)</w:t>
+            </w:r>
+            <w:r>
+              <w:t>+[a-zA-Z0-9-]{2,}$/</w:t>
             </w:r>
           </w:p>
         </w:tc>
@@ -1229,13 +1232,7 @@
           </w:tcPr>
           <w:p>
             <w:r>
-              <w:t>INCO</w:t>
-            </w:r>
-            <w:r>
-              <w:t>M</w:t>
-            </w:r>
-            <w:r>
-              <w:t>PLETE</w:t>
+              <w:t xml:space="preserve">The user needs to register with a valid email address. </w:t>
             </w:r>
           </w:p>
         </w:tc>
@@ -1272,8 +1269,6 @@
             <w:r>
               <w:t xml:space="preserve">The user’s chosen username must not be blank and can only contain numbers or letters. </w:t>
             </w:r>
-            <w:bookmarkStart w:id="0" w:name="_GoBack"/>
-            <w:bookmarkEnd w:id="0"/>
           </w:p>
         </w:tc>
       </w:tr>
@@ -1338,7 +1333,10 @@
           </w:tcPr>
           <w:p>
             <w:r>
-              <w:t>Must be the same as register_password</w:t>
+              <w:t>Must equal</w:t>
+            </w:r>
+            <w:r>
+              <w:t xml:space="preserve"> register_password</w:t>
             </w:r>
           </w:p>
         </w:tc>
@@ -1363,8 +1361,8 @@
       </w:tblPr>
       <w:tblGrid>
         <w:gridCol w:w="3237"/>
-        <w:gridCol w:w="2292"/>
-        <w:gridCol w:w="3490"/>
+        <w:gridCol w:w="2841"/>
+        <w:gridCol w:w="2941"/>
       </w:tblGrid>
       <w:tr>
         <w:tc>
@@ -1380,13 +1378,7 @@
               <w:t>FORM on page</w:t>
             </w:r>
             <w:r>
-              <w:t xml:space="preserve">: </w:t>
-            </w:r>
-            <w:r>
-              <w:t>account</w:t>
-            </w:r>
-            <w:r>
-              <w:t>.html</w:t>
+              <w:t>: account.html</w:t>
             </w:r>
           </w:p>
         </w:tc>
@@ -1475,7 +1467,10 @@
           </w:tcPr>
           <w:p>
             <w:r>
-              <w:t>INCOMPLETE</w:t>
+              <w:t>/^[\w!#$%&amp;’*+\-/=?\^`{|}~]+(\.[\w!#$%&amp;’*+\-/=?\^`{|}~]+)*@([a-zA-Z0-9-]+\.)</w:t>
+            </w:r>
+            <w:r>
+              <w:t>+[a-zA-Z0-9-]{2,}$/</w:t>
             </w:r>
           </w:p>
         </w:tc>
@@ -1485,7 +1480,7 @@
           </w:tcPr>
           <w:p>
             <w:r>
-              <w:t>INCOMPLETE</w:t>
+              <w:t>The user needs to register with a valid email address.</w:t>
             </w:r>
           </w:p>
         </w:tc>
@@ -1570,11 +1565,42 @@
               <w:t xml:space="preserve">characters </w:t>
             </w:r>
             <w:r>
-              <w:t xml:space="preserve">that are </w:t>
+              <w:t>that are letters, numbers, or the !, @, #, $, %, ^, &amp;, * symbols.</w:t>
             </w:r>
+          </w:p>
+        </w:tc>
+      </w:tr>
+      <w:tr>
+        <w:tc>
+          <w:tcPr>
+            <w:tcW w:w="3237" w:type="dxa"/>
+          </w:tcPr>
+          <w:p>
             <w:r>
-              <w:t>letters, numbers, or the !, @, #, $, %, ^, &amp;, * symbols.</w:t>
+              <w:t>manage_new_password2</w:t>
             </w:r>
+          </w:p>
+        </w:tc>
+        <w:tc>
+          <w:tcPr>
+            <w:tcW w:w="2292" w:type="dxa"/>
+          </w:tcPr>
+          <w:p>
+            <w:r>
+              <w:t>Must equal manage_new_password2</w:t>
+            </w:r>
+          </w:p>
+        </w:tc>
+        <w:tc>
+          <w:tcPr>
+            <w:tcW w:w="3490" w:type="dxa"/>
+          </w:tcPr>
+          <w:p>
+            <w:r>
+              <w:t>The user must retype their password to ensure they know it.</w:t>
+            </w:r>
+            <w:bookmarkStart w:id="0" w:name="_GoBack"/>
+            <w:bookmarkEnd w:id="0"/>
           </w:p>
         </w:tc>
       </w:tr>
@@ -1605,19 +1631,7 @@
           </w:tcPr>
           <w:p>
             <w:r>
-              <w:t xml:space="preserve">The user’s </w:t>
-            </w:r>
-            <w:r>
-              <w:t xml:space="preserve">current </w:t>
-            </w:r>
-            <w:r>
-              <w:t>password must be provided</w:t>
-            </w:r>
-            <w:r>
-              <w:t xml:space="preserve"> to change the password</w:t>
-            </w:r>
-            <w:r>
-              <w:t>.</w:t>
+              <w:t>The user’s current password must be provided to change the password.</w:t>
             </w:r>
           </w:p>
         </w:tc>
@@ -1729,6 +1743,7 @@
           </w:tcPr>
           <w:p>
             <w:r>
+              <w:lastRenderedPageBreak/>
               <w:t>Field ID</w:t>
             </w:r>
           </w:p>
@@ -1882,7 +1897,6 @@
           <w:szCs w:val="24"/>
           <w:u w:val="single"/>
         </w:rPr>
-        <w:lastRenderedPageBreak/>
         <w:t>Javascript Disabled Testing</w:t>
       </w:r>
     </w:p>
@@ -2285,14 +2299,27 @@
       <w:r>
         <w:t xml:space="preserve">Figure </w:t>
       </w:r>
-      <w:fldSimple w:instr=" SEQ Figure \* ARABIC ">
-        <w:r>
-          <w:rPr>
-            <w:noProof/>
-          </w:rPr>
-          <w:t>1</w:t>
-        </w:r>
-      </w:fldSimple>
+      <w:r>
+        <w:fldChar w:fldCharType="begin"/>
+      </w:r>
+      <w:r>
+        <w:instrText xml:space="preserve"> SEQ Figure \* ARABIC </w:instrText>
+      </w:r>
+      <w:r>
+        <w:fldChar w:fldCharType="separate"/>
+      </w:r>
+      <w:r>
+        <w:rPr>
+          <w:noProof/>
+        </w:rPr>
+        <w:t>1</w:t>
+      </w:r>
+      <w:r>
+        <w:rPr>
+          <w:noProof/>
+        </w:rPr>
+        <w:fldChar w:fldCharType="end"/>
+      </w:r>
       <w:r>
         <w:t xml:space="preserve"> Anime Forum Site Map</w:t>
       </w:r>
@@ -2380,14 +2407,27 @@
       <w:r>
         <w:t xml:space="preserve">Figure </w:t>
       </w:r>
-      <w:fldSimple w:instr=" SEQ Figure \* ARABIC ">
-        <w:r>
-          <w:rPr>
-            <w:noProof/>
-          </w:rPr>
-          <w:t>2</w:t>
-        </w:r>
-      </w:fldSimple>
+      <w:r>
+        <w:fldChar w:fldCharType="begin"/>
+      </w:r>
+      <w:r>
+        <w:instrText xml:space="preserve"> SEQ Figure \* ARABIC </w:instrText>
+      </w:r>
+      <w:r>
+        <w:fldChar w:fldCharType="separate"/>
+      </w:r>
+      <w:r>
+        <w:rPr>
+          <w:noProof/>
+        </w:rPr>
+        <w:t>2</w:t>
+      </w:r>
+      <w:r>
+        <w:rPr>
+          <w:noProof/>
+        </w:rPr>
+        <w:fldChar w:fldCharType="end"/>
+      </w:r>
       <w:r>
         <w:t xml:space="preserve"> Home Page Wireframe</w:t>
       </w:r>
@@ -2458,14 +2498,27 @@
       <w:r>
         <w:t xml:space="preserve">Figure </w:t>
       </w:r>
-      <w:fldSimple w:instr=" SEQ Figure \* ARABIC ">
-        <w:r>
-          <w:rPr>
-            <w:noProof/>
-          </w:rPr>
-          <w:t>3</w:t>
-        </w:r>
-      </w:fldSimple>
+      <w:r>
+        <w:fldChar w:fldCharType="begin"/>
+      </w:r>
+      <w:r>
+        <w:instrText xml:space="preserve"> SEQ Figure \* ARABIC </w:instrText>
+      </w:r>
+      <w:r>
+        <w:fldChar w:fldCharType="separate"/>
+      </w:r>
+      <w:r>
+        <w:rPr>
+          <w:noProof/>
+        </w:rPr>
+        <w:t>3</w:t>
+      </w:r>
+      <w:r>
+        <w:rPr>
+          <w:noProof/>
+        </w:rPr>
+        <w:fldChar w:fldCharType="end"/>
+      </w:r>
       <w:r>
         <w:t xml:space="preserve"> User logged in wireframe</w:t>
       </w:r>
@@ -2537,14 +2590,27 @@
       <w:r>
         <w:t xml:space="preserve">Figure </w:t>
       </w:r>
-      <w:fldSimple w:instr=" SEQ Figure \* ARABIC ">
-        <w:r>
-          <w:rPr>
-            <w:noProof/>
-          </w:rPr>
-          <w:t>4</w:t>
-        </w:r>
-      </w:fldSimple>
+      <w:r>
+        <w:fldChar w:fldCharType="begin"/>
+      </w:r>
+      <w:r>
+        <w:instrText xml:space="preserve"> SEQ Figure \* ARABIC </w:instrText>
+      </w:r>
+      <w:r>
+        <w:fldChar w:fldCharType="separate"/>
+      </w:r>
+      <w:r>
+        <w:rPr>
+          <w:noProof/>
+        </w:rPr>
+        <w:t>4</w:t>
+      </w:r>
+      <w:r>
+        <w:rPr>
+          <w:noProof/>
+        </w:rPr>
+        <w:fldChar w:fldCharType="end"/>
+      </w:r>
       <w:r>
         <w:t xml:space="preserve"> Post thread wireframe</w:t>
       </w:r>
@@ -2615,14 +2681,27 @@
       <w:r>
         <w:t xml:space="preserve">Figure </w:t>
       </w:r>
-      <w:fldSimple w:instr=" SEQ Figure \* ARABIC ">
-        <w:r>
-          <w:rPr>
-            <w:noProof/>
-          </w:rPr>
-          <w:t>5</w:t>
-        </w:r>
-      </w:fldSimple>
+      <w:r>
+        <w:fldChar w:fldCharType="begin"/>
+      </w:r>
+      <w:r>
+        <w:instrText xml:space="preserve"> SEQ Figure \* ARABIC </w:instrText>
+      </w:r>
+      <w:r>
+        <w:fldChar w:fldCharType="separate"/>
+      </w:r>
+      <w:r>
+        <w:rPr>
+          <w:noProof/>
+        </w:rPr>
+        <w:t>5</w:t>
+      </w:r>
+      <w:r>
+        <w:rPr>
+          <w:noProof/>
+        </w:rPr>
+        <w:fldChar w:fldCharType="end"/>
+      </w:r>
       <w:r>
         <w:t xml:space="preserve"> User view post</w:t>
       </w:r>
@@ -2697,14 +2776,30 @@
       <w:r>
         <w:t xml:space="preserve">Figure </w:t>
       </w:r>
-      <w:fldSimple w:instr=" SEQ Figure \* ARABIC ">
-        <w:r>
-          <w:rPr>
-            <w:noProof/>
-          </w:rPr>
-          <w:t>6</w:t>
-        </w:r>
-      </w:fldSimple>
+      <w:r>
+        <w:fldChar w:fldCharType="begin"/>
+      </w:r>
+      <w:r>
+        <w:instrText xml:space="preserve"> SEQ F</w:instrText>
+      </w:r>
+      <w:r>
+        <w:instrText xml:space="preserve">igure \* ARABIC </w:instrText>
+      </w:r>
+      <w:r>
+        <w:fldChar w:fldCharType="separate"/>
+      </w:r>
+      <w:r>
+        <w:rPr>
+          <w:noProof/>
+        </w:rPr>
+        <w:t>6</w:t>
+      </w:r>
+      <w:r>
+        <w:rPr>
+          <w:noProof/>
+        </w:rPr>
+        <w:fldChar w:fldCharType="end"/>
+      </w:r>
       <w:r>
         <w:t xml:space="preserve"> A</w:t>
       </w:r>
@@ -2784,14 +2879,27 @@
       <w:r>
         <w:t xml:space="preserve">Figure </w:t>
       </w:r>
-      <w:fldSimple w:instr=" SEQ Figure \* ARABIC ">
-        <w:r>
-          <w:rPr>
-            <w:noProof/>
-          </w:rPr>
-          <w:t>8</w:t>
-        </w:r>
-      </w:fldSimple>
+      <w:r>
+        <w:fldChar w:fldCharType="begin"/>
+      </w:r>
+      <w:r>
+        <w:instrText xml:space="preserve"> SEQ Figure \* ARABIC </w:instrText>
+      </w:r>
+      <w:r>
+        <w:fldChar w:fldCharType="separate"/>
+      </w:r>
+      <w:r>
+        <w:rPr>
+          <w:noProof/>
+        </w:rPr>
+        <w:t>8</w:t>
+      </w:r>
+      <w:r>
+        <w:rPr>
+          <w:noProof/>
+        </w:rPr>
+        <w:fldChar w:fldCharType="end"/>
+      </w:r>
       <w:r>
         <w:t xml:space="preserve"> User logged in Terms and Conditions Wireframe</w:t>
       </w:r>
@@ -2863,14 +2971,27 @@
       <w:r>
         <w:t xml:space="preserve">Figure </w:t>
       </w:r>
-      <w:fldSimple w:instr=" SEQ Figure \* ARABIC ">
-        <w:r>
-          <w:rPr>
-            <w:noProof/>
-          </w:rPr>
-          <w:t>9</w:t>
-        </w:r>
-      </w:fldSimple>
+      <w:r>
+        <w:fldChar w:fldCharType="begin"/>
+      </w:r>
+      <w:r>
+        <w:instrText xml:space="preserve"> SEQ Figure \* ARABIC </w:instrText>
+      </w:r>
+      <w:r>
+        <w:fldChar w:fldCharType="separate"/>
+      </w:r>
+      <w:r>
+        <w:rPr>
+          <w:noProof/>
+        </w:rPr>
+        <w:t>9</w:t>
+      </w:r>
+      <w:r>
+        <w:rPr>
+          <w:noProof/>
+        </w:rPr>
+        <w:fldChar w:fldCharType="end"/>
+      </w:r>
       <w:r>
         <w:t xml:space="preserve"> Privacy Policy Wireframe</w:t>
       </w:r>
@@ -2941,14 +3062,27 @@
       <w:r>
         <w:t xml:space="preserve">Figure </w:t>
       </w:r>
-      <w:fldSimple w:instr=" SEQ Figure \* ARABIC ">
-        <w:r>
-          <w:rPr>
-            <w:noProof/>
-          </w:rPr>
-          <w:t>10</w:t>
-        </w:r>
-      </w:fldSimple>
+      <w:r>
+        <w:fldChar w:fldCharType="begin"/>
+      </w:r>
+      <w:r>
+        <w:instrText xml:space="preserve"> SEQ Figure \* ARABIC </w:instrText>
+      </w:r>
+      <w:r>
+        <w:fldChar w:fldCharType="separate"/>
+      </w:r>
+      <w:r>
+        <w:rPr>
+          <w:noProof/>
+        </w:rPr>
+        <w:t>10</w:t>
+      </w:r>
+      <w:r>
+        <w:rPr>
+          <w:noProof/>
+        </w:rPr>
+        <w:fldChar w:fldCharType="end"/>
+      </w:r>
       <w:r>
         <w:t xml:space="preserve"> User logged in Privacy Policy Wireframe</w:t>
       </w:r>
@@ -3020,14 +3154,27 @@
       <w:r>
         <w:t xml:space="preserve">Figure </w:t>
       </w:r>
-      <w:fldSimple w:instr=" SEQ Figure \* ARABIC ">
-        <w:r>
-          <w:rPr>
-            <w:noProof/>
-          </w:rPr>
-          <w:t>11</w:t>
-        </w:r>
-      </w:fldSimple>
+      <w:r>
+        <w:fldChar w:fldCharType="begin"/>
+      </w:r>
+      <w:r>
+        <w:instrText xml:space="preserve"> SEQ Figure \* ARABIC </w:instrText>
+      </w:r>
+      <w:r>
+        <w:fldChar w:fldCharType="separate"/>
+      </w:r>
+      <w:r>
+        <w:rPr>
+          <w:noProof/>
+        </w:rPr>
+        <w:t>11</w:t>
+      </w:r>
+      <w:r>
+        <w:rPr>
+          <w:noProof/>
+        </w:rPr>
+        <w:fldChar w:fldCharType="end"/>
+      </w:r>
       <w:r>
         <w:t xml:space="preserve"> A</w:t>
       </w:r>
@@ -3170,14 +3317,27 @@
       <w:r>
         <w:t xml:space="preserve">Figure </w:t>
       </w:r>
-      <w:fldSimple w:instr=" SEQ Figure \* ARABIC ">
-        <w:r>
-          <w:rPr>
-            <w:noProof/>
-          </w:rPr>
-          <w:t>12</w:t>
-        </w:r>
-      </w:fldSimple>
+      <w:r>
+        <w:fldChar w:fldCharType="begin"/>
+      </w:r>
+      <w:r>
+        <w:instrText xml:space="preserve"> SEQ Figure \* ARABIC </w:instrText>
+      </w:r>
+      <w:r>
+        <w:fldChar w:fldCharType="separate"/>
+      </w:r>
+      <w:r>
+        <w:rPr>
+          <w:noProof/>
+        </w:rPr>
+        <w:t>12</w:t>
+      </w:r>
+      <w:r>
+        <w:rPr>
+          <w:noProof/>
+        </w:rPr>
+        <w:fldChar w:fldCharType="end"/>
+      </w:r>
       <w:r>
         <w:t xml:space="preserve"> </w:t>
       </w:r>
@@ -3322,14 +3482,27 @@
       <w:r>
         <w:t xml:space="preserve">Figure </w:t>
       </w:r>
-      <w:fldSimple w:instr=" SEQ Figure \* ARABIC ">
-        <w:r>
-          <w:rPr>
-            <w:noProof/>
-          </w:rPr>
-          <w:t>13</w:t>
-        </w:r>
-      </w:fldSimple>
+      <w:r>
+        <w:fldChar w:fldCharType="begin"/>
+      </w:r>
+      <w:r>
+        <w:instrText xml:space="preserve"> SEQ Figure \* ARABIC </w:instrText>
+      </w:r>
+      <w:r>
+        <w:fldChar w:fldCharType="separate"/>
+      </w:r>
+      <w:r>
+        <w:rPr>
+          <w:noProof/>
+        </w:rPr>
+        <w:t>13</w:t>
+      </w:r>
+      <w:r>
+        <w:rPr>
+          <w:noProof/>
+        </w:rPr>
+        <w:fldChar w:fldCharType="end"/>
+      </w:r>
       <w:r>
         <w:t xml:space="preserve"> User logged in First Impressions</w:t>
       </w:r>
@@ -3610,14 +3783,27 @@
       <w:r>
         <w:t xml:space="preserve">Figure </w:t>
       </w:r>
-      <w:fldSimple w:instr=" SEQ Figure \* ARABIC ">
-        <w:r>
-          <w:rPr>
-            <w:noProof/>
-          </w:rPr>
-          <w:t>14</w:t>
-        </w:r>
-      </w:fldSimple>
+      <w:r>
+        <w:fldChar w:fldCharType="begin"/>
+      </w:r>
+      <w:r>
+        <w:instrText xml:space="preserve"> SEQ Figure \* ARABIC </w:instrText>
+      </w:r>
+      <w:r>
+        <w:fldChar w:fldCharType="separate"/>
+      </w:r>
+      <w:r>
+        <w:rPr>
+          <w:noProof/>
+        </w:rPr>
+        <w:t>14</w:t>
+      </w:r>
+      <w:r>
+        <w:rPr>
+          <w:noProof/>
+        </w:rPr>
+        <w:fldChar w:fldCharType="end"/>
+      </w:r>
       <w:r>
         <w:t xml:space="preserve"> Anonymous </w:t>
       </w:r>
@@ -3691,14 +3877,27 @@
       <w:r>
         <w:t xml:space="preserve">Figure </w:t>
       </w:r>
-      <w:fldSimple w:instr=" SEQ Figure \* ARABIC ">
-        <w:r>
-          <w:rPr>
-            <w:noProof/>
-          </w:rPr>
-          <w:t>15</w:t>
-        </w:r>
-      </w:fldSimple>
+      <w:r>
+        <w:fldChar w:fldCharType="begin"/>
+      </w:r>
+      <w:r>
+        <w:instrText xml:space="preserve"> SEQ Figure \* ARABIC </w:instrText>
+      </w:r>
+      <w:r>
+        <w:fldChar w:fldCharType="separate"/>
+      </w:r>
+      <w:r>
+        <w:rPr>
+          <w:noProof/>
+        </w:rPr>
+        <w:t>15</w:t>
+      </w:r>
+      <w:r>
+        <w:rPr>
+          <w:noProof/>
+        </w:rPr>
+        <w:fldChar w:fldCharType="end"/>
+      </w:r>
       <w:r>
         <w:t xml:space="preserve"> User logged in About page</w:t>
       </w:r>
@@ -3770,14 +3969,27 @@
       <w:r>
         <w:t xml:space="preserve">Figure </w:t>
       </w:r>
-      <w:fldSimple w:instr=" SEQ Figure \* ARABIC ">
-        <w:r>
-          <w:rPr>
-            <w:noProof/>
-          </w:rPr>
-          <w:t>16</w:t>
-        </w:r>
-      </w:fldSimple>
+      <w:r>
+        <w:fldChar w:fldCharType="begin"/>
+      </w:r>
+      <w:r>
+        <w:instrText xml:space="preserve"> SEQ Figure \* ARABIC </w:instrText>
+      </w:r>
+      <w:r>
+        <w:fldChar w:fldCharType="separate"/>
+      </w:r>
+      <w:r>
+        <w:rPr>
+          <w:noProof/>
+        </w:rPr>
+        <w:t>16</w:t>
+      </w:r>
+      <w:r>
+        <w:rPr>
+          <w:noProof/>
+        </w:rPr>
+        <w:fldChar w:fldCharType="end"/>
+      </w:r>
       <w:r>
         <w:t xml:space="preserve"> Account Management</w:t>
       </w:r>
@@ -6756,7 +6968,7 @@
           <w:rPr>
             <w:noProof/>
           </w:rPr>
-          <w:t>2</w:t>
+          <w:t>3</w:t>
         </w:r>
         <w:r>
           <w:rPr>
@@ -14782,14 +14994,14 @@
     <w:charset w:val="00"/>
     <w:family w:val="roman"/>
     <w:pitch w:val="variable"/>
-    <w:sig w:usb0="E0002AFF" w:usb1="C0007843" w:usb2="00000009" w:usb3="00000000" w:csb0="000001FF" w:csb1="00000000"/>
+    <w:sig w:usb0="E0002EFF" w:usb1="C000785B" w:usb2="00000009" w:usb3="00000000" w:csb0="000001FF" w:csb1="00000000"/>
   </w:font>
   <w:font w:name="Calibri">
     <w:panose1 w:val="020F0502020204030204"/>
     <w:charset w:val="00"/>
     <w:family w:val="swiss"/>
     <w:pitch w:val="variable"/>
-    <w:sig w:usb0="E0002AFF" w:usb1="4000ACFF" w:usb2="00000001" w:usb3="00000000" w:csb0="000001FF" w:csb1="00000000"/>
+    <w:sig w:usb0="E0002AFF" w:usb1="C000247B" w:usb2="00000009" w:usb3="00000000" w:csb0="000001FF" w:csb1="00000000"/>
   </w:font>
   <w:font w:name="MS Mincho">
     <w:altName w:val="ＭＳ 明朝"/>
@@ -14804,7 +15016,7 @@
     <w:charset w:val="00"/>
     <w:family w:val="swiss"/>
     <w:pitch w:val="variable"/>
-    <w:sig w:usb0="A0002AEF" w:usb1="4000207B" w:usb2="00000000" w:usb3="00000000" w:csb0="000001FF" w:csb1="00000000"/>
+    <w:sig w:usb0="E0002AFF" w:usb1="C000247B" w:usb2="00000009" w:usb3="00000000" w:csb0="000001FF" w:csb1="00000000"/>
   </w:font>
   <w:font w:name="MS Gothic">
     <w:altName w:val="ＭＳ ゴシック"/>
@@ -14819,7 +15031,7 @@
     <w:charset w:val="00"/>
     <w:family w:val="swiss"/>
     <w:pitch w:val="variable"/>
-    <w:sig w:usb0="E0002AFF" w:usb1="C0007843" w:usb2="00000009" w:usb3="00000000" w:csb0="000001FF" w:csb1="00000000"/>
+    <w:sig w:usb0="E0002EFF" w:usb1="C0007843" w:usb2="00000009" w:usb3="00000000" w:csb0="000001FF" w:csb1="00000000"/>
   </w:font>
   <w:font w:name="PMingLiU">
     <w:altName w:val="新細明體"/>
@@ -14872,6 +15084,7 @@
     <w:rsid w:val="0018341F"/>
     <w:rsid w:val="009F3626"/>
     <w:rsid w:val="00E303BD"/>
+    <w:rsid w:val="00EC4612"/>
   </w:rsids>
   <m:mathPr>
     <m:mathFont m:val="Cambria Math"/>
@@ -15638,7 +15851,7 @@
 </file>
 
 <file path=customXml/itemProps1.xml><?xml version="1.0" encoding="utf-8"?>
-<ds:datastoreItem xmlns:ds="http://schemas.openxmlformats.org/officeDocument/2006/customXml" ds:itemID="{93520038-F9AD-4FEA-80DC-8F1A60246D45}">
+<ds:datastoreItem xmlns:ds="http://schemas.openxmlformats.org/officeDocument/2006/customXml" ds:itemID="{F476DEEC-4721-466A-9DA6-A94964936514}">
   <ds:schemaRefs>
     <ds:schemaRef ds:uri="http://schemas.openxmlformats.org/officeDocument/2006/bibliography"/>
   </ds:schemaRefs>

</xml_diff>

<commit_message>
Second Form Testing Table Added. Added email validation problems to the tables.
</commit_message>
<xml_diff>
--- a/Group4.4.docx
+++ b/Group4.4.docx
@@ -628,8 +628,18 @@
                                     <w:sz w:val="28"/>
                                     <w:szCs w:val="28"/>
                                   </w:rPr>
-                                  <w:t>Sean Miyaoka</w:t>
+                                  <w:t xml:space="preserve">Sean </w:t>
                                 </w:r>
+                                <w:proofErr w:type="spellStart"/>
+                                <w:r>
+                                  <w:rPr>
+                                    <w:color w:val="595959" w:themeColor="text1" w:themeTint="A6"/>
+                                    <w:sz w:val="28"/>
+                                    <w:szCs w:val="28"/>
+                                  </w:rPr>
+                                  <w:t>Miyaoka</w:t>
+                                </w:r>
+                                <w:proofErr w:type="spellEnd"/>
                               </w:p>
                               <w:p>
                                 <w:pPr>
@@ -917,8 +927,13 @@
             <w:pStyle w:val="TOC2"/>
             <w:ind w:left="216"/>
           </w:pPr>
+          <w:proofErr w:type="spellStart"/>
           <w:r>
-            <w:t>Javascript Validation</w:t>
+            <w:t>Javascript</w:t>
+          </w:r>
+          <w:proofErr w:type="spellEnd"/>
+          <w:r>
+            <w:t xml:space="preserve"> Validation</w:t>
           </w:r>
           <w:r>
             <w:ptab w:relativeTo="margin" w:alignment="right" w:leader="dot"/>
@@ -990,8 +1005,13 @@
             <w:pStyle w:val="TOC2"/>
             <w:ind w:left="216"/>
           </w:pPr>
+          <w:proofErr w:type="spellStart"/>
           <w:r>
-            <w:t>Javascript Disabled Testing</w:t>
+            <w:t>Javascript</w:t>
+          </w:r>
+          <w:proofErr w:type="spellEnd"/>
+          <w:r>
+            <w:t xml:space="preserve"> Disabled Testing</w:t>
           </w:r>
           <w:r>
             <w:ptab w:relativeTo="margin" w:alignment="right" w:leader="dot"/>
@@ -1124,6 +1144,7 @@
           <w:u w:val="single"/>
         </w:rPr>
       </w:pPr>
+      <w:proofErr w:type="spellStart"/>
       <w:r>
         <w:rPr>
           <w:b/>
@@ -1131,7 +1152,17 @@
           <w:szCs w:val="24"/>
           <w:u w:val="single"/>
         </w:rPr>
-        <w:t>Javascript Validation</w:t>
+        <w:t>Javascript</w:t>
+      </w:r>
+      <w:proofErr w:type="spellEnd"/>
+      <w:r>
+        <w:rPr>
+          <w:b/>
+          <w:sz w:val="24"/>
+          <w:szCs w:val="24"/>
+          <w:u w:val="single"/>
+        </w:rPr>
+        <w:t xml:space="preserve"> Validation</w:t>
       </w:r>
     </w:p>
     <w:tbl>
@@ -1186,8 +1217,13 @@
           </w:tcPr>
           <w:p>
             <w:r>
-              <w:t>Data Format or RegExp</w:t>
+              <w:t xml:space="preserve">Data Format or </w:t>
             </w:r>
+            <w:proofErr w:type="spellStart"/>
+            <w:r>
+              <w:t>RegExp</w:t>
+            </w:r>
+            <w:proofErr w:type="spellEnd"/>
           </w:p>
         </w:tc>
         <w:tc>
@@ -1208,9 +1244,11 @@
             <w:tcW w:w="1982" w:type="dxa"/>
           </w:tcPr>
           <w:p>
+            <w:proofErr w:type="spellStart"/>
             <w:r>
               <w:t>register_email</w:t>
             </w:r>
+            <w:proofErr w:type="spellEnd"/>
           </w:p>
         </w:tc>
         <w:tc>
@@ -1243,9 +1281,11 @@
             <w:tcW w:w="1982" w:type="dxa"/>
           </w:tcPr>
           <w:p>
+            <w:proofErr w:type="spellStart"/>
             <w:r>
               <w:t>register_username</w:t>
             </w:r>
+            <w:proofErr w:type="spellEnd"/>
           </w:p>
         </w:tc>
         <w:tc>
@@ -1278,9 +1318,11 @@
             <w:tcW w:w="1982" w:type="dxa"/>
           </w:tcPr>
           <w:p>
+            <w:proofErr w:type="spellStart"/>
             <w:r>
               <w:t>register_password</w:t>
             </w:r>
+            <w:proofErr w:type="spellEnd"/>
           </w:p>
         </w:tc>
         <w:tc>
@@ -1336,8 +1378,13 @@
               <w:t>Must equal</w:t>
             </w:r>
             <w:r>
-              <w:t xml:space="preserve"> register_password</w:t>
+              <w:t xml:space="preserve"> </w:t>
             </w:r>
+            <w:proofErr w:type="spellStart"/>
+            <w:r>
+              <w:t>register_password</w:t>
+            </w:r>
+            <w:proofErr w:type="spellEnd"/>
           </w:p>
         </w:tc>
         <w:tc>
@@ -1402,8 +1449,13 @@
           </w:tcPr>
           <w:p>
             <w:r>
-              <w:t>Data Format or RegExp</w:t>
+              <w:t xml:space="preserve">Data Format or </w:t>
             </w:r>
+            <w:proofErr w:type="spellStart"/>
+            <w:r>
+              <w:t>RegExp</w:t>
+            </w:r>
+            <w:proofErr w:type="spellEnd"/>
           </w:p>
         </w:tc>
         <w:tc>
@@ -1424,9 +1476,11 @@
             <w:tcW w:w="3237" w:type="dxa"/>
           </w:tcPr>
           <w:p>
+            <w:proofErr w:type="spellStart"/>
             <w:r>
               <w:t>manage_new_image</w:t>
             </w:r>
+            <w:proofErr w:type="spellEnd"/>
           </w:p>
         </w:tc>
         <w:tc>
@@ -1435,7 +1489,15 @@
           </w:tcPr>
           <w:p>
             <w:r>
-              <w:t>.png, .jpg, .jpeg, or .gif file</w:t>
+              <w:t>.</w:t>
+            </w:r>
+            <w:proofErr w:type="spellStart"/>
+            <w:r>
+              <w:t>png</w:t>
+            </w:r>
+            <w:proofErr w:type="spellEnd"/>
+            <w:r>
+              <w:t>, .jpg, .jpeg, or .gif file</w:t>
             </w:r>
           </w:p>
         </w:tc>
@@ -1456,9 +1518,11 @@
             <w:tcW w:w="3237" w:type="dxa"/>
           </w:tcPr>
           <w:p>
+            <w:proofErr w:type="spellStart"/>
             <w:r>
               <w:t>manage_new_email</w:t>
             </w:r>
+            <w:proofErr w:type="spellEnd"/>
           </w:p>
         </w:tc>
         <w:tc>
@@ -1491,9 +1555,11 @@
             <w:tcW w:w="3237" w:type="dxa"/>
           </w:tcPr>
           <w:p>
+            <w:proofErr w:type="spellStart"/>
             <w:r>
               <w:t>manage_password_for_email</w:t>
             </w:r>
+            <w:proofErr w:type="spellEnd"/>
           </w:p>
         </w:tc>
         <w:tc>
@@ -1526,9 +1592,11 @@
             <w:tcW w:w="3237" w:type="dxa"/>
           </w:tcPr>
           <w:p>
+            <w:proofErr w:type="spellStart"/>
             <w:r>
               <w:t>manage_new_password</w:t>
             </w:r>
+            <w:proofErr w:type="spellEnd"/>
           </w:p>
         </w:tc>
         <w:tc>
@@ -1599,8 +1667,6 @@
             <w:r>
               <w:t>The user must retype their password to ensure they know it.</w:t>
             </w:r>
-            <w:bookmarkStart w:id="0" w:name="_GoBack"/>
-            <w:bookmarkEnd w:id="0"/>
           </w:p>
         </w:tc>
       </w:tr>
@@ -1610,9 +1676,11 @@
             <w:tcW w:w="3237" w:type="dxa"/>
           </w:tcPr>
           <w:p>
+            <w:proofErr w:type="spellStart"/>
             <w:r>
               <w:t>manage_password_for_password</w:t>
             </w:r>
+            <w:proofErr w:type="spellEnd"/>
           </w:p>
         </w:tc>
         <w:tc>
@@ -1642,9 +1710,11 @@
             <w:tcW w:w="3237" w:type="dxa"/>
           </w:tcPr>
           <w:p>
+            <w:proofErr w:type="spellStart"/>
             <w:r>
               <w:t>manage_deletion_password</w:t>
             </w:r>
+            <w:proofErr w:type="spellEnd"/>
           </w:p>
         </w:tc>
         <w:tc>
@@ -1717,6 +1787,9 @@
             </w:r>
             <w:r>
               <w:t>:</w:t>
+            </w:r>
+            <w:r>
+              <w:t xml:space="preserve"> register.html</w:t>
             </w:r>
           </w:p>
         </w:tc>
@@ -1776,19 +1849,43 @@
           <w:tcPr>
             <w:tcW w:w="3006" w:type="dxa"/>
           </w:tcPr>
-          <w:p/>
+          <w:p>
+            <w:proofErr w:type="spellStart"/>
+            <w:r>
+              <w:t>register_email</w:t>
+            </w:r>
+            <w:bookmarkStart w:id="0" w:name="_GoBack"/>
+            <w:bookmarkEnd w:id="0"/>
+            <w:proofErr w:type="spellEnd"/>
+          </w:p>
         </w:tc>
         <w:tc>
           <w:tcPr>
             <w:tcW w:w="3006" w:type="dxa"/>
           </w:tcPr>
-          <w:p/>
+          <w:p>
+            <w:r>
+              <w:t xml:space="preserve">Invalid emails did not produce error messages. </w:t>
+            </w:r>
+          </w:p>
         </w:tc>
         <w:tc>
           <w:tcPr>
             <w:tcW w:w="3007" w:type="dxa"/>
           </w:tcPr>
-          <w:p/>
+          <w:p>
+            <w:r>
+              <w:t xml:space="preserve">The </w:t>
+            </w:r>
+            <w:proofErr w:type="spellStart"/>
+            <w:r>
+              <w:t>RegExp</w:t>
+            </w:r>
+            <w:proofErr w:type="spellEnd"/>
+            <w:r>
+              <w:t xml:space="preserve"> used for email validation was expanded to accommodate the buggy cases.</w:t>
+            </w:r>
+          </w:p>
         </w:tc>
       </w:tr>
       <w:tr>
@@ -1862,6 +1959,204 @@
       </w:tr>
     </w:tbl>
     <w:p/>
+    <w:tbl>
+      <w:tblPr>
+        <w:tblStyle w:val="TableGrid"/>
+        <w:tblW w:w="0" w:type="auto"/>
+        <w:tblLook w:val="04A0" w:firstRow="1" w:lastRow="0" w:firstColumn="1" w:lastColumn="0" w:noHBand="0" w:noVBand="1"/>
+      </w:tblPr>
+      <w:tblGrid>
+        <w:gridCol w:w="3006"/>
+        <w:gridCol w:w="3006"/>
+        <w:gridCol w:w="3007"/>
+      </w:tblGrid>
+      <w:tr>
+        <w:tc>
+          <w:tcPr>
+            <w:tcW w:w="9019" w:type="dxa"/>
+            <w:gridSpan w:val="3"/>
+          </w:tcPr>
+          <w:p>
+            <w:r>
+              <w:rPr>
+                <w:b/>
+              </w:rPr>
+              <w:t>TEST DOCUMENTATION on FORM on page</w:t>
+            </w:r>
+            <w:r>
+              <w:t xml:space="preserve">: </w:t>
+            </w:r>
+            <w:r>
+              <w:t>account</w:t>
+            </w:r>
+            <w:r>
+              <w:t>.html</w:t>
+            </w:r>
+          </w:p>
+        </w:tc>
+      </w:tr>
+      <w:tr>
+        <w:tc>
+          <w:tcPr>
+            <w:tcW w:w="9019" w:type="dxa"/>
+            <w:gridSpan w:val="3"/>
+            <w:shd w:val="clear" w:color="auto" w:fill="DEEAF6" w:themeFill="accent1" w:themeFillTint="33"/>
+          </w:tcPr>
+          <w:p>
+            <w:r>
+              <w:t>FIELD LEVEL TESTING</w:t>
+            </w:r>
+          </w:p>
+        </w:tc>
+      </w:tr>
+      <w:tr>
+        <w:tc>
+          <w:tcPr>
+            <w:tcW w:w="3006" w:type="dxa"/>
+            <w:shd w:val="clear" w:color="auto" w:fill="DEEAF6" w:themeFill="accent1" w:themeFillTint="33"/>
+          </w:tcPr>
+          <w:p>
+            <w:r>
+              <w:t>Field ID</w:t>
+            </w:r>
+          </w:p>
+        </w:tc>
+        <w:tc>
+          <w:tcPr>
+            <w:tcW w:w="3006" w:type="dxa"/>
+            <w:shd w:val="clear" w:color="auto" w:fill="DEEAF6" w:themeFill="accent1" w:themeFillTint="33"/>
+          </w:tcPr>
+          <w:p>
+            <w:r>
+              <w:t>Problem</w:t>
+            </w:r>
+          </w:p>
+        </w:tc>
+        <w:tc>
+          <w:tcPr>
+            <w:tcW w:w="3007" w:type="dxa"/>
+            <w:shd w:val="clear" w:color="auto" w:fill="DEEAF6" w:themeFill="accent1" w:themeFillTint="33"/>
+          </w:tcPr>
+          <w:p>
+            <w:r>
+              <w:t>Improvements Made</w:t>
+            </w:r>
+          </w:p>
+        </w:tc>
+      </w:tr>
+      <w:tr>
+        <w:tc>
+          <w:tcPr>
+            <w:tcW w:w="3006" w:type="dxa"/>
+          </w:tcPr>
+          <w:p>
+            <w:proofErr w:type="spellStart"/>
+            <w:r>
+              <w:t>manage_new_email</w:t>
+            </w:r>
+            <w:proofErr w:type="spellEnd"/>
+          </w:p>
+        </w:tc>
+        <w:tc>
+          <w:tcPr>
+            <w:tcW w:w="3006" w:type="dxa"/>
+          </w:tcPr>
+          <w:p>
+            <w:r>
+              <w:t xml:space="preserve">Invalid emails did not produce error messages. </w:t>
+            </w:r>
+          </w:p>
+        </w:tc>
+        <w:tc>
+          <w:tcPr>
+            <w:tcW w:w="3007" w:type="dxa"/>
+          </w:tcPr>
+          <w:p>
+            <w:r>
+              <w:t xml:space="preserve">The </w:t>
+            </w:r>
+            <w:proofErr w:type="spellStart"/>
+            <w:r>
+              <w:t>RegExp</w:t>
+            </w:r>
+            <w:proofErr w:type="spellEnd"/>
+            <w:r>
+              <w:t xml:space="preserve"> used for email validation was expanded to accommodate the buggy cases.</w:t>
+            </w:r>
+          </w:p>
+        </w:tc>
+      </w:tr>
+      <w:tr>
+        <w:tc>
+          <w:tcPr>
+            <w:tcW w:w="9019" w:type="dxa"/>
+            <w:gridSpan w:val="3"/>
+            <w:shd w:val="clear" w:color="auto" w:fill="DEEAF6" w:themeFill="accent1" w:themeFillTint="33"/>
+          </w:tcPr>
+          <w:p>
+            <w:r>
+              <w:t>FORM LEVEL TESTING</w:t>
+            </w:r>
+          </w:p>
+        </w:tc>
+      </w:tr>
+      <w:tr>
+        <w:tc>
+          <w:tcPr>
+            <w:tcW w:w="3006" w:type="dxa"/>
+            <w:shd w:val="clear" w:color="auto" w:fill="DEEAF6" w:themeFill="accent1" w:themeFillTint="33"/>
+          </w:tcPr>
+          <w:p>
+            <w:r>
+              <w:t>Field ID</w:t>
+            </w:r>
+          </w:p>
+        </w:tc>
+        <w:tc>
+          <w:tcPr>
+            <w:tcW w:w="3006" w:type="dxa"/>
+            <w:shd w:val="clear" w:color="auto" w:fill="DEEAF6" w:themeFill="accent1" w:themeFillTint="33"/>
+          </w:tcPr>
+          <w:p>
+            <w:r>
+              <w:t>Problem</w:t>
+            </w:r>
+          </w:p>
+        </w:tc>
+        <w:tc>
+          <w:tcPr>
+            <w:tcW w:w="3007" w:type="dxa"/>
+            <w:shd w:val="clear" w:color="auto" w:fill="DEEAF6" w:themeFill="accent1" w:themeFillTint="33"/>
+          </w:tcPr>
+          <w:p>
+            <w:r>
+              <w:t>Improvements Made</w:t>
+            </w:r>
+          </w:p>
+        </w:tc>
+      </w:tr>
+      <w:tr>
+        <w:tc>
+          <w:tcPr>
+            <w:tcW w:w="3006" w:type="dxa"/>
+          </w:tcPr>
+          <w:p/>
+        </w:tc>
+        <w:tc>
+          <w:tcPr>
+            <w:tcW w:w="3006" w:type="dxa"/>
+          </w:tcPr>
+          <w:p/>
+        </w:tc>
+        <w:tc>
+          <w:tcPr>
+            <w:tcW w:w="3007" w:type="dxa"/>
+          </w:tcPr>
+          <w:p/>
+        </w:tc>
+      </w:tr>
+    </w:tbl>
+    <w:p/>
     <w:p>
       <w:pPr>
         <w:rPr>
@@ -1890,6 +2185,7 @@
           <w:u w:val="single"/>
         </w:rPr>
       </w:pPr>
+      <w:proofErr w:type="spellStart"/>
       <w:r>
         <w:rPr>
           <w:b/>
@@ -1897,7 +2193,17 @@
           <w:szCs w:val="24"/>
           <w:u w:val="single"/>
         </w:rPr>
-        <w:t>Javascript Disabled Testing</w:t>
+        <w:t>Javascript</w:t>
+      </w:r>
+      <w:proofErr w:type="spellEnd"/>
+      <w:r>
+        <w:rPr>
+          <w:b/>
+          <w:sz w:val="24"/>
+          <w:szCs w:val="24"/>
+          <w:u w:val="single"/>
+        </w:rPr>
+        <w:t xml:space="preserve"> Disabled Testing</w:t>
       </w:r>
     </w:p>
     <w:p>
@@ -2170,8 +2476,13 @@
     </w:p>
     <w:p/>
     <w:p>
-      <w:r>
-        <w:t xml:space="preserve">MyAnimeList - </w:t>
+      <w:proofErr w:type="spellStart"/>
+      <w:r>
+        <w:t>MyAnimeList</w:t>
+      </w:r>
+      <w:proofErr w:type="spellEnd"/>
+      <w:r>
+        <w:t xml:space="preserve"> - </w:t>
       </w:r>
       <w:hyperlink r:id="rId10" w:history="1">
         <w:r>
@@ -2207,7 +2518,15 @@
     </w:p>
     <w:p>
       <w:r>
-        <w:t>The one limitation that maybe out of our hands as developers is that the site requires mods to oversee user content from the community. They would be responsible for continuing to police legal issues, mean people, off-topic discussion, spambots and generally keeping the content to a higher standard.</w:t>
+        <w:t xml:space="preserve">The one limitation that maybe out of our hands as developers is that the site requires mods to oversee user content from the community. They would be responsible for continuing to police legal issues, mean people, off-topic discussion, </w:t>
+      </w:r>
+      <w:proofErr w:type="spellStart"/>
+      <w:r>
+        <w:t>spambots</w:t>
+      </w:r>
+      <w:proofErr w:type="spellEnd"/>
+      <w:r>
+        <w:t xml:space="preserve"> and generally keeping the content to a higher standard.</w:t>
       </w:r>
     </w:p>
     <w:p/>
@@ -2299,27 +2618,14 @@
       <w:r>
         <w:t xml:space="preserve">Figure </w:t>
       </w:r>
-      <w:r>
-        <w:fldChar w:fldCharType="begin"/>
-      </w:r>
-      <w:r>
-        <w:instrText xml:space="preserve"> SEQ Figure \* ARABIC </w:instrText>
-      </w:r>
-      <w:r>
-        <w:fldChar w:fldCharType="separate"/>
-      </w:r>
-      <w:r>
-        <w:rPr>
-          <w:noProof/>
-        </w:rPr>
-        <w:t>1</w:t>
-      </w:r>
-      <w:r>
-        <w:rPr>
-          <w:noProof/>
-        </w:rPr>
-        <w:fldChar w:fldCharType="end"/>
-      </w:r>
+      <w:fldSimple w:instr=" SEQ Figure \* ARABIC ">
+        <w:r>
+          <w:rPr>
+            <w:noProof/>
+          </w:rPr>
+          <w:t>1</w:t>
+        </w:r>
+      </w:fldSimple>
       <w:r>
         <w:t xml:space="preserve"> Anime Forum Site Map</w:t>
       </w:r>
@@ -2407,27 +2713,14 @@
       <w:r>
         <w:t xml:space="preserve">Figure </w:t>
       </w:r>
-      <w:r>
-        <w:fldChar w:fldCharType="begin"/>
-      </w:r>
-      <w:r>
-        <w:instrText xml:space="preserve"> SEQ Figure \* ARABIC </w:instrText>
-      </w:r>
-      <w:r>
-        <w:fldChar w:fldCharType="separate"/>
-      </w:r>
-      <w:r>
-        <w:rPr>
-          <w:noProof/>
-        </w:rPr>
-        <w:t>2</w:t>
-      </w:r>
-      <w:r>
-        <w:rPr>
-          <w:noProof/>
-        </w:rPr>
-        <w:fldChar w:fldCharType="end"/>
-      </w:r>
+      <w:fldSimple w:instr=" SEQ Figure \* ARABIC ">
+        <w:r>
+          <w:rPr>
+            <w:noProof/>
+          </w:rPr>
+          <w:t>2</w:t>
+        </w:r>
+      </w:fldSimple>
       <w:r>
         <w:t xml:space="preserve"> Home Page Wireframe</w:t>
       </w:r>
@@ -2498,27 +2791,14 @@
       <w:r>
         <w:t xml:space="preserve">Figure </w:t>
       </w:r>
-      <w:r>
-        <w:fldChar w:fldCharType="begin"/>
-      </w:r>
-      <w:r>
-        <w:instrText xml:space="preserve"> SEQ Figure \* ARABIC </w:instrText>
-      </w:r>
-      <w:r>
-        <w:fldChar w:fldCharType="separate"/>
-      </w:r>
-      <w:r>
-        <w:rPr>
-          <w:noProof/>
-        </w:rPr>
-        <w:t>3</w:t>
-      </w:r>
-      <w:r>
-        <w:rPr>
-          <w:noProof/>
-        </w:rPr>
-        <w:fldChar w:fldCharType="end"/>
-      </w:r>
+      <w:fldSimple w:instr=" SEQ Figure \* ARABIC ">
+        <w:r>
+          <w:rPr>
+            <w:noProof/>
+          </w:rPr>
+          <w:t>3</w:t>
+        </w:r>
+      </w:fldSimple>
       <w:r>
         <w:t xml:space="preserve"> User logged in wireframe</w:t>
       </w:r>
@@ -2590,27 +2870,14 @@
       <w:r>
         <w:t xml:space="preserve">Figure </w:t>
       </w:r>
-      <w:r>
-        <w:fldChar w:fldCharType="begin"/>
-      </w:r>
-      <w:r>
-        <w:instrText xml:space="preserve"> SEQ Figure \* ARABIC </w:instrText>
-      </w:r>
-      <w:r>
-        <w:fldChar w:fldCharType="separate"/>
-      </w:r>
-      <w:r>
-        <w:rPr>
-          <w:noProof/>
-        </w:rPr>
-        <w:t>4</w:t>
-      </w:r>
-      <w:r>
-        <w:rPr>
-          <w:noProof/>
-        </w:rPr>
-        <w:fldChar w:fldCharType="end"/>
-      </w:r>
+      <w:fldSimple w:instr=" SEQ Figure \* ARABIC ">
+        <w:r>
+          <w:rPr>
+            <w:noProof/>
+          </w:rPr>
+          <w:t>4</w:t>
+        </w:r>
+      </w:fldSimple>
       <w:r>
         <w:t xml:space="preserve"> Post thread wireframe</w:t>
       </w:r>
@@ -2681,27 +2948,14 @@
       <w:r>
         <w:t xml:space="preserve">Figure </w:t>
       </w:r>
-      <w:r>
-        <w:fldChar w:fldCharType="begin"/>
-      </w:r>
-      <w:r>
-        <w:instrText xml:space="preserve"> SEQ Figure \* ARABIC </w:instrText>
-      </w:r>
-      <w:r>
-        <w:fldChar w:fldCharType="separate"/>
-      </w:r>
-      <w:r>
-        <w:rPr>
-          <w:noProof/>
-        </w:rPr>
-        <w:t>5</w:t>
-      </w:r>
-      <w:r>
-        <w:rPr>
-          <w:noProof/>
-        </w:rPr>
-        <w:fldChar w:fldCharType="end"/>
-      </w:r>
+      <w:fldSimple w:instr=" SEQ Figure \* ARABIC ">
+        <w:r>
+          <w:rPr>
+            <w:noProof/>
+          </w:rPr>
+          <w:t>5</w:t>
+        </w:r>
+      </w:fldSimple>
       <w:r>
         <w:t xml:space="preserve"> User view post</w:t>
       </w:r>
@@ -2776,30 +3030,14 @@
       <w:r>
         <w:t xml:space="preserve">Figure </w:t>
       </w:r>
-      <w:r>
-        <w:fldChar w:fldCharType="begin"/>
-      </w:r>
-      <w:r>
-        <w:instrText xml:space="preserve"> SEQ F</w:instrText>
-      </w:r>
-      <w:r>
-        <w:instrText xml:space="preserve">igure \* ARABIC </w:instrText>
-      </w:r>
-      <w:r>
-        <w:fldChar w:fldCharType="separate"/>
-      </w:r>
-      <w:r>
-        <w:rPr>
-          <w:noProof/>
-        </w:rPr>
-        <w:t>6</w:t>
-      </w:r>
-      <w:r>
-        <w:rPr>
-          <w:noProof/>
-        </w:rPr>
-        <w:fldChar w:fldCharType="end"/>
-      </w:r>
+      <w:fldSimple w:instr=" SEQ Figure \* ARABIC ">
+        <w:r>
+          <w:rPr>
+            <w:noProof/>
+          </w:rPr>
+          <w:t>6</w:t>
+        </w:r>
+      </w:fldSimple>
       <w:r>
         <w:t xml:space="preserve"> A</w:t>
       </w:r>
@@ -2879,27 +3117,14 @@
       <w:r>
         <w:t xml:space="preserve">Figure </w:t>
       </w:r>
-      <w:r>
-        <w:fldChar w:fldCharType="begin"/>
-      </w:r>
-      <w:r>
-        <w:instrText xml:space="preserve"> SEQ Figure \* ARABIC </w:instrText>
-      </w:r>
-      <w:r>
-        <w:fldChar w:fldCharType="separate"/>
-      </w:r>
-      <w:r>
-        <w:rPr>
-          <w:noProof/>
-        </w:rPr>
-        <w:t>8</w:t>
-      </w:r>
-      <w:r>
-        <w:rPr>
-          <w:noProof/>
-        </w:rPr>
-        <w:fldChar w:fldCharType="end"/>
-      </w:r>
+      <w:fldSimple w:instr=" SEQ Figure \* ARABIC ">
+        <w:r>
+          <w:rPr>
+            <w:noProof/>
+          </w:rPr>
+          <w:t>8</w:t>
+        </w:r>
+      </w:fldSimple>
       <w:r>
         <w:t xml:space="preserve"> User logged in Terms and Conditions Wireframe</w:t>
       </w:r>
@@ -2971,27 +3196,14 @@
       <w:r>
         <w:t xml:space="preserve">Figure </w:t>
       </w:r>
-      <w:r>
-        <w:fldChar w:fldCharType="begin"/>
-      </w:r>
-      <w:r>
-        <w:instrText xml:space="preserve"> SEQ Figure \* ARABIC </w:instrText>
-      </w:r>
-      <w:r>
-        <w:fldChar w:fldCharType="separate"/>
-      </w:r>
-      <w:r>
-        <w:rPr>
-          <w:noProof/>
-        </w:rPr>
-        <w:t>9</w:t>
-      </w:r>
-      <w:r>
-        <w:rPr>
-          <w:noProof/>
-        </w:rPr>
-        <w:fldChar w:fldCharType="end"/>
-      </w:r>
+      <w:fldSimple w:instr=" SEQ Figure \* ARABIC ">
+        <w:r>
+          <w:rPr>
+            <w:noProof/>
+          </w:rPr>
+          <w:t>9</w:t>
+        </w:r>
+      </w:fldSimple>
       <w:r>
         <w:t xml:space="preserve"> Privacy Policy Wireframe</w:t>
       </w:r>
@@ -3062,27 +3274,14 @@
       <w:r>
         <w:t xml:space="preserve">Figure </w:t>
       </w:r>
-      <w:r>
-        <w:fldChar w:fldCharType="begin"/>
-      </w:r>
-      <w:r>
-        <w:instrText xml:space="preserve"> SEQ Figure \* ARABIC </w:instrText>
-      </w:r>
-      <w:r>
-        <w:fldChar w:fldCharType="separate"/>
-      </w:r>
-      <w:r>
-        <w:rPr>
-          <w:noProof/>
-        </w:rPr>
-        <w:t>10</w:t>
-      </w:r>
-      <w:r>
-        <w:rPr>
-          <w:noProof/>
-        </w:rPr>
-        <w:fldChar w:fldCharType="end"/>
-      </w:r>
+      <w:fldSimple w:instr=" SEQ Figure \* ARABIC ">
+        <w:r>
+          <w:rPr>
+            <w:noProof/>
+          </w:rPr>
+          <w:t>10</w:t>
+        </w:r>
+      </w:fldSimple>
       <w:r>
         <w:t xml:space="preserve"> User logged in Privacy Policy Wireframe</w:t>
       </w:r>
@@ -3154,27 +3353,14 @@
       <w:r>
         <w:t xml:space="preserve">Figure </w:t>
       </w:r>
-      <w:r>
-        <w:fldChar w:fldCharType="begin"/>
-      </w:r>
-      <w:r>
-        <w:instrText xml:space="preserve"> SEQ Figure \* ARABIC </w:instrText>
-      </w:r>
-      <w:r>
-        <w:fldChar w:fldCharType="separate"/>
-      </w:r>
-      <w:r>
-        <w:rPr>
-          <w:noProof/>
-        </w:rPr>
-        <w:t>11</w:t>
-      </w:r>
-      <w:r>
-        <w:rPr>
-          <w:noProof/>
-        </w:rPr>
-        <w:fldChar w:fldCharType="end"/>
-      </w:r>
+      <w:fldSimple w:instr=" SEQ Figure \* ARABIC ">
+        <w:r>
+          <w:rPr>
+            <w:noProof/>
+          </w:rPr>
+          <w:t>11</w:t>
+        </w:r>
+      </w:fldSimple>
       <w:r>
         <w:t xml:space="preserve"> A</w:t>
       </w:r>
@@ -3317,27 +3503,14 @@
       <w:r>
         <w:t xml:space="preserve">Figure </w:t>
       </w:r>
-      <w:r>
-        <w:fldChar w:fldCharType="begin"/>
-      </w:r>
-      <w:r>
-        <w:instrText xml:space="preserve"> SEQ Figure \* ARABIC </w:instrText>
-      </w:r>
-      <w:r>
-        <w:fldChar w:fldCharType="separate"/>
-      </w:r>
-      <w:r>
-        <w:rPr>
-          <w:noProof/>
-        </w:rPr>
-        <w:t>12</w:t>
-      </w:r>
-      <w:r>
-        <w:rPr>
-          <w:noProof/>
-        </w:rPr>
-        <w:fldChar w:fldCharType="end"/>
-      </w:r>
+      <w:fldSimple w:instr=" SEQ Figure \* ARABIC ">
+        <w:r>
+          <w:rPr>
+            <w:noProof/>
+          </w:rPr>
+          <w:t>12</w:t>
+        </w:r>
+      </w:fldSimple>
       <w:r>
         <w:t xml:space="preserve"> </w:t>
       </w:r>
@@ -3482,27 +3655,14 @@
       <w:r>
         <w:t xml:space="preserve">Figure </w:t>
       </w:r>
-      <w:r>
-        <w:fldChar w:fldCharType="begin"/>
-      </w:r>
-      <w:r>
-        <w:instrText xml:space="preserve"> SEQ Figure \* ARABIC </w:instrText>
-      </w:r>
-      <w:r>
-        <w:fldChar w:fldCharType="separate"/>
-      </w:r>
-      <w:r>
-        <w:rPr>
-          <w:noProof/>
-        </w:rPr>
-        <w:t>13</w:t>
-      </w:r>
-      <w:r>
-        <w:rPr>
-          <w:noProof/>
-        </w:rPr>
-        <w:fldChar w:fldCharType="end"/>
-      </w:r>
+      <w:fldSimple w:instr=" SEQ Figure \* ARABIC ">
+        <w:r>
+          <w:rPr>
+            <w:noProof/>
+          </w:rPr>
+          <w:t>13</w:t>
+        </w:r>
+      </w:fldSimple>
       <w:r>
         <w:t xml:space="preserve"> User logged in First Impressions</w:t>
       </w:r>
@@ -3783,27 +3943,14 @@
       <w:r>
         <w:t xml:space="preserve">Figure </w:t>
       </w:r>
-      <w:r>
-        <w:fldChar w:fldCharType="begin"/>
-      </w:r>
-      <w:r>
-        <w:instrText xml:space="preserve"> SEQ Figure \* ARABIC </w:instrText>
-      </w:r>
-      <w:r>
-        <w:fldChar w:fldCharType="separate"/>
-      </w:r>
-      <w:r>
-        <w:rPr>
-          <w:noProof/>
-        </w:rPr>
-        <w:t>14</w:t>
-      </w:r>
-      <w:r>
-        <w:rPr>
-          <w:noProof/>
-        </w:rPr>
-        <w:fldChar w:fldCharType="end"/>
-      </w:r>
+      <w:fldSimple w:instr=" SEQ Figure \* ARABIC ">
+        <w:r>
+          <w:rPr>
+            <w:noProof/>
+          </w:rPr>
+          <w:t>14</w:t>
+        </w:r>
+      </w:fldSimple>
       <w:r>
         <w:t xml:space="preserve"> Anonymous </w:t>
       </w:r>
@@ -3877,27 +4024,14 @@
       <w:r>
         <w:t xml:space="preserve">Figure </w:t>
       </w:r>
-      <w:r>
-        <w:fldChar w:fldCharType="begin"/>
-      </w:r>
-      <w:r>
-        <w:instrText xml:space="preserve"> SEQ Figure \* ARABIC </w:instrText>
-      </w:r>
-      <w:r>
-        <w:fldChar w:fldCharType="separate"/>
-      </w:r>
-      <w:r>
-        <w:rPr>
-          <w:noProof/>
-        </w:rPr>
-        <w:t>15</w:t>
-      </w:r>
-      <w:r>
-        <w:rPr>
-          <w:noProof/>
-        </w:rPr>
-        <w:fldChar w:fldCharType="end"/>
-      </w:r>
+      <w:fldSimple w:instr=" SEQ Figure \* ARABIC ">
+        <w:r>
+          <w:rPr>
+            <w:noProof/>
+          </w:rPr>
+          <w:t>15</w:t>
+        </w:r>
+      </w:fldSimple>
       <w:r>
         <w:t xml:space="preserve"> User logged in About page</w:t>
       </w:r>
@@ -3969,27 +4103,14 @@
       <w:r>
         <w:t xml:space="preserve">Figure </w:t>
       </w:r>
-      <w:r>
-        <w:fldChar w:fldCharType="begin"/>
-      </w:r>
-      <w:r>
-        <w:instrText xml:space="preserve"> SEQ Figure \* ARABIC </w:instrText>
-      </w:r>
-      <w:r>
-        <w:fldChar w:fldCharType="separate"/>
-      </w:r>
-      <w:r>
-        <w:rPr>
-          <w:noProof/>
-        </w:rPr>
-        <w:t>16</w:t>
-      </w:r>
-      <w:r>
-        <w:rPr>
-          <w:noProof/>
-        </w:rPr>
-        <w:fldChar w:fldCharType="end"/>
-      </w:r>
+      <w:fldSimple w:instr=" SEQ Figure \* ARABIC ">
+        <w:r>
+          <w:rPr>
+            <w:noProof/>
+          </w:rPr>
+          <w:t>16</w:t>
+        </w:r>
+      </w:fldSimple>
       <w:r>
         <w:t xml:space="preserve"> Account Management</w:t>
       </w:r>
@@ -15083,6 +15204,7 @@
     <w:rsidRoot w:val="00E303BD"/>
     <w:rsid w:val="0018341F"/>
     <w:rsid w:val="009F3626"/>
+    <w:rsid w:val="00A47013"/>
     <w:rsid w:val="00E303BD"/>
     <w:rsid w:val="00EC4612"/>
   </w:rsids>
@@ -15851,7 +15973,7 @@
 </file>
 
 <file path=customXml/itemProps1.xml><?xml version="1.0" encoding="utf-8"?>
-<ds:datastoreItem xmlns:ds="http://schemas.openxmlformats.org/officeDocument/2006/customXml" ds:itemID="{F476DEEC-4721-466A-9DA6-A94964936514}">
+<ds:datastoreItem xmlns:ds="http://schemas.openxmlformats.org/officeDocument/2006/customXml" ds:itemID="{8EB407E6-410F-4C06-BA61-873ED8E800D2}">
   <ds:schemaRefs>
     <ds:schemaRef ds:uri="http://schemas.openxmlformats.org/officeDocument/2006/bibliography"/>
   </ds:schemaRefs>

</xml_diff>

<commit_message>
Confirmed No-Javascript Works. More details added to validation tables.
Stated that inputs are mandatory for their form or respective form.
</commit_message>
<xml_diff>
--- a/Group4.4.docx
+++ b/Group4.4.docx
@@ -628,18 +628,8 @@
                                     <w:sz w:val="28"/>
                                     <w:szCs w:val="28"/>
                                   </w:rPr>
-                                  <w:t xml:space="preserve">Sean </w:t>
+                                  <w:t>Sean Miyaoka</w:t>
                                 </w:r>
-                                <w:proofErr w:type="spellStart"/>
-                                <w:r>
-                                  <w:rPr>
-                                    <w:color w:val="595959" w:themeColor="text1" w:themeTint="A6"/>
-                                    <w:sz w:val="28"/>
-                                    <w:szCs w:val="28"/>
-                                  </w:rPr>
-                                  <w:t>Miyaoka</w:t>
-                                </w:r>
-                                <w:proofErr w:type="spellEnd"/>
                               </w:p>
                               <w:p>
                                 <w:pPr>
@@ -927,13 +917,8 @@
             <w:pStyle w:val="TOC2"/>
             <w:ind w:left="216"/>
           </w:pPr>
-          <w:proofErr w:type="spellStart"/>
           <w:r>
-            <w:t>Javascript</w:t>
-          </w:r>
-          <w:proofErr w:type="spellEnd"/>
-          <w:r>
-            <w:t xml:space="preserve"> Validation</w:t>
+            <w:t>Javascript Validation</w:t>
           </w:r>
           <w:r>
             <w:ptab w:relativeTo="margin" w:alignment="right" w:leader="dot"/>
@@ -1005,13 +990,8 @@
             <w:pStyle w:val="TOC2"/>
             <w:ind w:left="216"/>
           </w:pPr>
-          <w:proofErr w:type="spellStart"/>
           <w:r>
-            <w:t>Javascript</w:t>
-          </w:r>
-          <w:proofErr w:type="spellEnd"/>
-          <w:r>
-            <w:t xml:space="preserve"> Disabled Testing</w:t>
+            <w:t>Javascript Disabled Testing</w:t>
           </w:r>
           <w:r>
             <w:ptab w:relativeTo="margin" w:alignment="right" w:leader="dot"/>
@@ -1144,7 +1124,6 @@
           <w:u w:val="single"/>
         </w:rPr>
       </w:pPr>
-      <w:proofErr w:type="spellStart"/>
       <w:r>
         <w:rPr>
           <w:b/>
@@ -1152,17 +1131,7 @@
           <w:szCs w:val="24"/>
           <w:u w:val="single"/>
         </w:rPr>
-        <w:t>Javascript</w:t>
-      </w:r>
-      <w:proofErr w:type="spellEnd"/>
-      <w:r>
-        <w:rPr>
-          <w:b/>
-          <w:sz w:val="24"/>
-          <w:szCs w:val="24"/>
-          <w:u w:val="single"/>
-        </w:rPr>
-        <w:t xml:space="preserve"> Validation</w:t>
+        <w:t>Javascript Validation</w:t>
       </w:r>
     </w:p>
     <w:tbl>
@@ -1217,13 +1186,8 @@
           </w:tcPr>
           <w:p>
             <w:r>
-              <w:t xml:space="preserve">Data Format or </w:t>
+              <w:t>Data Format or RegExp</w:t>
             </w:r>
-            <w:proofErr w:type="spellStart"/>
-            <w:r>
-              <w:t>RegExp</w:t>
-            </w:r>
-            <w:proofErr w:type="spellEnd"/>
           </w:p>
         </w:tc>
         <w:tc>
@@ -1244,11 +1208,9 @@
             <w:tcW w:w="1982" w:type="dxa"/>
           </w:tcPr>
           <w:p>
-            <w:proofErr w:type="spellStart"/>
             <w:r>
               <w:t>register_email</w:t>
             </w:r>
-            <w:proofErr w:type="spellEnd"/>
           </w:p>
         </w:tc>
         <w:tc>
@@ -1273,6 +1235,11 @@
               <w:t xml:space="preserve">The user needs to register with a valid email address. </w:t>
             </w:r>
           </w:p>
+          <w:p>
+            <w:r>
+              <w:t xml:space="preserve">This is a mandatory field. </w:t>
+            </w:r>
+          </w:p>
         </w:tc>
       </w:tr>
       <w:tr>
@@ -1281,11 +1248,9 @@
             <w:tcW w:w="1982" w:type="dxa"/>
           </w:tcPr>
           <w:p>
-            <w:proofErr w:type="spellStart"/>
             <w:r>
               <w:t>register_username</w:t>
             </w:r>
-            <w:proofErr w:type="spellEnd"/>
           </w:p>
         </w:tc>
         <w:tc>
@@ -1310,6 +1275,11 @@
               <w:t xml:space="preserve">The user’s chosen username must not be blank and can only contain numbers or letters. </w:t>
             </w:r>
           </w:p>
+          <w:p>
+            <w:r>
+              <w:t xml:space="preserve">This is a mandatory field. </w:t>
+            </w:r>
+          </w:p>
         </w:tc>
       </w:tr>
       <w:tr>
@@ -1318,11 +1288,9 @@
             <w:tcW w:w="1982" w:type="dxa"/>
           </w:tcPr>
           <w:p>
-            <w:proofErr w:type="spellStart"/>
             <w:r>
               <w:t>register_password</w:t>
             </w:r>
-            <w:proofErr w:type="spellEnd"/>
           </w:p>
         </w:tc>
         <w:tc>
@@ -1355,6 +1323,14 @@
             <w:r>
               <w:t>characters that are letters, numbers, or the !, @, #, $, %, ^, &amp;, * symbols.</w:t>
             </w:r>
+            <w:r>
+              <w:t xml:space="preserve"> </w:t>
+            </w:r>
+          </w:p>
+          <w:p>
+            <w:r>
+              <w:t xml:space="preserve">This is a mandatory field. </w:t>
+            </w:r>
           </w:p>
         </w:tc>
       </w:tr>
@@ -1378,13 +1354,8 @@
               <w:t>Must equal</w:t>
             </w:r>
             <w:r>
-              <w:t xml:space="preserve"> </w:t>
+              <w:t xml:space="preserve"> register_password</w:t>
             </w:r>
-            <w:proofErr w:type="spellStart"/>
-            <w:r>
-              <w:t>register_password</w:t>
-            </w:r>
-            <w:proofErr w:type="spellEnd"/>
           </w:p>
         </w:tc>
         <w:tc>
@@ -1394,6 +1365,11 @@
           <w:p>
             <w:r>
               <w:t xml:space="preserve">The user must retype their password to ensure they know it. </w:t>
+            </w:r>
+          </w:p>
+          <w:p>
+            <w:r>
+              <w:t>This is a mandatory field.</w:t>
             </w:r>
           </w:p>
         </w:tc>
@@ -1449,13 +1425,8 @@
           </w:tcPr>
           <w:p>
             <w:r>
-              <w:t xml:space="preserve">Data Format or </w:t>
+              <w:t>Data Format or RegExp</w:t>
             </w:r>
-            <w:proofErr w:type="spellStart"/>
-            <w:r>
-              <w:t>RegExp</w:t>
-            </w:r>
-            <w:proofErr w:type="spellEnd"/>
           </w:p>
         </w:tc>
         <w:tc>
@@ -1476,11 +1447,9 @@
             <w:tcW w:w="3237" w:type="dxa"/>
           </w:tcPr>
           <w:p>
-            <w:proofErr w:type="spellStart"/>
             <w:r>
               <w:t>manage_new_image</w:t>
             </w:r>
-            <w:proofErr w:type="spellEnd"/>
           </w:p>
         </w:tc>
         <w:tc>
@@ -1489,15 +1458,7 @@
           </w:tcPr>
           <w:p>
             <w:r>
-              <w:t>.</w:t>
-            </w:r>
-            <w:proofErr w:type="spellStart"/>
-            <w:r>
-              <w:t>png</w:t>
-            </w:r>
-            <w:proofErr w:type="spellEnd"/>
-            <w:r>
-              <w:t>, .jpg, .jpeg, or .gif file</w:t>
+              <w:t>.png, .jpg, .jpeg, or .gif file</w:t>
             </w:r>
           </w:p>
         </w:tc>
@@ -1510,6 +1471,11 @@
               <w:t>The new avatar image must be an image file.</w:t>
             </w:r>
           </w:p>
+          <w:p>
+            <w:r>
+              <w:t>This is a mandatory field for its respective form.</w:t>
+            </w:r>
+          </w:p>
         </w:tc>
       </w:tr>
       <w:tr>
@@ -1518,11 +1484,9 @@
             <w:tcW w:w="3237" w:type="dxa"/>
           </w:tcPr>
           <w:p>
-            <w:proofErr w:type="spellStart"/>
             <w:r>
               <w:t>manage_new_email</w:t>
             </w:r>
-            <w:proofErr w:type="spellEnd"/>
           </w:p>
         </w:tc>
         <w:tc>
@@ -1547,6 +1511,11 @@
               <w:t>The user needs to register with a valid email address.</w:t>
             </w:r>
           </w:p>
+          <w:p>
+            <w:r>
+              <w:t>This is a mandatory field for its respective form.</w:t>
+            </w:r>
+          </w:p>
         </w:tc>
       </w:tr>
       <w:tr>
@@ -1555,11 +1524,9 @@
             <w:tcW w:w="3237" w:type="dxa"/>
           </w:tcPr>
           <w:p>
-            <w:proofErr w:type="spellStart"/>
             <w:r>
               <w:t>manage_password_for_email</w:t>
             </w:r>
-            <w:proofErr w:type="spellEnd"/>
           </w:p>
         </w:tc>
         <w:tc>
@@ -1584,6 +1551,11 @@
               <w:t xml:space="preserve"> </w:t>
             </w:r>
           </w:p>
+          <w:p>
+            <w:r>
+              <w:t xml:space="preserve">This is a mandatory field for its respective form. </w:t>
+            </w:r>
+          </w:p>
         </w:tc>
       </w:tr>
       <w:tr>
@@ -1592,11 +1564,9 @@
             <w:tcW w:w="3237" w:type="dxa"/>
           </w:tcPr>
           <w:p>
-            <w:proofErr w:type="spellStart"/>
             <w:r>
               <w:t>manage_new_password</w:t>
             </w:r>
-            <w:proofErr w:type="spellEnd"/>
           </w:p>
         </w:tc>
         <w:tc>
@@ -1636,6 +1606,11 @@
               <w:t>that are letters, numbers, or the !, @, #, $, %, ^, &amp;, * symbols.</w:t>
             </w:r>
           </w:p>
+          <w:p>
+            <w:r>
+              <w:t>This is a mandatory field for its respective form.</w:t>
+            </w:r>
+          </w:p>
         </w:tc>
       </w:tr>
       <w:tr>
@@ -1668,6 +1643,11 @@
               <w:t>The user must retype their password to ensure they know it.</w:t>
             </w:r>
           </w:p>
+          <w:p>
+            <w:r>
+              <w:t>This is a mandatory field for its respective form.</w:t>
+            </w:r>
+          </w:p>
         </w:tc>
       </w:tr>
       <w:tr>
@@ -1676,11 +1656,10 @@
             <w:tcW w:w="3237" w:type="dxa"/>
           </w:tcPr>
           <w:p>
-            <w:proofErr w:type="spellStart"/>
             <w:r>
+              <w:lastRenderedPageBreak/>
               <w:t>manage_password_for_password</w:t>
             </w:r>
-            <w:proofErr w:type="spellEnd"/>
           </w:p>
         </w:tc>
         <w:tc>
@@ -1702,6 +1681,11 @@
               <w:t>The user’s current password must be provided to change the password.</w:t>
             </w:r>
           </w:p>
+          <w:p>
+            <w:r>
+              <w:t>This is a mandatory field for its respective form.</w:t>
+            </w:r>
+          </w:p>
         </w:tc>
       </w:tr>
       <w:tr>
@@ -1710,11 +1694,9 @@
             <w:tcW w:w="3237" w:type="dxa"/>
           </w:tcPr>
           <w:p>
-            <w:proofErr w:type="spellStart"/>
             <w:r>
               <w:t>manage_deletion_password</w:t>
             </w:r>
-            <w:proofErr w:type="spellEnd"/>
           </w:p>
         </w:tc>
         <w:tc>
@@ -1734,6 +1716,11 @@
           <w:p>
             <w:r>
               <w:t>The user’s password must be provided to delete their account.</w:t>
+            </w:r>
+          </w:p>
+          <w:p>
+            <w:r>
+              <w:t>This is a mandatory field for its respective form.</w:t>
             </w:r>
           </w:p>
         </w:tc>
@@ -1816,7 +1803,6 @@
           </w:tcPr>
           <w:p>
             <w:r>
-              <w:lastRenderedPageBreak/>
               <w:t>Field ID</w:t>
             </w:r>
           </w:p>
@@ -1850,13 +1836,9 @@
             <w:tcW w:w="3006" w:type="dxa"/>
           </w:tcPr>
           <w:p>
-            <w:proofErr w:type="spellStart"/>
             <w:r>
               <w:t>register_email</w:t>
             </w:r>
-            <w:bookmarkStart w:id="0" w:name="_GoBack"/>
-            <w:bookmarkEnd w:id="0"/>
-            <w:proofErr w:type="spellEnd"/>
           </w:p>
         </w:tc>
         <w:tc>
@@ -1875,15 +1857,7 @@
           </w:tcPr>
           <w:p>
             <w:r>
-              <w:t xml:space="preserve">The </w:t>
-            </w:r>
-            <w:proofErr w:type="spellStart"/>
-            <w:r>
-              <w:t>RegExp</w:t>
-            </w:r>
-            <w:proofErr w:type="spellEnd"/>
-            <w:r>
-              <w:t xml:space="preserve"> used for email validation was expanded to accommodate the buggy cases.</w:t>
+              <w:t>The RegExp used for email validation was expanded to accommodate the buggy cases.</w:t>
             </w:r>
           </w:p>
         </w:tc>
@@ -1984,13 +1958,7 @@
               <w:t>TEST DOCUMENTATION on FORM on page</w:t>
             </w:r>
             <w:r>
-              <w:t xml:space="preserve">: </w:t>
-            </w:r>
-            <w:r>
-              <w:t>account</w:t>
-            </w:r>
-            <w:r>
-              <w:t>.html</w:t>
+              <w:t>: account.html</w:t>
             </w:r>
           </w:p>
         </w:tc>
@@ -2050,11 +2018,9 @@
             <w:tcW w:w="3006" w:type="dxa"/>
           </w:tcPr>
           <w:p>
-            <w:proofErr w:type="spellStart"/>
             <w:r>
               <w:t>manage_new_email</w:t>
             </w:r>
-            <w:proofErr w:type="spellEnd"/>
           </w:p>
         </w:tc>
         <w:tc>
@@ -2073,15 +2039,7 @@
           </w:tcPr>
           <w:p>
             <w:r>
-              <w:t xml:space="preserve">The </w:t>
-            </w:r>
-            <w:proofErr w:type="spellStart"/>
-            <w:r>
-              <w:t>RegExp</w:t>
-            </w:r>
-            <w:proofErr w:type="spellEnd"/>
-            <w:r>
-              <w:t xml:space="preserve"> used for email validation was expanded to accommodate the buggy cases.</w:t>
+              <w:t>The RegExp used for email validation was expanded to accommodate the buggy cases.</w:t>
             </w:r>
           </w:p>
         </w:tc>
@@ -2185,7 +2143,6 @@
           <w:u w:val="single"/>
         </w:rPr>
       </w:pPr>
-      <w:proofErr w:type="spellStart"/>
       <w:r>
         <w:rPr>
           <w:b/>
@@ -2193,17 +2150,26 @@
           <w:szCs w:val="24"/>
           <w:u w:val="single"/>
         </w:rPr>
-        <w:t>Javascript</w:t>
-      </w:r>
-      <w:proofErr w:type="spellEnd"/>
-      <w:r>
-        <w:rPr>
-          <w:b/>
-          <w:sz w:val="24"/>
-          <w:szCs w:val="24"/>
-          <w:u w:val="single"/>
-        </w:rPr>
-        <w:t xml:space="preserve"> Disabled Testing</w:t>
+        <w:t>Javascript Disabled Testing</w:t>
+      </w:r>
+    </w:p>
+    <w:p>
+      <w:r>
+        <w:t>When javascrip</w:t>
+      </w:r>
+      <w:r>
+        <w:t>t was disabled, the forms still</w:t>
+      </w:r>
+      <w:r>
+        <w:t xml:space="preserve"> sent </w:t>
+      </w:r>
+      <w:r>
+        <w:t>the</w:t>
+      </w:r>
+      <w:bookmarkStart w:id="0" w:name="_GoBack"/>
+      <w:bookmarkEnd w:id="0"/>
+      <w:r>
+        <w:t xml:space="preserve"> input data. </w:t>
       </w:r>
     </w:p>
     <w:p>
@@ -2476,13 +2442,8 @@
     </w:p>
     <w:p/>
     <w:p>
-      <w:proofErr w:type="spellStart"/>
-      <w:r>
-        <w:t>MyAnimeList</w:t>
-      </w:r>
-      <w:proofErr w:type="spellEnd"/>
-      <w:r>
-        <w:t xml:space="preserve"> - </w:t>
+      <w:r>
+        <w:t xml:space="preserve">MyAnimeList - </w:t>
       </w:r>
       <w:hyperlink r:id="rId10" w:history="1">
         <w:r>
@@ -2518,15 +2479,7 @@
     </w:p>
     <w:p>
       <w:r>
-        <w:t xml:space="preserve">The one limitation that maybe out of our hands as developers is that the site requires mods to oversee user content from the community. They would be responsible for continuing to police legal issues, mean people, off-topic discussion, </w:t>
-      </w:r>
-      <w:proofErr w:type="spellStart"/>
-      <w:r>
-        <w:t>spambots</w:t>
-      </w:r>
-      <w:proofErr w:type="spellEnd"/>
-      <w:r>
-        <w:t xml:space="preserve"> and generally keeping the content to a higher standard.</w:t>
+        <w:t>The one limitation that maybe out of our hands as developers is that the site requires mods to oversee user content from the community. They would be responsible for continuing to police legal issues, mean people, off-topic discussion, spambots and generally keeping the content to a higher standard.</w:t>
       </w:r>
     </w:p>
     <w:p/>
@@ -2618,14 +2571,27 @@
       <w:r>
         <w:t xml:space="preserve">Figure </w:t>
       </w:r>
-      <w:fldSimple w:instr=" SEQ Figure \* ARABIC ">
-        <w:r>
-          <w:rPr>
-            <w:noProof/>
-          </w:rPr>
-          <w:t>1</w:t>
-        </w:r>
-      </w:fldSimple>
+      <w:r>
+        <w:fldChar w:fldCharType="begin"/>
+      </w:r>
+      <w:r>
+        <w:instrText xml:space="preserve"> SEQ Figure \* ARABIC </w:instrText>
+      </w:r>
+      <w:r>
+        <w:fldChar w:fldCharType="separate"/>
+      </w:r>
+      <w:r>
+        <w:rPr>
+          <w:noProof/>
+        </w:rPr>
+        <w:t>1</w:t>
+      </w:r>
+      <w:r>
+        <w:rPr>
+          <w:noProof/>
+        </w:rPr>
+        <w:fldChar w:fldCharType="end"/>
+      </w:r>
       <w:r>
         <w:t xml:space="preserve"> Anime Forum Site Map</w:t>
       </w:r>
@@ -2713,14 +2679,27 @@
       <w:r>
         <w:t xml:space="preserve">Figure </w:t>
       </w:r>
-      <w:fldSimple w:instr=" SEQ Figure \* ARABIC ">
-        <w:r>
-          <w:rPr>
-            <w:noProof/>
-          </w:rPr>
-          <w:t>2</w:t>
-        </w:r>
-      </w:fldSimple>
+      <w:r>
+        <w:fldChar w:fldCharType="begin"/>
+      </w:r>
+      <w:r>
+        <w:instrText xml:space="preserve"> SEQ Figure \* ARABIC </w:instrText>
+      </w:r>
+      <w:r>
+        <w:fldChar w:fldCharType="separate"/>
+      </w:r>
+      <w:r>
+        <w:rPr>
+          <w:noProof/>
+        </w:rPr>
+        <w:t>2</w:t>
+      </w:r>
+      <w:r>
+        <w:rPr>
+          <w:noProof/>
+        </w:rPr>
+        <w:fldChar w:fldCharType="end"/>
+      </w:r>
       <w:r>
         <w:t xml:space="preserve"> Home Page Wireframe</w:t>
       </w:r>
@@ -2791,14 +2770,27 @@
       <w:r>
         <w:t xml:space="preserve">Figure </w:t>
       </w:r>
-      <w:fldSimple w:instr=" SEQ Figure \* ARABIC ">
-        <w:r>
-          <w:rPr>
-            <w:noProof/>
-          </w:rPr>
-          <w:t>3</w:t>
-        </w:r>
-      </w:fldSimple>
+      <w:r>
+        <w:fldChar w:fldCharType="begin"/>
+      </w:r>
+      <w:r>
+        <w:instrText xml:space="preserve"> SEQ Figure \* ARABIC </w:instrText>
+      </w:r>
+      <w:r>
+        <w:fldChar w:fldCharType="separate"/>
+      </w:r>
+      <w:r>
+        <w:rPr>
+          <w:noProof/>
+        </w:rPr>
+        <w:t>3</w:t>
+      </w:r>
+      <w:r>
+        <w:rPr>
+          <w:noProof/>
+        </w:rPr>
+        <w:fldChar w:fldCharType="end"/>
+      </w:r>
       <w:r>
         <w:t xml:space="preserve"> User logged in wireframe</w:t>
       </w:r>
@@ -2870,14 +2862,27 @@
       <w:r>
         <w:t xml:space="preserve">Figure </w:t>
       </w:r>
-      <w:fldSimple w:instr=" SEQ Figure \* ARABIC ">
-        <w:r>
-          <w:rPr>
-            <w:noProof/>
-          </w:rPr>
-          <w:t>4</w:t>
-        </w:r>
-      </w:fldSimple>
+      <w:r>
+        <w:fldChar w:fldCharType="begin"/>
+      </w:r>
+      <w:r>
+        <w:instrText xml:space="preserve"> SEQ Figure \* ARABIC </w:instrText>
+      </w:r>
+      <w:r>
+        <w:fldChar w:fldCharType="separate"/>
+      </w:r>
+      <w:r>
+        <w:rPr>
+          <w:noProof/>
+        </w:rPr>
+        <w:t>4</w:t>
+      </w:r>
+      <w:r>
+        <w:rPr>
+          <w:noProof/>
+        </w:rPr>
+        <w:fldChar w:fldCharType="end"/>
+      </w:r>
       <w:r>
         <w:t xml:space="preserve"> Post thread wireframe</w:t>
       </w:r>
@@ -2948,14 +2953,27 @@
       <w:r>
         <w:t xml:space="preserve">Figure </w:t>
       </w:r>
-      <w:fldSimple w:instr=" SEQ Figure \* ARABIC ">
-        <w:r>
-          <w:rPr>
-            <w:noProof/>
-          </w:rPr>
-          <w:t>5</w:t>
-        </w:r>
-      </w:fldSimple>
+      <w:r>
+        <w:fldChar w:fldCharType="begin"/>
+      </w:r>
+      <w:r>
+        <w:instrText xml:space="preserve"> SEQ Figure \* ARABIC </w:instrText>
+      </w:r>
+      <w:r>
+        <w:fldChar w:fldCharType="separate"/>
+      </w:r>
+      <w:r>
+        <w:rPr>
+          <w:noProof/>
+        </w:rPr>
+        <w:t>5</w:t>
+      </w:r>
+      <w:r>
+        <w:rPr>
+          <w:noProof/>
+        </w:rPr>
+        <w:fldChar w:fldCharType="end"/>
+      </w:r>
       <w:r>
         <w:t xml:space="preserve"> User view post</w:t>
       </w:r>
@@ -3030,14 +3048,27 @@
       <w:r>
         <w:t xml:space="preserve">Figure </w:t>
       </w:r>
-      <w:fldSimple w:instr=" SEQ Figure \* ARABIC ">
-        <w:r>
-          <w:rPr>
-            <w:noProof/>
-          </w:rPr>
-          <w:t>6</w:t>
-        </w:r>
-      </w:fldSimple>
+      <w:r>
+        <w:fldChar w:fldCharType="begin"/>
+      </w:r>
+      <w:r>
+        <w:instrText xml:space="preserve"> SEQ Figure \* ARABIC </w:instrText>
+      </w:r>
+      <w:r>
+        <w:fldChar w:fldCharType="separate"/>
+      </w:r>
+      <w:r>
+        <w:rPr>
+          <w:noProof/>
+        </w:rPr>
+        <w:t>6</w:t>
+      </w:r>
+      <w:r>
+        <w:rPr>
+          <w:noProof/>
+        </w:rPr>
+        <w:fldChar w:fldCharType="end"/>
+      </w:r>
       <w:r>
         <w:t xml:space="preserve"> A</w:t>
       </w:r>
@@ -3117,14 +3148,27 @@
       <w:r>
         <w:t xml:space="preserve">Figure </w:t>
       </w:r>
-      <w:fldSimple w:instr=" SEQ Figure \* ARABIC ">
-        <w:r>
-          <w:rPr>
-            <w:noProof/>
-          </w:rPr>
-          <w:t>8</w:t>
-        </w:r>
-      </w:fldSimple>
+      <w:r>
+        <w:fldChar w:fldCharType="begin"/>
+      </w:r>
+      <w:r>
+        <w:instrText xml:space="preserve"> SEQ Figure \* ARABIC </w:instrText>
+      </w:r>
+      <w:r>
+        <w:fldChar w:fldCharType="separate"/>
+      </w:r>
+      <w:r>
+        <w:rPr>
+          <w:noProof/>
+        </w:rPr>
+        <w:t>8</w:t>
+      </w:r>
+      <w:r>
+        <w:rPr>
+          <w:noProof/>
+        </w:rPr>
+        <w:fldChar w:fldCharType="end"/>
+      </w:r>
       <w:r>
         <w:t xml:space="preserve"> User logged in Terms and Conditions Wireframe</w:t>
       </w:r>
@@ -3196,14 +3240,27 @@
       <w:r>
         <w:t xml:space="preserve">Figure </w:t>
       </w:r>
-      <w:fldSimple w:instr=" SEQ Figure \* ARABIC ">
-        <w:r>
-          <w:rPr>
-            <w:noProof/>
-          </w:rPr>
-          <w:t>9</w:t>
-        </w:r>
-      </w:fldSimple>
+      <w:r>
+        <w:fldChar w:fldCharType="begin"/>
+      </w:r>
+      <w:r>
+        <w:instrText xml:space="preserve"> SEQ Figure \* ARABIC </w:instrText>
+      </w:r>
+      <w:r>
+        <w:fldChar w:fldCharType="separate"/>
+      </w:r>
+      <w:r>
+        <w:rPr>
+          <w:noProof/>
+        </w:rPr>
+        <w:t>9</w:t>
+      </w:r>
+      <w:r>
+        <w:rPr>
+          <w:noProof/>
+        </w:rPr>
+        <w:fldChar w:fldCharType="end"/>
+      </w:r>
       <w:r>
         <w:t xml:space="preserve"> Privacy Policy Wireframe</w:t>
       </w:r>
@@ -3274,14 +3331,27 @@
       <w:r>
         <w:t xml:space="preserve">Figure </w:t>
       </w:r>
-      <w:fldSimple w:instr=" SEQ Figure \* ARABIC ">
-        <w:r>
-          <w:rPr>
-            <w:noProof/>
-          </w:rPr>
-          <w:t>10</w:t>
-        </w:r>
-      </w:fldSimple>
+      <w:r>
+        <w:fldChar w:fldCharType="begin"/>
+      </w:r>
+      <w:r>
+        <w:instrText xml:space="preserve"> SEQ Figure \* ARABIC </w:instrText>
+      </w:r>
+      <w:r>
+        <w:fldChar w:fldCharType="separate"/>
+      </w:r>
+      <w:r>
+        <w:rPr>
+          <w:noProof/>
+        </w:rPr>
+        <w:t>10</w:t>
+      </w:r>
+      <w:r>
+        <w:rPr>
+          <w:noProof/>
+        </w:rPr>
+        <w:fldChar w:fldCharType="end"/>
+      </w:r>
       <w:r>
         <w:t xml:space="preserve"> User logged in Privacy Policy Wireframe</w:t>
       </w:r>
@@ -3353,14 +3423,27 @@
       <w:r>
         <w:t xml:space="preserve">Figure </w:t>
       </w:r>
-      <w:fldSimple w:instr=" SEQ Figure \* ARABIC ">
-        <w:r>
-          <w:rPr>
-            <w:noProof/>
-          </w:rPr>
-          <w:t>11</w:t>
-        </w:r>
-      </w:fldSimple>
+      <w:r>
+        <w:fldChar w:fldCharType="begin"/>
+      </w:r>
+      <w:r>
+        <w:instrText xml:space="preserve"> SEQ Figure \* ARABIC </w:instrText>
+      </w:r>
+      <w:r>
+        <w:fldChar w:fldCharType="separate"/>
+      </w:r>
+      <w:r>
+        <w:rPr>
+          <w:noProof/>
+        </w:rPr>
+        <w:t>11</w:t>
+      </w:r>
+      <w:r>
+        <w:rPr>
+          <w:noProof/>
+        </w:rPr>
+        <w:fldChar w:fldCharType="end"/>
+      </w:r>
       <w:r>
         <w:t xml:space="preserve"> A</w:t>
       </w:r>
@@ -3503,14 +3586,27 @@
       <w:r>
         <w:t xml:space="preserve">Figure </w:t>
       </w:r>
-      <w:fldSimple w:instr=" SEQ Figure \* ARABIC ">
-        <w:r>
-          <w:rPr>
-            <w:noProof/>
-          </w:rPr>
-          <w:t>12</w:t>
-        </w:r>
-      </w:fldSimple>
+      <w:r>
+        <w:fldChar w:fldCharType="begin"/>
+      </w:r>
+      <w:r>
+        <w:instrText xml:space="preserve"> SEQ Figure \* ARABIC </w:instrText>
+      </w:r>
+      <w:r>
+        <w:fldChar w:fldCharType="separate"/>
+      </w:r>
+      <w:r>
+        <w:rPr>
+          <w:noProof/>
+        </w:rPr>
+        <w:t>12</w:t>
+      </w:r>
+      <w:r>
+        <w:rPr>
+          <w:noProof/>
+        </w:rPr>
+        <w:fldChar w:fldCharType="end"/>
+      </w:r>
       <w:r>
         <w:t xml:space="preserve"> </w:t>
       </w:r>
@@ -3655,14 +3751,27 @@
       <w:r>
         <w:t xml:space="preserve">Figure </w:t>
       </w:r>
-      <w:fldSimple w:instr=" SEQ Figure \* ARABIC ">
-        <w:r>
-          <w:rPr>
-            <w:noProof/>
-          </w:rPr>
-          <w:t>13</w:t>
-        </w:r>
-      </w:fldSimple>
+      <w:r>
+        <w:fldChar w:fldCharType="begin"/>
+      </w:r>
+      <w:r>
+        <w:instrText xml:space="preserve"> SEQ Figure \* ARABIC </w:instrText>
+      </w:r>
+      <w:r>
+        <w:fldChar w:fldCharType="separate"/>
+      </w:r>
+      <w:r>
+        <w:rPr>
+          <w:noProof/>
+        </w:rPr>
+        <w:t>13</w:t>
+      </w:r>
+      <w:r>
+        <w:rPr>
+          <w:noProof/>
+        </w:rPr>
+        <w:fldChar w:fldCharType="end"/>
+      </w:r>
       <w:r>
         <w:t xml:space="preserve"> User logged in First Impressions</w:t>
       </w:r>
@@ -3943,14 +4052,27 @@
       <w:r>
         <w:t xml:space="preserve">Figure </w:t>
       </w:r>
-      <w:fldSimple w:instr=" SEQ Figure \* ARABIC ">
-        <w:r>
-          <w:rPr>
-            <w:noProof/>
-          </w:rPr>
-          <w:t>14</w:t>
-        </w:r>
-      </w:fldSimple>
+      <w:r>
+        <w:fldChar w:fldCharType="begin"/>
+      </w:r>
+      <w:r>
+        <w:instrText xml:space="preserve"> SEQ Figure \* ARABIC </w:instrText>
+      </w:r>
+      <w:r>
+        <w:fldChar w:fldCharType="separate"/>
+      </w:r>
+      <w:r>
+        <w:rPr>
+          <w:noProof/>
+        </w:rPr>
+        <w:t>14</w:t>
+      </w:r>
+      <w:r>
+        <w:rPr>
+          <w:noProof/>
+        </w:rPr>
+        <w:fldChar w:fldCharType="end"/>
+      </w:r>
       <w:r>
         <w:t xml:space="preserve"> Anonymous </w:t>
       </w:r>
@@ -4024,14 +4146,27 @@
       <w:r>
         <w:t xml:space="preserve">Figure </w:t>
       </w:r>
-      <w:fldSimple w:instr=" SEQ Figure \* ARABIC ">
-        <w:r>
-          <w:rPr>
-            <w:noProof/>
-          </w:rPr>
-          <w:t>15</w:t>
-        </w:r>
-      </w:fldSimple>
+      <w:r>
+        <w:fldChar w:fldCharType="begin"/>
+      </w:r>
+      <w:r>
+        <w:instrText xml:space="preserve"> SEQ Figure \* ARABIC </w:instrText>
+      </w:r>
+      <w:r>
+        <w:fldChar w:fldCharType="separate"/>
+      </w:r>
+      <w:r>
+        <w:rPr>
+          <w:noProof/>
+        </w:rPr>
+        <w:t>15</w:t>
+      </w:r>
+      <w:r>
+        <w:rPr>
+          <w:noProof/>
+        </w:rPr>
+        <w:fldChar w:fldCharType="end"/>
+      </w:r>
       <w:r>
         <w:t xml:space="preserve"> User logged in About page</w:t>
       </w:r>
@@ -4103,14 +4238,27 @@
       <w:r>
         <w:t xml:space="preserve">Figure </w:t>
       </w:r>
-      <w:fldSimple w:instr=" SEQ Figure \* ARABIC ">
-        <w:r>
-          <w:rPr>
-            <w:noProof/>
-          </w:rPr>
-          <w:t>16</w:t>
-        </w:r>
-      </w:fldSimple>
+      <w:r>
+        <w:fldChar w:fldCharType="begin"/>
+      </w:r>
+      <w:r>
+        <w:instrText xml:space="preserve"> SEQ Figure \* ARABIC </w:instrText>
+      </w:r>
+      <w:r>
+        <w:fldChar w:fldCharType="separate"/>
+      </w:r>
+      <w:r>
+        <w:rPr>
+          <w:noProof/>
+        </w:rPr>
+        <w:t>16</w:t>
+      </w:r>
+      <w:r>
+        <w:rPr>
+          <w:noProof/>
+        </w:rPr>
+        <w:fldChar w:fldCharType="end"/>
+      </w:r>
       <w:r>
         <w:t xml:space="preserve"> Account Management</w:t>
       </w:r>
@@ -15205,6 +15353,7 @@
     <w:rsid w:val="0018341F"/>
     <w:rsid w:val="009F3626"/>
     <w:rsid w:val="00A47013"/>
+    <w:rsid w:val="00A649D2"/>
     <w:rsid w:val="00E303BD"/>
     <w:rsid w:val="00EC4612"/>
   </w:rsids>
@@ -15973,7 +16122,7 @@
 </file>
 
 <file path=customXml/itemProps1.xml><?xml version="1.0" encoding="utf-8"?>
-<ds:datastoreItem xmlns:ds="http://schemas.openxmlformats.org/officeDocument/2006/customXml" ds:itemID="{8EB407E6-410F-4C06-BA61-873ED8E800D2}">
+<ds:datastoreItem xmlns:ds="http://schemas.openxmlformats.org/officeDocument/2006/customXml" ds:itemID="{FE4DABFB-DD69-429E-8F04-70613513196C}">
   <ds:schemaRefs>
     <ds:schemaRef ds:uri="http://schemas.openxmlformats.org/officeDocument/2006/bibliography"/>
   </ds:schemaRefs>

</xml_diff>

<commit_message>
Added [instructions] for blank document sections
</commit_message>
<xml_diff>
--- a/Group4.4.docx
+++ b/Group4.4.docx
@@ -2135,6 +2135,19 @@
       </w:r>
     </w:p>
     <w:p>
+      <w:r>
+        <w:t>[</w:t>
+      </w:r>
+      <w:r>
+        <w:t>Document why this widget was chosen and the advantages of doing so</w:t>
+      </w:r>
+      <w:bookmarkStart w:id="0" w:name="_GoBack"/>
+      <w:bookmarkEnd w:id="0"/>
+      <w:r>
+        <w:t>]</w:t>
+      </w:r>
+    </w:p>
+    <w:p>
       <w:pPr>
         <w:rPr>
           <w:b/>
@@ -2166,8 +2179,6 @@
       <w:r>
         <w:t>the</w:t>
       </w:r>
-      <w:bookmarkStart w:id="0" w:name="_GoBack"/>
-      <w:bookmarkEnd w:id="0"/>
       <w:r>
         <w:t xml:space="preserve"> input data. </w:t>
       </w:r>
@@ -2191,7 +2202,11 @@
         <w:t>Site Publication</w:t>
       </w:r>
     </w:p>
-    <w:p/>
+    <w:p>
+      <w:r>
+        <w:t>[Include a statement in your milestone report on success/problems faced with the publish and test.]</w:t>
+      </w:r>
+    </w:p>
     <w:p/>
     <w:p>
       <w:r>
@@ -2571,27 +2586,14 @@
       <w:r>
         <w:t xml:space="preserve">Figure </w:t>
       </w:r>
-      <w:r>
-        <w:fldChar w:fldCharType="begin"/>
-      </w:r>
-      <w:r>
-        <w:instrText xml:space="preserve"> SEQ Figure \* ARABIC </w:instrText>
-      </w:r>
-      <w:r>
-        <w:fldChar w:fldCharType="separate"/>
-      </w:r>
-      <w:r>
-        <w:rPr>
-          <w:noProof/>
-        </w:rPr>
-        <w:t>1</w:t>
-      </w:r>
-      <w:r>
-        <w:rPr>
-          <w:noProof/>
-        </w:rPr>
-        <w:fldChar w:fldCharType="end"/>
-      </w:r>
+      <w:fldSimple w:instr=" SEQ Figure \* ARABIC ">
+        <w:r>
+          <w:rPr>
+            <w:noProof/>
+          </w:rPr>
+          <w:t>1</w:t>
+        </w:r>
+      </w:fldSimple>
       <w:r>
         <w:t xml:space="preserve"> Anime Forum Site Map</w:t>
       </w:r>
@@ -2679,27 +2681,14 @@
       <w:r>
         <w:t xml:space="preserve">Figure </w:t>
       </w:r>
-      <w:r>
-        <w:fldChar w:fldCharType="begin"/>
-      </w:r>
-      <w:r>
-        <w:instrText xml:space="preserve"> SEQ Figure \* ARABIC </w:instrText>
-      </w:r>
-      <w:r>
-        <w:fldChar w:fldCharType="separate"/>
-      </w:r>
-      <w:r>
-        <w:rPr>
-          <w:noProof/>
-        </w:rPr>
-        <w:t>2</w:t>
-      </w:r>
-      <w:r>
-        <w:rPr>
-          <w:noProof/>
-        </w:rPr>
-        <w:fldChar w:fldCharType="end"/>
-      </w:r>
+      <w:fldSimple w:instr=" SEQ Figure \* ARABIC ">
+        <w:r>
+          <w:rPr>
+            <w:noProof/>
+          </w:rPr>
+          <w:t>2</w:t>
+        </w:r>
+      </w:fldSimple>
       <w:r>
         <w:t xml:space="preserve"> Home Page Wireframe</w:t>
       </w:r>
@@ -2770,27 +2759,14 @@
       <w:r>
         <w:t xml:space="preserve">Figure </w:t>
       </w:r>
-      <w:r>
-        <w:fldChar w:fldCharType="begin"/>
-      </w:r>
-      <w:r>
-        <w:instrText xml:space="preserve"> SEQ Figure \* ARABIC </w:instrText>
-      </w:r>
-      <w:r>
-        <w:fldChar w:fldCharType="separate"/>
-      </w:r>
-      <w:r>
-        <w:rPr>
-          <w:noProof/>
-        </w:rPr>
-        <w:t>3</w:t>
-      </w:r>
-      <w:r>
-        <w:rPr>
-          <w:noProof/>
-        </w:rPr>
-        <w:fldChar w:fldCharType="end"/>
-      </w:r>
+      <w:fldSimple w:instr=" SEQ Figure \* ARABIC ">
+        <w:r>
+          <w:rPr>
+            <w:noProof/>
+          </w:rPr>
+          <w:t>3</w:t>
+        </w:r>
+      </w:fldSimple>
       <w:r>
         <w:t xml:space="preserve"> User logged in wireframe</w:t>
       </w:r>
@@ -2862,27 +2838,14 @@
       <w:r>
         <w:t xml:space="preserve">Figure </w:t>
       </w:r>
-      <w:r>
-        <w:fldChar w:fldCharType="begin"/>
-      </w:r>
-      <w:r>
-        <w:instrText xml:space="preserve"> SEQ Figure \* ARABIC </w:instrText>
-      </w:r>
-      <w:r>
-        <w:fldChar w:fldCharType="separate"/>
-      </w:r>
-      <w:r>
-        <w:rPr>
-          <w:noProof/>
-        </w:rPr>
-        <w:t>4</w:t>
-      </w:r>
-      <w:r>
-        <w:rPr>
-          <w:noProof/>
-        </w:rPr>
-        <w:fldChar w:fldCharType="end"/>
-      </w:r>
+      <w:fldSimple w:instr=" SEQ Figure \* ARABIC ">
+        <w:r>
+          <w:rPr>
+            <w:noProof/>
+          </w:rPr>
+          <w:t>4</w:t>
+        </w:r>
+      </w:fldSimple>
       <w:r>
         <w:t xml:space="preserve"> Post thread wireframe</w:t>
       </w:r>
@@ -2953,27 +2916,14 @@
       <w:r>
         <w:t xml:space="preserve">Figure </w:t>
       </w:r>
-      <w:r>
-        <w:fldChar w:fldCharType="begin"/>
-      </w:r>
-      <w:r>
-        <w:instrText xml:space="preserve"> SEQ Figure \* ARABIC </w:instrText>
-      </w:r>
-      <w:r>
-        <w:fldChar w:fldCharType="separate"/>
-      </w:r>
-      <w:r>
-        <w:rPr>
-          <w:noProof/>
-        </w:rPr>
-        <w:t>5</w:t>
-      </w:r>
-      <w:r>
-        <w:rPr>
-          <w:noProof/>
-        </w:rPr>
-        <w:fldChar w:fldCharType="end"/>
-      </w:r>
+      <w:fldSimple w:instr=" SEQ Figure \* ARABIC ">
+        <w:r>
+          <w:rPr>
+            <w:noProof/>
+          </w:rPr>
+          <w:t>5</w:t>
+        </w:r>
+      </w:fldSimple>
       <w:r>
         <w:t xml:space="preserve"> User view post</w:t>
       </w:r>
@@ -3048,27 +2998,14 @@
       <w:r>
         <w:t xml:space="preserve">Figure </w:t>
       </w:r>
-      <w:r>
-        <w:fldChar w:fldCharType="begin"/>
-      </w:r>
-      <w:r>
-        <w:instrText xml:space="preserve"> SEQ Figure \* ARABIC </w:instrText>
-      </w:r>
-      <w:r>
-        <w:fldChar w:fldCharType="separate"/>
-      </w:r>
-      <w:r>
-        <w:rPr>
-          <w:noProof/>
-        </w:rPr>
-        <w:t>6</w:t>
-      </w:r>
-      <w:r>
-        <w:rPr>
-          <w:noProof/>
-        </w:rPr>
-        <w:fldChar w:fldCharType="end"/>
-      </w:r>
+      <w:fldSimple w:instr=" SEQ Figure \* ARABIC ">
+        <w:r>
+          <w:rPr>
+            <w:noProof/>
+          </w:rPr>
+          <w:t>6</w:t>
+        </w:r>
+      </w:fldSimple>
       <w:r>
         <w:t xml:space="preserve"> A</w:t>
       </w:r>
@@ -3148,27 +3085,14 @@
       <w:r>
         <w:t xml:space="preserve">Figure </w:t>
       </w:r>
-      <w:r>
-        <w:fldChar w:fldCharType="begin"/>
-      </w:r>
-      <w:r>
-        <w:instrText xml:space="preserve"> SEQ Figure \* ARABIC </w:instrText>
-      </w:r>
-      <w:r>
-        <w:fldChar w:fldCharType="separate"/>
-      </w:r>
-      <w:r>
-        <w:rPr>
-          <w:noProof/>
-        </w:rPr>
-        <w:t>8</w:t>
-      </w:r>
-      <w:r>
-        <w:rPr>
-          <w:noProof/>
-        </w:rPr>
-        <w:fldChar w:fldCharType="end"/>
-      </w:r>
+      <w:fldSimple w:instr=" SEQ Figure \* ARABIC ">
+        <w:r>
+          <w:rPr>
+            <w:noProof/>
+          </w:rPr>
+          <w:t>8</w:t>
+        </w:r>
+      </w:fldSimple>
       <w:r>
         <w:t xml:space="preserve"> User logged in Terms and Conditions Wireframe</w:t>
       </w:r>
@@ -3240,27 +3164,14 @@
       <w:r>
         <w:t xml:space="preserve">Figure </w:t>
       </w:r>
-      <w:r>
-        <w:fldChar w:fldCharType="begin"/>
-      </w:r>
-      <w:r>
-        <w:instrText xml:space="preserve"> SEQ Figure \* ARABIC </w:instrText>
-      </w:r>
-      <w:r>
-        <w:fldChar w:fldCharType="separate"/>
-      </w:r>
-      <w:r>
-        <w:rPr>
-          <w:noProof/>
-        </w:rPr>
-        <w:t>9</w:t>
-      </w:r>
-      <w:r>
-        <w:rPr>
-          <w:noProof/>
-        </w:rPr>
-        <w:fldChar w:fldCharType="end"/>
-      </w:r>
+      <w:fldSimple w:instr=" SEQ Figure \* ARABIC ">
+        <w:r>
+          <w:rPr>
+            <w:noProof/>
+          </w:rPr>
+          <w:t>9</w:t>
+        </w:r>
+      </w:fldSimple>
       <w:r>
         <w:t xml:space="preserve"> Privacy Policy Wireframe</w:t>
       </w:r>
@@ -3331,27 +3242,14 @@
       <w:r>
         <w:t xml:space="preserve">Figure </w:t>
       </w:r>
-      <w:r>
-        <w:fldChar w:fldCharType="begin"/>
-      </w:r>
-      <w:r>
-        <w:instrText xml:space="preserve"> SEQ Figure \* ARABIC </w:instrText>
-      </w:r>
-      <w:r>
-        <w:fldChar w:fldCharType="separate"/>
-      </w:r>
-      <w:r>
-        <w:rPr>
-          <w:noProof/>
-        </w:rPr>
-        <w:t>10</w:t>
-      </w:r>
-      <w:r>
-        <w:rPr>
-          <w:noProof/>
-        </w:rPr>
-        <w:fldChar w:fldCharType="end"/>
-      </w:r>
+      <w:fldSimple w:instr=" SEQ Figure \* ARABIC ">
+        <w:r>
+          <w:rPr>
+            <w:noProof/>
+          </w:rPr>
+          <w:t>10</w:t>
+        </w:r>
+      </w:fldSimple>
       <w:r>
         <w:t xml:space="preserve"> User logged in Privacy Policy Wireframe</w:t>
       </w:r>
@@ -3423,27 +3321,14 @@
       <w:r>
         <w:t xml:space="preserve">Figure </w:t>
       </w:r>
-      <w:r>
-        <w:fldChar w:fldCharType="begin"/>
-      </w:r>
-      <w:r>
-        <w:instrText xml:space="preserve"> SEQ Figure \* ARABIC </w:instrText>
-      </w:r>
-      <w:r>
-        <w:fldChar w:fldCharType="separate"/>
-      </w:r>
-      <w:r>
-        <w:rPr>
-          <w:noProof/>
-        </w:rPr>
-        <w:t>11</w:t>
-      </w:r>
-      <w:r>
-        <w:rPr>
-          <w:noProof/>
-        </w:rPr>
-        <w:fldChar w:fldCharType="end"/>
-      </w:r>
+      <w:fldSimple w:instr=" SEQ Figure \* ARABIC ">
+        <w:r>
+          <w:rPr>
+            <w:noProof/>
+          </w:rPr>
+          <w:t>11</w:t>
+        </w:r>
+      </w:fldSimple>
       <w:r>
         <w:t xml:space="preserve"> A</w:t>
       </w:r>
@@ -3586,27 +3471,14 @@
       <w:r>
         <w:t xml:space="preserve">Figure </w:t>
       </w:r>
-      <w:r>
-        <w:fldChar w:fldCharType="begin"/>
-      </w:r>
-      <w:r>
-        <w:instrText xml:space="preserve"> SEQ Figure \* ARABIC </w:instrText>
-      </w:r>
-      <w:r>
-        <w:fldChar w:fldCharType="separate"/>
-      </w:r>
-      <w:r>
-        <w:rPr>
-          <w:noProof/>
-        </w:rPr>
-        <w:t>12</w:t>
-      </w:r>
-      <w:r>
-        <w:rPr>
-          <w:noProof/>
-        </w:rPr>
-        <w:fldChar w:fldCharType="end"/>
-      </w:r>
+      <w:fldSimple w:instr=" SEQ Figure \* ARABIC ">
+        <w:r>
+          <w:rPr>
+            <w:noProof/>
+          </w:rPr>
+          <w:t>12</w:t>
+        </w:r>
+      </w:fldSimple>
       <w:r>
         <w:t xml:space="preserve"> </w:t>
       </w:r>
@@ -3751,27 +3623,14 @@
       <w:r>
         <w:t xml:space="preserve">Figure </w:t>
       </w:r>
-      <w:r>
-        <w:fldChar w:fldCharType="begin"/>
-      </w:r>
-      <w:r>
-        <w:instrText xml:space="preserve"> SEQ Figure \* ARABIC </w:instrText>
-      </w:r>
-      <w:r>
-        <w:fldChar w:fldCharType="separate"/>
-      </w:r>
-      <w:r>
-        <w:rPr>
-          <w:noProof/>
-        </w:rPr>
-        <w:t>13</w:t>
-      </w:r>
-      <w:r>
-        <w:rPr>
-          <w:noProof/>
-        </w:rPr>
-        <w:fldChar w:fldCharType="end"/>
-      </w:r>
+      <w:fldSimple w:instr=" SEQ Figure \* ARABIC ">
+        <w:r>
+          <w:rPr>
+            <w:noProof/>
+          </w:rPr>
+          <w:t>13</w:t>
+        </w:r>
+      </w:fldSimple>
       <w:r>
         <w:t xml:space="preserve"> User logged in First Impressions</w:t>
       </w:r>
@@ -4052,27 +3911,14 @@
       <w:r>
         <w:t xml:space="preserve">Figure </w:t>
       </w:r>
-      <w:r>
-        <w:fldChar w:fldCharType="begin"/>
-      </w:r>
-      <w:r>
-        <w:instrText xml:space="preserve"> SEQ Figure \* ARABIC </w:instrText>
-      </w:r>
-      <w:r>
-        <w:fldChar w:fldCharType="separate"/>
-      </w:r>
-      <w:r>
-        <w:rPr>
-          <w:noProof/>
-        </w:rPr>
-        <w:t>14</w:t>
-      </w:r>
-      <w:r>
-        <w:rPr>
-          <w:noProof/>
-        </w:rPr>
-        <w:fldChar w:fldCharType="end"/>
-      </w:r>
+      <w:fldSimple w:instr=" SEQ Figure \* ARABIC ">
+        <w:r>
+          <w:rPr>
+            <w:noProof/>
+          </w:rPr>
+          <w:t>14</w:t>
+        </w:r>
+      </w:fldSimple>
       <w:r>
         <w:t xml:space="preserve"> Anonymous </w:t>
       </w:r>
@@ -4146,27 +3992,14 @@
       <w:r>
         <w:t xml:space="preserve">Figure </w:t>
       </w:r>
-      <w:r>
-        <w:fldChar w:fldCharType="begin"/>
-      </w:r>
-      <w:r>
-        <w:instrText xml:space="preserve"> SEQ Figure \* ARABIC </w:instrText>
-      </w:r>
-      <w:r>
-        <w:fldChar w:fldCharType="separate"/>
-      </w:r>
-      <w:r>
-        <w:rPr>
-          <w:noProof/>
-        </w:rPr>
-        <w:t>15</w:t>
-      </w:r>
-      <w:r>
-        <w:rPr>
-          <w:noProof/>
-        </w:rPr>
-        <w:fldChar w:fldCharType="end"/>
-      </w:r>
+      <w:fldSimple w:instr=" SEQ Figure \* ARABIC ">
+        <w:r>
+          <w:rPr>
+            <w:noProof/>
+          </w:rPr>
+          <w:t>15</w:t>
+        </w:r>
+      </w:fldSimple>
       <w:r>
         <w:t xml:space="preserve"> User logged in About page</w:t>
       </w:r>
@@ -4238,27 +4071,14 @@
       <w:r>
         <w:t xml:space="preserve">Figure </w:t>
       </w:r>
-      <w:r>
-        <w:fldChar w:fldCharType="begin"/>
-      </w:r>
-      <w:r>
-        <w:instrText xml:space="preserve"> SEQ Figure \* ARABIC </w:instrText>
-      </w:r>
-      <w:r>
-        <w:fldChar w:fldCharType="separate"/>
-      </w:r>
-      <w:r>
-        <w:rPr>
-          <w:noProof/>
-        </w:rPr>
-        <w:t>16</w:t>
-      </w:r>
-      <w:r>
-        <w:rPr>
-          <w:noProof/>
-        </w:rPr>
-        <w:fldChar w:fldCharType="end"/>
-      </w:r>
+      <w:fldSimple w:instr=" SEQ Figure \* ARABIC ">
+        <w:r>
+          <w:rPr>
+            <w:noProof/>
+          </w:rPr>
+          <w:t>16</w:t>
+        </w:r>
+      </w:fldSimple>
       <w:r>
         <w:t xml:space="preserve"> Account Management</w:t>
       </w:r>
@@ -15263,14 +15083,14 @@
     <w:charset w:val="00"/>
     <w:family w:val="roman"/>
     <w:pitch w:val="variable"/>
-    <w:sig w:usb0="E0002EFF" w:usb1="C000785B" w:usb2="00000009" w:usb3="00000000" w:csb0="000001FF" w:csb1="00000000"/>
+    <w:sig w:usb0="E0002AFF" w:usb1="C0007843" w:usb2="00000009" w:usb3="00000000" w:csb0="000001FF" w:csb1="00000000"/>
   </w:font>
   <w:font w:name="Calibri">
     <w:panose1 w:val="020F0502020204030204"/>
     <w:charset w:val="00"/>
     <w:family w:val="swiss"/>
     <w:pitch w:val="variable"/>
-    <w:sig w:usb0="E0002AFF" w:usb1="C000247B" w:usb2="00000009" w:usb3="00000000" w:csb0="000001FF" w:csb1="00000000"/>
+    <w:sig w:usb0="E0002AFF" w:usb1="4000ACFF" w:usb2="00000001" w:usb3="00000000" w:csb0="000001FF" w:csb1="00000000"/>
   </w:font>
   <w:font w:name="MS Mincho">
     <w:altName w:val="ＭＳ 明朝"/>
@@ -15285,7 +15105,7 @@
     <w:charset w:val="00"/>
     <w:family w:val="swiss"/>
     <w:pitch w:val="variable"/>
-    <w:sig w:usb0="E0002AFF" w:usb1="C000247B" w:usb2="00000009" w:usb3="00000000" w:csb0="000001FF" w:csb1="00000000"/>
+    <w:sig w:usb0="A0002AEF" w:usb1="4000207B" w:usb2="00000000" w:usb3="00000000" w:csb0="000001FF" w:csb1="00000000"/>
   </w:font>
   <w:font w:name="MS Gothic">
     <w:altName w:val="ＭＳ ゴシック"/>
@@ -15300,7 +15120,7 @@
     <w:charset w:val="00"/>
     <w:family w:val="swiss"/>
     <w:pitch w:val="variable"/>
-    <w:sig w:usb0="E0002EFF" w:usb1="C0007843" w:usb2="00000009" w:usb3="00000000" w:csb0="000001FF" w:csb1="00000000"/>
+    <w:sig w:usb0="E0002AFF" w:usb1="C0007843" w:usb2="00000009" w:usb3="00000000" w:csb0="000001FF" w:csb1="00000000"/>
   </w:font>
   <w:font w:name="PMingLiU">
     <w:altName w:val="新細明體"/>
@@ -15351,6 +15171,7 @@
   <w:rsids>
     <w:rsidRoot w:val="00E303BD"/>
     <w:rsid w:val="0018341F"/>
+    <w:rsid w:val="00974C68"/>
     <w:rsid w:val="009F3626"/>
     <w:rsid w:val="00A47013"/>
     <w:rsid w:val="00A649D2"/>
@@ -16122,7 +15943,7 @@
 </file>
 
 <file path=customXml/itemProps1.xml><?xml version="1.0" encoding="utf-8"?>
-<ds:datastoreItem xmlns:ds="http://schemas.openxmlformats.org/officeDocument/2006/customXml" ds:itemID="{FE4DABFB-DD69-429E-8F04-70613513196C}">
+<ds:datastoreItem xmlns:ds="http://schemas.openxmlformats.org/officeDocument/2006/customXml" ds:itemID="{CBEF35D4-CA7E-4083-A348-042346A4058A}">
   <ds:schemaRefs>
     <ds:schemaRef ds:uri="http://schemas.openxmlformats.org/officeDocument/2006/bibliography"/>
   </ds:schemaRefs>

</xml_diff>